<commit_message>
Modifications du cahier de charge
</commit_message>
<xml_diff>
--- a/analyse/Cahier de charge.docx
+++ b/analyse/Cahier de charge.docx
@@ -1,6 +1,6 @@
 
 <file path=word/document.xml><?xml version="1.0" encoding="utf-8"?>
-<w:document xmlns:wpc="http://schemas.microsoft.com/office/word/2010/wordprocessingCanvas" xmlns:mo="http://schemas.microsoft.com/office/mac/office/2008/main" xmlns:mc="http://schemas.openxmlformats.org/markup-compatibility/2006" xmlns:mv="urn:schemas-microsoft-com:mac:vml" xmlns:o="urn:schemas-microsoft-com:office:office" xmlns:r="http://schemas.openxmlformats.org/officeDocument/2006/relationships" xmlns:m="http://schemas.openxmlformats.org/officeDocument/2006/math" xmlns:v="urn:schemas-microsoft-com:vml" xmlns:wp14="http://schemas.microsoft.com/office/word/2010/wordprocessingDrawing" xmlns:wp="http://schemas.openxmlformats.org/drawingml/2006/wordprocessingDrawing" xmlns:w10="urn:schemas-microsoft-com:office:word" xmlns:w="http://schemas.openxmlformats.org/wordprocessingml/2006/main" xmlns:w14="http://schemas.microsoft.com/office/word/2010/wordml" xmlns:wpg="http://schemas.microsoft.com/office/word/2010/wordprocessingGroup" xmlns:wpi="http://schemas.microsoft.com/office/word/2010/wordprocessingInk" xmlns:wne="http://schemas.microsoft.com/office/word/2006/wordml" xmlns:wps="http://schemas.microsoft.com/office/word/2010/wordprocessingShape" mc:Ignorable="w14 wp14">
+<w:document xmlns:wpc="http://schemas.microsoft.com/office/word/2010/wordprocessingCanvas" xmlns:mc="http://schemas.openxmlformats.org/markup-compatibility/2006" xmlns:o="urn:schemas-microsoft-com:office:office" xmlns:r="http://schemas.openxmlformats.org/officeDocument/2006/relationships" xmlns:m="http://schemas.openxmlformats.org/officeDocument/2006/math" xmlns:v="urn:schemas-microsoft-com:vml" xmlns:wp14="http://schemas.microsoft.com/office/word/2010/wordprocessingDrawing" xmlns:wp="http://schemas.openxmlformats.org/drawingml/2006/wordprocessingDrawing" xmlns:w10="urn:schemas-microsoft-com:office:word" xmlns:w="http://schemas.openxmlformats.org/wordprocessingml/2006/main" xmlns:w14="http://schemas.microsoft.com/office/word/2010/wordml" xmlns:wpg="http://schemas.microsoft.com/office/word/2010/wordprocessingGroup" xmlns:wpi="http://schemas.microsoft.com/office/word/2010/wordprocessingInk" xmlns:wne="http://schemas.microsoft.com/office/word/2006/wordml" xmlns:wps="http://schemas.microsoft.com/office/word/2010/wordprocessingShape" mc:Ignorable="w14 wp14">
   <w:body>
     <w:p>
       <w:pPr>
@@ -18,7 +18,7 @@
       <w:r>
         <w:rPr>
           <w:noProof/>
-          <w:lang w:val="fr-FR" w:eastAsia="fr-FR"/>
+          <w:lang w:val="fr-CA" w:eastAsia="fr-CA"/>
         </w:rPr>
         <w:drawing>
           <wp:inline distT="0" distB="0" distL="0" distR="0" wp14:anchorId="1E720474" wp14:editId="1E720475">
@@ -77,7 +77,7 @@
       <w:r>
         <w:rPr>
           <w:noProof/>
-          <w:lang w:val="fr-FR" w:eastAsia="fr-FR"/>
+          <w:lang w:val="fr-CA" w:eastAsia="fr-CA"/>
         </w:rPr>
         <w:drawing>
           <wp:inline distT="0" distB="0" distL="0" distR="0" wp14:anchorId="1E720476" wp14:editId="1E720477">
@@ -364,13 +364,9 @@
     <w:sdt>
       <w:sdtPr>
         <w:rPr>
-          <w:rFonts w:asciiTheme="minorHAnsi" w:hAnsiTheme="minorHAnsi"/>
-          <w:caps/>
-          <w:color w:val="595959" w:themeColor="text1" w:themeTint="A6"/>
-          <w:sz w:val="18"/>
-          <w:szCs w:val="22"/>
-        </w:rPr>
-        <w:id w:val="-684065526"/>
+          <w:lang w:val="fr-FR"/>
+        </w:rPr>
+        <w:id w:val="777144764"/>
         <w:docPartObj>
           <w:docPartGallery w:val="Table of Contents"/>
           <w:docPartUnique/>
@@ -378,61 +374,118 @@
       </w:sdtPr>
       <w:sdtEndPr>
         <w:rPr>
-          <w:rFonts w:ascii="Trebuchet MS" w:hAnsi="Trebuchet MS"/>
-          <w:color w:val="F72B1E"/>
-          <w:sz w:val="28"/>
-          <w:szCs w:val="28"/>
+          <w:rFonts w:ascii="Corbel" w:hAnsi="Corbel"/>
+          <w:b/>
+          <w:bCs/>
+          <w:caps w:val="0"/>
+          <w:color w:val="auto"/>
+          <w:sz w:val="20"/>
+          <w:szCs w:val="20"/>
         </w:rPr>
       </w:sdtEndPr>
       <w:sdtContent>
         <w:p>
           <w:pPr>
-            <w:spacing w:before="0" w:after="0" w:line="240" w:lineRule="auto"/>
-            <w:rPr>
-              <w:rStyle w:val="Titre2Car"/>
-            </w:rPr>
+            <w:pStyle w:val="En-ttedetabledesmatires"/>
           </w:pPr>
           <w:r>
             <w:rPr>
-              <w:rStyle w:val="Titre2Car"/>
-              <w:lang w:val="fr-CA"/>
+              <w:lang w:val="fr-FR"/>
             </w:rPr>
             <w:t>Contenu</w:t>
           </w:r>
         </w:p>
         <w:p>
           <w:pPr>
+            <w:pStyle w:val="TM1"/>
+            <w:rPr>
+              <w:rFonts w:asciiTheme="minorHAnsi" w:eastAsiaTheme="minorEastAsia" w:hAnsiTheme="minorHAnsi" w:cstheme="minorBidi"/>
+              <w:noProof/>
+              <w:color w:val="auto"/>
+              <w:sz w:val="22"/>
+              <w:szCs w:val="22"/>
+              <w:lang w:val="fr-CA" w:eastAsia="fr-CA"/>
+            </w:rPr>
+          </w:pPr>
+          <w:r>
+            <w:fldChar w:fldCharType="begin"/>
+          </w:r>
+          <w:r>
+            <w:instrText xml:space="preserve"> TOC \o "1-3" \h \z \u </w:instrText>
+          </w:r>
+          <w:r>
+            <w:fldChar w:fldCharType="separate"/>
+          </w:r>
+          <w:hyperlink w:anchor="_Toc333910287" w:history="1">
+            <w:r>
+              <w:rPr>
+                <w:rStyle w:val="Lienhypertexte"/>
+                <w:noProof/>
+                <w:lang w:val="fr-FR"/>
+              </w:rPr>
+              <w:t>Dossier d’analyse des besoins</w:t>
+            </w:r>
+            <w:r>
+              <w:rPr>
+                <w:noProof/>
+                <w:webHidden/>
+              </w:rPr>
+              <w:tab/>
+            </w:r>
+            <w:r>
+              <w:rPr>
+                <w:noProof/>
+                <w:webHidden/>
+              </w:rPr>
+              <w:fldChar w:fldCharType="begin"/>
+            </w:r>
+            <w:r>
+              <w:rPr>
+                <w:noProof/>
+                <w:webHidden/>
+              </w:rPr>
+              <w:instrText xml:space="preserve"> PAGEREF _Toc333910287 \h </w:instrText>
+            </w:r>
+            <w:r>
+              <w:rPr>
+                <w:noProof/>
+                <w:webHidden/>
+              </w:rPr>
+            </w:r>
+            <w:r>
+              <w:rPr>
+                <w:noProof/>
+                <w:webHidden/>
+              </w:rPr>
+              <w:fldChar w:fldCharType="separate"/>
+            </w:r>
+            <w:r>
+              <w:rPr>
+                <w:noProof/>
+                <w:webHidden/>
+              </w:rPr>
+              <w:t>4</w:t>
+            </w:r>
+            <w:r>
+              <w:rPr>
+                <w:noProof/>
+                <w:webHidden/>
+              </w:rPr>
+              <w:fldChar w:fldCharType="end"/>
+            </w:r>
+          </w:hyperlink>
+        </w:p>
+        <w:p>
+          <w:pPr>
             <w:pStyle w:val="TM2"/>
             <w:rPr>
               <w:rFonts w:asciiTheme="minorHAnsi" w:eastAsiaTheme="minorEastAsia" w:hAnsiTheme="minorHAnsi" w:cstheme="minorBidi"/>
-              <w:kern w:val="2"/>
               <w:sz w:val="22"/>
               <w:szCs w:val="22"/>
               <w:lang w:val="fr-CA" w:eastAsia="fr-CA"/>
-              <w14:ligatures w14:val="standard"/>
             </w:rPr>
           </w:pPr>
-          <w:r>
-            <w:rPr>
-              <w:sz w:val="24"/>
-              <w:lang w:val="fr-FR"/>
-            </w:rPr>
-            <w:fldChar w:fldCharType="begin"/>
-          </w:r>
-          <w:r>
-            <w:rPr>
-              <w:lang w:val="fr-FR"/>
-            </w:rPr>
-            <w:instrText xml:space="preserve"> TOC \o "2-3" \h \z \t "Heading 1,1" </w:instrText>
-          </w:r>
-          <w:r>
-            <w:rPr>
-              <w:sz w:val="24"/>
-              <w:lang w:val="fr-FR"/>
-            </w:rPr>
-            <w:fldChar w:fldCharType="separate"/>
-          </w:r>
-          <w:hyperlink w:anchor="_Toc333830394" w:history="1">
+          <w:hyperlink w:anchor="_Toc333910288" w:history="1">
             <w:r>
               <w:rPr>
                 <w:rStyle w:val="Lienhypertexte"/>
@@ -456,7 +509,7 @@
               <w:rPr>
                 <w:webHidden/>
               </w:rPr>
-              <w:instrText xml:space="preserve"> PAGEREF _Toc333830394 \h </w:instrText>
+              <w:instrText xml:space="preserve"> PAGEREF _Toc333910288 \h </w:instrText>
             </w:r>
             <w:r>
               <w:rPr>
@@ -489,14 +542,12 @@
             <w:rPr>
               <w:rFonts w:asciiTheme="minorHAnsi" w:eastAsiaTheme="minorEastAsia" w:hAnsiTheme="minorHAnsi" w:cstheme="minorBidi"/>
               <w:noProof/>
-              <w:kern w:val="2"/>
               <w:sz w:val="22"/>
               <w:szCs w:val="22"/>
               <w:lang w:val="fr-CA" w:eastAsia="fr-CA"/>
-              <w14:ligatures w14:val="standard"/>
             </w:rPr>
           </w:pPr>
-          <w:hyperlink w:anchor="_Toc333830395" w:history="1">
+          <w:hyperlink w:anchor="_Toc333910289" w:history="1">
             <w:r>
               <w:rPr>
                 <w:rStyle w:val="Lienhypertexte"/>
@@ -524,7 +575,7 @@
                 <w:noProof/>
                 <w:webHidden/>
               </w:rPr>
-              <w:instrText xml:space="preserve"> PAGEREF _Toc333830395 \h </w:instrText>
+              <w:instrText xml:space="preserve"> PAGEREF _Toc333910289 \h </w:instrText>
             </w:r>
             <w:r>
               <w:rPr>
@@ -561,14 +612,12 @@
             <w:rPr>
               <w:rFonts w:asciiTheme="minorHAnsi" w:eastAsiaTheme="minorEastAsia" w:hAnsiTheme="minorHAnsi" w:cstheme="minorBidi"/>
               <w:noProof/>
-              <w:kern w:val="2"/>
               <w:sz w:val="22"/>
               <w:szCs w:val="22"/>
               <w:lang w:val="fr-CA" w:eastAsia="fr-CA"/>
-              <w14:ligatures w14:val="standard"/>
             </w:rPr>
           </w:pPr>
-          <w:hyperlink w:anchor="_Toc333830396" w:history="1">
+          <w:hyperlink w:anchor="_Toc333910290" w:history="1">
             <w:r>
               <w:rPr>
                 <w:rStyle w:val="Lienhypertexte"/>
@@ -596,7 +645,7 @@
                 <w:noProof/>
                 <w:webHidden/>
               </w:rPr>
-              <w:instrText xml:space="preserve"> PAGEREF _Toc333830396 \h </w:instrText>
+              <w:instrText xml:space="preserve"> PAGEREF _Toc333910290 \h </w:instrText>
             </w:r>
             <w:r>
               <w:rPr>
@@ -633,14 +682,12 @@
             <w:rPr>
               <w:rFonts w:asciiTheme="minorHAnsi" w:eastAsiaTheme="minorEastAsia" w:hAnsiTheme="minorHAnsi" w:cstheme="minorBidi"/>
               <w:noProof/>
-              <w:kern w:val="2"/>
               <w:sz w:val="22"/>
               <w:szCs w:val="22"/>
               <w:lang w:val="fr-CA" w:eastAsia="fr-CA"/>
-              <w14:ligatures w14:val="standard"/>
             </w:rPr>
           </w:pPr>
-          <w:hyperlink w:anchor="_Toc333830397" w:history="1">
+          <w:hyperlink w:anchor="_Toc333910291" w:history="1">
             <w:r>
               <w:rPr>
                 <w:rStyle w:val="Lienhypertexte"/>
@@ -668,7 +715,7 @@
                 <w:noProof/>
                 <w:webHidden/>
               </w:rPr>
-              <w:instrText xml:space="preserve"> PAGEREF _Toc333830397 \h </w:instrText>
+              <w:instrText xml:space="preserve"> PAGEREF _Toc333910291 \h </w:instrText>
             </w:r>
             <w:r>
               <w:rPr>
@@ -705,14 +752,12 @@
             <w:rPr>
               <w:rFonts w:asciiTheme="minorHAnsi" w:eastAsiaTheme="minorEastAsia" w:hAnsiTheme="minorHAnsi" w:cstheme="minorBidi"/>
               <w:noProof/>
-              <w:kern w:val="2"/>
               <w:sz w:val="22"/>
               <w:szCs w:val="22"/>
               <w:lang w:val="fr-CA" w:eastAsia="fr-CA"/>
-              <w14:ligatures w14:val="standard"/>
             </w:rPr>
           </w:pPr>
-          <w:hyperlink w:anchor="_Toc333830398" w:history="1">
+          <w:hyperlink w:anchor="_Toc333910292" w:history="1">
             <w:r>
               <w:rPr>
                 <w:rStyle w:val="Lienhypertexte"/>
@@ -740,7 +785,7 @@
                 <w:noProof/>
                 <w:webHidden/>
               </w:rPr>
-              <w:instrText xml:space="preserve"> PAGEREF _Toc333830398 \h </w:instrText>
+              <w:instrText xml:space="preserve"> PAGEREF _Toc333910292 \h </w:instrText>
             </w:r>
             <w:r>
               <w:rPr>
@@ -777,14 +822,12 @@
             <w:rPr>
               <w:rFonts w:asciiTheme="minorHAnsi" w:eastAsiaTheme="minorEastAsia" w:hAnsiTheme="minorHAnsi" w:cstheme="minorBidi"/>
               <w:noProof/>
-              <w:kern w:val="2"/>
               <w:sz w:val="22"/>
               <w:szCs w:val="22"/>
               <w:lang w:val="fr-CA" w:eastAsia="fr-CA"/>
-              <w14:ligatures w14:val="standard"/>
             </w:rPr>
           </w:pPr>
-          <w:hyperlink w:anchor="_Toc333830399" w:history="1">
+          <w:hyperlink w:anchor="_Toc333910293" w:history="1">
             <w:r>
               <w:rPr>
                 <w:rStyle w:val="Lienhypertexte"/>
@@ -812,7 +855,7 @@
                 <w:noProof/>
                 <w:webHidden/>
               </w:rPr>
-              <w:instrText xml:space="preserve"> PAGEREF _Toc333830399 \h </w:instrText>
+              <w:instrText xml:space="preserve"> PAGEREF _Toc333910293 \h </w:instrText>
             </w:r>
             <w:r>
               <w:rPr>
@@ -849,14 +892,12 @@
             <w:rPr>
               <w:rFonts w:asciiTheme="minorHAnsi" w:eastAsiaTheme="minorEastAsia" w:hAnsiTheme="minorHAnsi" w:cstheme="minorBidi"/>
               <w:noProof/>
-              <w:kern w:val="2"/>
               <w:sz w:val="22"/>
               <w:szCs w:val="22"/>
               <w:lang w:val="fr-CA" w:eastAsia="fr-CA"/>
-              <w14:ligatures w14:val="standard"/>
             </w:rPr>
           </w:pPr>
-          <w:hyperlink w:anchor="_Toc333830400" w:history="1">
+          <w:hyperlink w:anchor="_Toc333910294" w:history="1">
             <w:r>
               <w:rPr>
                 <w:rStyle w:val="Lienhypertexte"/>
@@ -884,7 +925,7 @@
                 <w:noProof/>
                 <w:webHidden/>
               </w:rPr>
-              <w:instrText xml:space="preserve"> PAGEREF _Toc333830400 \h </w:instrText>
+              <w:instrText xml:space="preserve"> PAGEREF _Toc333910294 \h </w:instrText>
             </w:r>
             <w:r>
               <w:rPr>
@@ -904,7 +945,7 @@
                 <w:noProof/>
                 <w:webHidden/>
               </w:rPr>
-              <w:t>6</w:t>
+              <w:t>5</w:t>
             </w:r>
             <w:r>
               <w:rPr>
@@ -920,14 +961,12 @@
             <w:pStyle w:val="TM2"/>
             <w:rPr>
               <w:rFonts w:asciiTheme="minorHAnsi" w:eastAsiaTheme="minorEastAsia" w:hAnsiTheme="minorHAnsi" w:cstheme="minorBidi"/>
-              <w:kern w:val="2"/>
               <w:sz w:val="22"/>
               <w:szCs w:val="22"/>
               <w:lang w:val="fr-CA" w:eastAsia="fr-CA"/>
-              <w14:ligatures w14:val="standard"/>
             </w:rPr>
           </w:pPr>
-          <w:hyperlink w:anchor="_Toc333830401" w:history="1">
+          <w:hyperlink w:anchor="_Toc333910295" w:history="1">
             <w:r>
               <w:rPr>
                 <w:rStyle w:val="Lienhypertexte"/>
@@ -951,7 +990,7 @@
               <w:rPr>
                 <w:webHidden/>
               </w:rPr>
-              <w:instrText xml:space="preserve"> PAGEREF _Toc333830401 \h </w:instrText>
+              <w:instrText xml:space="preserve"> PAGEREF _Toc333910295 \h </w:instrText>
             </w:r>
             <w:r>
               <w:rPr>
@@ -968,7 +1007,7 @@
               <w:rPr>
                 <w:webHidden/>
               </w:rPr>
-              <w:t>7</w:t>
+              <w:t>6</w:t>
             </w:r>
             <w:r>
               <w:rPr>
@@ -984,14 +1023,12 @@
             <w:rPr>
               <w:rFonts w:asciiTheme="minorHAnsi" w:eastAsiaTheme="minorEastAsia" w:hAnsiTheme="minorHAnsi" w:cstheme="minorBidi"/>
               <w:noProof/>
-              <w:kern w:val="2"/>
               <w:sz w:val="22"/>
               <w:szCs w:val="22"/>
               <w:lang w:val="fr-CA" w:eastAsia="fr-CA"/>
-              <w14:ligatures w14:val="standard"/>
             </w:rPr>
           </w:pPr>
-          <w:hyperlink w:anchor="_Toc333830402" w:history="1">
+          <w:hyperlink w:anchor="_Toc333910296" w:history="1">
             <w:r>
               <w:rPr>
                 <w:rStyle w:val="Lienhypertexte"/>
@@ -1019,7 +1056,7 @@
                 <w:noProof/>
                 <w:webHidden/>
               </w:rPr>
-              <w:instrText xml:space="preserve"> PAGEREF _Toc333830402 \h </w:instrText>
+              <w:instrText xml:space="preserve"> PAGEREF _Toc333910296 \h </w:instrText>
             </w:r>
             <w:r>
               <w:rPr>
@@ -1039,7 +1076,7 @@
                 <w:noProof/>
                 <w:webHidden/>
               </w:rPr>
-              <w:t>7</w:t>
+              <w:t>6</w:t>
             </w:r>
             <w:r>
               <w:rPr>
@@ -1056,14 +1093,12 @@
             <w:rPr>
               <w:rFonts w:asciiTheme="minorHAnsi" w:eastAsiaTheme="minorEastAsia" w:hAnsiTheme="minorHAnsi" w:cstheme="minorBidi"/>
               <w:noProof/>
-              <w:kern w:val="2"/>
               <w:sz w:val="22"/>
               <w:szCs w:val="22"/>
               <w:lang w:val="fr-CA" w:eastAsia="fr-CA"/>
-              <w14:ligatures w14:val="standard"/>
             </w:rPr>
           </w:pPr>
-          <w:hyperlink w:anchor="_Toc333830403" w:history="1">
+          <w:hyperlink w:anchor="_Toc333910297" w:history="1">
             <w:r>
               <w:rPr>
                 <w:rStyle w:val="Lienhypertexte"/>
@@ -1091,7 +1126,7 @@
                 <w:noProof/>
                 <w:webHidden/>
               </w:rPr>
-              <w:instrText xml:space="preserve"> PAGEREF _Toc333830403 \h </w:instrText>
+              <w:instrText xml:space="preserve"> PAGEREF _Toc333910297 \h </w:instrText>
             </w:r>
             <w:r>
               <w:rPr>
@@ -1111,7 +1146,7 @@
                 <w:noProof/>
                 <w:webHidden/>
               </w:rPr>
-              <w:t>8</w:t>
+              <w:t>7</w:t>
             </w:r>
             <w:r>
               <w:rPr>
@@ -1128,14 +1163,12 @@
             <w:rPr>
               <w:rFonts w:asciiTheme="minorHAnsi" w:eastAsiaTheme="minorEastAsia" w:hAnsiTheme="minorHAnsi" w:cstheme="minorBidi"/>
               <w:noProof/>
-              <w:kern w:val="2"/>
               <w:sz w:val="22"/>
               <w:szCs w:val="22"/>
               <w:lang w:val="fr-CA" w:eastAsia="fr-CA"/>
-              <w14:ligatures w14:val="standard"/>
             </w:rPr>
           </w:pPr>
-          <w:hyperlink w:anchor="_Toc333830404" w:history="1">
+          <w:hyperlink w:anchor="_Toc333910298" w:history="1">
             <w:r>
               <w:rPr>
                 <w:rStyle w:val="Lienhypertexte"/>
@@ -1163,7 +1196,7 @@
                 <w:noProof/>
                 <w:webHidden/>
               </w:rPr>
-              <w:instrText xml:space="preserve"> PAGEREF _Toc333830404 \h </w:instrText>
+              <w:instrText xml:space="preserve"> PAGEREF _Toc333910298 \h </w:instrText>
             </w:r>
             <w:r>
               <w:rPr>
@@ -1183,7 +1216,7 @@
                 <w:noProof/>
                 <w:webHidden/>
               </w:rPr>
-              <w:t>9</w:t>
+              <w:t>8</w:t>
             </w:r>
             <w:r>
               <w:rPr>
@@ -1200,14 +1233,12 @@
             <w:rPr>
               <w:rFonts w:asciiTheme="minorHAnsi" w:eastAsiaTheme="minorEastAsia" w:hAnsiTheme="minorHAnsi" w:cstheme="minorBidi"/>
               <w:noProof/>
-              <w:kern w:val="2"/>
               <w:sz w:val="22"/>
               <w:szCs w:val="22"/>
               <w:lang w:val="fr-CA" w:eastAsia="fr-CA"/>
-              <w14:ligatures w14:val="standard"/>
             </w:rPr>
           </w:pPr>
-          <w:hyperlink w:anchor="_Toc333830405" w:history="1">
+          <w:hyperlink w:anchor="_Toc333910299" w:history="1">
             <w:r>
               <w:rPr>
                 <w:rStyle w:val="Lienhypertexte"/>
@@ -1235,7 +1266,7 @@
                 <w:noProof/>
                 <w:webHidden/>
               </w:rPr>
-              <w:instrText xml:space="preserve"> PAGEREF _Toc333830405 \h </w:instrText>
+              <w:instrText xml:space="preserve"> PAGEREF _Toc333910299 \h </w:instrText>
             </w:r>
             <w:r>
               <w:rPr>
@@ -1255,7 +1286,7 @@
                 <w:noProof/>
                 <w:webHidden/>
               </w:rPr>
-              <w:t>10</w:t>
+              <w:t>9</w:t>
             </w:r>
             <w:r>
               <w:rPr>
@@ -1272,14 +1303,12 @@
             <w:rPr>
               <w:rFonts w:asciiTheme="minorHAnsi" w:eastAsiaTheme="minorEastAsia" w:hAnsiTheme="minorHAnsi" w:cstheme="minorBidi"/>
               <w:noProof/>
-              <w:kern w:val="2"/>
               <w:sz w:val="22"/>
               <w:szCs w:val="22"/>
               <w:lang w:val="fr-CA" w:eastAsia="fr-CA"/>
-              <w14:ligatures w14:val="standard"/>
             </w:rPr>
           </w:pPr>
-          <w:hyperlink w:anchor="_Toc333830406" w:history="1">
+          <w:hyperlink w:anchor="_Toc333910300" w:history="1">
             <w:r>
               <w:rPr>
                 <w:rStyle w:val="Lienhypertexte"/>
@@ -1307,7 +1336,7 @@
                 <w:noProof/>
                 <w:webHidden/>
               </w:rPr>
-              <w:instrText xml:space="preserve"> PAGEREF _Toc333830406 \h </w:instrText>
+              <w:instrText xml:space="preserve"> PAGEREF _Toc333910300 \h </w:instrText>
             </w:r>
             <w:r>
               <w:rPr>
@@ -1327,7 +1356,7 @@
                 <w:noProof/>
                 <w:webHidden/>
               </w:rPr>
-              <w:t>11</w:t>
+              <w:t>10</w:t>
             </w:r>
             <w:r>
               <w:rPr>
@@ -1344,14 +1373,12 @@
             <w:rPr>
               <w:rFonts w:asciiTheme="minorHAnsi" w:eastAsiaTheme="minorEastAsia" w:hAnsiTheme="minorHAnsi" w:cstheme="minorBidi"/>
               <w:noProof/>
-              <w:kern w:val="2"/>
               <w:sz w:val="22"/>
               <w:szCs w:val="22"/>
               <w:lang w:val="fr-CA" w:eastAsia="fr-CA"/>
-              <w14:ligatures w14:val="standard"/>
             </w:rPr>
           </w:pPr>
-          <w:hyperlink w:anchor="_Toc333830407" w:history="1">
+          <w:hyperlink w:anchor="_Toc333910301" w:history="1">
             <w:r>
               <w:rPr>
                 <w:rStyle w:val="Lienhypertexte"/>
@@ -1379,7 +1406,7 @@
                 <w:noProof/>
                 <w:webHidden/>
               </w:rPr>
-              <w:instrText xml:space="preserve"> PAGEREF _Toc333830407 \h </w:instrText>
+              <w:instrText xml:space="preserve"> PAGEREF _Toc333910301 \h </w:instrText>
             </w:r>
             <w:r>
               <w:rPr>
@@ -1399,7 +1426,7 @@
                 <w:noProof/>
                 <w:webHidden/>
               </w:rPr>
-              <w:t>11</w:t>
+              <w:t>10</w:t>
             </w:r>
             <w:r>
               <w:rPr>
@@ -1411,11 +1438,10 @@
           </w:hyperlink>
         </w:p>
         <w:p>
-          <w:pPr>
-            <w:pStyle w:val="En-ttedetabledesmatires"/>
-          </w:pPr>
           <w:r>
             <w:rPr>
+              <w:b/>
+              <w:bCs/>
               <w:lang w:val="fr-FR"/>
             </w:rPr>
             <w:fldChar w:fldCharType="end"/>
@@ -1450,6 +1476,7 @@
         </w:rPr>
       </w:pPr>
       <w:bookmarkStart w:id="1" w:name="_Toc291846940"/>
+      <w:bookmarkStart w:id="2" w:name="_Toc333910287"/>
       <w:r>
         <w:rPr>
           <w:lang w:val="fr-FR"/>
@@ -1458,6 +1485,7 @@
         <w:t>Dossier d’analyse des besoins</w:t>
       </w:r>
       <w:bookmarkEnd w:id="1"/>
+      <w:bookmarkEnd w:id="2"/>
     </w:p>
     <w:p>
       <w:pPr>
@@ -1473,14 +1501,14 @@
           <w:lang w:val="fr-FR"/>
         </w:rPr>
       </w:pPr>
-      <w:bookmarkStart w:id="2" w:name="_Toc333830394"/>
+      <w:bookmarkStart w:id="3" w:name="_Toc333910288"/>
       <w:r>
         <w:rPr>
           <w:lang w:val="fr-FR"/>
         </w:rPr>
         <w:t>Présentation du domaine</w:t>
       </w:r>
-      <w:bookmarkEnd w:id="2"/>
+      <w:bookmarkEnd w:id="3"/>
     </w:p>
     <w:p>
       <w:pPr>
@@ -1489,14 +1517,14 @@
           <w:lang w:val="fr-FR"/>
         </w:rPr>
       </w:pPr>
-      <w:bookmarkStart w:id="3" w:name="_Toc333830395"/>
+      <w:bookmarkStart w:id="4" w:name="_Toc333910289"/>
       <w:r>
         <w:rPr>
           <w:lang w:val="fr-FR"/>
         </w:rPr>
         <w:t>Objectif général</w:t>
       </w:r>
-      <w:bookmarkEnd w:id="3"/>
+      <w:bookmarkEnd w:id="4"/>
     </w:p>
     <w:p>
       <w:pPr>
@@ -1518,14 +1546,14 @@
           <w:lang w:val="fr-FR"/>
         </w:rPr>
       </w:pPr>
-      <w:bookmarkStart w:id="4" w:name="_Toc333830396"/>
+      <w:bookmarkStart w:id="5" w:name="_Toc333910290"/>
       <w:r>
         <w:rPr>
           <w:lang w:val="fr-FR"/>
         </w:rPr>
         <w:t>Objectifs spécifiques</w:t>
       </w:r>
-      <w:bookmarkEnd w:id="4"/>
+      <w:bookmarkEnd w:id="5"/>
     </w:p>
     <w:p>
       <w:pPr>
@@ -1674,14 +1702,14 @@
           <w:lang w:val="fr-FR"/>
         </w:rPr>
       </w:pPr>
-      <w:bookmarkStart w:id="5" w:name="_Toc333830397"/>
+      <w:bookmarkStart w:id="6" w:name="_Toc333910291"/>
       <w:r>
         <w:rPr>
           <w:lang w:val="fr-FR"/>
         </w:rPr>
         <w:t>Contexte du système</w:t>
       </w:r>
-      <w:bookmarkEnd w:id="5"/>
+      <w:bookmarkEnd w:id="6"/>
     </w:p>
     <w:p>
       <w:pPr>
@@ -1703,14 +1731,14 @@
           <w:lang w:val="fr-FR"/>
         </w:rPr>
       </w:pPr>
-      <w:bookmarkStart w:id="6" w:name="_Toc333830398"/>
+      <w:bookmarkStart w:id="7" w:name="_Toc333910292"/>
       <w:r>
         <w:rPr>
           <w:lang w:val="fr-FR"/>
         </w:rPr>
         <w:t>Exigences fonctionnelles</w:t>
       </w:r>
-      <w:bookmarkEnd w:id="6"/>
+      <w:bookmarkEnd w:id="7"/>
     </w:p>
     <w:p>
       <w:pPr>
@@ -2245,14 +2273,14 @@
           <w:lang w:val="fr-FR"/>
         </w:rPr>
       </w:pPr>
-      <w:bookmarkStart w:id="7" w:name="_Toc333830399"/>
+      <w:bookmarkStart w:id="8" w:name="_Toc333910293"/>
       <w:r>
         <w:rPr>
           <w:lang w:val="fr-FR"/>
         </w:rPr>
         <w:t>Exigences non-fonctionnelles</w:t>
       </w:r>
-      <w:bookmarkEnd w:id="7"/>
+      <w:bookmarkEnd w:id="8"/>
     </w:p>
     <w:p>
       <w:pPr>
@@ -2331,8 +2359,6 @@
         </w:rPr>
         <w:t>Contraintes linguistiques : Le système sera uniquement en français</w:t>
       </w:r>
-      <w:bookmarkStart w:id="8" w:name="_GoBack"/>
-      <w:bookmarkEnd w:id="8"/>
     </w:p>
     <w:p>
       <w:pPr>
@@ -2341,7 +2367,7 @@
           <w:lang w:val="fr-FR"/>
         </w:rPr>
       </w:pPr>
-      <w:bookmarkStart w:id="9" w:name="_Toc333830400"/>
+      <w:bookmarkStart w:id="9" w:name="_Toc333910294"/>
       <w:r>
         <w:rPr>
           <w:lang w:val="fr-FR"/>
@@ -2515,7 +2541,7 @@
           <w:lang w:val="fr-FR"/>
         </w:rPr>
       </w:pPr>
-      <w:bookmarkStart w:id="10" w:name="_Toc333830401"/>
+      <w:bookmarkStart w:id="10" w:name="_Toc333910295"/>
       <w:r>
         <w:rPr>
           <w:lang w:val="fr-FR"/>
@@ -2544,7 +2570,7 @@
           <w:lang w:val="fr-FR"/>
         </w:rPr>
       </w:pPr>
-      <w:bookmarkStart w:id="11" w:name="_Toc333830402"/>
+      <w:bookmarkStart w:id="11" w:name="_Toc333910296"/>
       <w:r>
         <w:rPr>
           <w:lang w:val="fr-FR"/>
@@ -2633,32 +2659,6 @@
     </w:p>
     <w:p>
       <w:pPr>
-        <w:rPr>
-          <w:lang w:val="fr-FR"/>
-        </w:rPr>
-      </w:pPr>
-      <w:r>
-        <w:rPr>
-          <w:lang w:val="fr-FR"/>
-        </w:rPr>
-        <w:t>BD (Base de Données) du site :</w:t>
-      </w:r>
-    </w:p>
-    <w:p>
-      <w:pPr>
-        <w:rPr>
-          <w:lang w:val="fr-FR"/>
-        </w:rPr>
-      </w:pPr>
-      <w:r>
-        <w:rPr>
-          <w:lang w:val="fr-FR"/>
-        </w:rPr>
-        <w:t>Acteur secondaire contenant les informations dont ont besoins les différents acteurs.</w:t>
-      </w:r>
-    </w:p>
-    <w:p>
-      <w:pPr>
         <w:spacing w:before="0" w:after="0" w:line="240" w:lineRule="auto"/>
         <w:rPr>
           <w:lang w:val="fr-FR"/>
@@ -2668,6 +2668,36 @@
         <w:rPr>
           <w:lang w:val="fr-FR"/>
         </w:rPr>
+        <w:t>Utilisateur :</w:t>
+      </w:r>
+    </w:p>
+    <w:p>
+      <w:pPr>
+        <w:spacing w:before="0" w:after="0" w:line="240" w:lineRule="auto"/>
+        <w:rPr>
+          <w:lang w:val="fr-FR"/>
+        </w:rPr>
+      </w:pPr>
+    </w:p>
+    <w:p>
+      <w:pPr>
+        <w:spacing w:before="0" w:after="0" w:line="240" w:lineRule="auto"/>
+        <w:rPr>
+          <w:lang w:val="fr-FR"/>
+        </w:rPr>
+      </w:pPr>
+      <w:r>
+        <w:rPr>
+          <w:lang w:val="fr-FR"/>
+        </w:rPr>
+        <w:t>L’utilisateur est un visiteur qui se connecte.</w:t>
+      </w:r>
+      <w:bookmarkStart w:id="12" w:name="_GoBack"/>
+      <w:bookmarkEnd w:id="12"/>
+      <w:r>
+        <w:rPr>
+          <w:lang w:val="fr-FR"/>
+        </w:rPr>
         <w:br w:type="page"/>
       </w:r>
     </w:p>
@@ -2678,7 +2708,7 @@
           <w:lang w:val="fr-FR"/>
         </w:rPr>
       </w:pPr>
-      <w:bookmarkStart w:id="12" w:name="_Toc333830403"/>
+      <w:bookmarkStart w:id="13" w:name="_Toc333910297"/>
       <w:r>
         <w:rPr>
           <w:lang w:val="fr-FR"/>
@@ -2686,7 +2716,7 @@
         <w:lastRenderedPageBreak/>
         <w:t>Vue des paquetages</w:t>
       </w:r>
-      <w:bookmarkEnd w:id="12"/>
+      <w:bookmarkEnd w:id="13"/>
     </w:p>
     <w:p>
       <w:pPr>
@@ -2705,7 +2735,7 @@
       </w:pPr>
       <w:r>
         <w:rPr>
-          <w:lang w:val="fr-FR" w:eastAsia="fr-FR"/>
+          <w:lang w:val="fr-CA" w:eastAsia="fr-CA"/>
         </w:rPr>
         <w:drawing>
           <wp:inline distT="0" distB="0" distL="0" distR="0" wp14:anchorId="1E720478" wp14:editId="1E720479">
@@ -2771,7 +2801,7 @@
           <w:lang w:val="fr-FR"/>
         </w:rPr>
       </w:pPr>
-      <w:bookmarkStart w:id="13" w:name="_Toc333830404"/>
+      <w:bookmarkStart w:id="14" w:name="_Toc333910298"/>
       <w:r>
         <w:rPr>
           <w:lang w:val="fr-FR"/>
@@ -2779,7 +2809,7 @@
         <w:lastRenderedPageBreak/>
         <w:t>Visiteur</w:t>
       </w:r>
-      <w:bookmarkEnd w:id="13"/>
+      <w:bookmarkEnd w:id="14"/>
     </w:p>
     <w:p>
       <w:pPr>
@@ -2791,7 +2821,7 @@
       <w:r>
         <w:rPr>
           <w:noProof/>
-          <w:lang w:val="fr-FR" w:eastAsia="fr-FR"/>
+          <w:lang w:val="fr-CA" w:eastAsia="fr-CA"/>
         </w:rPr>
         <w:drawing>
           <wp:inline distT="0" distB="0" distL="0" distR="0" wp14:anchorId="1E72047A" wp14:editId="1E72047B">
@@ -2857,7 +2887,7 @@
           <w:lang w:val="fr-FR"/>
         </w:rPr>
       </w:pPr>
-      <w:bookmarkStart w:id="14" w:name="_Toc333830405"/>
+      <w:bookmarkStart w:id="15" w:name="_Toc333910299"/>
       <w:r>
         <w:rPr>
           <w:lang w:val="fr-FR"/>
@@ -2865,7 +2895,7 @@
         <w:lastRenderedPageBreak/>
         <w:t>Membre</w:t>
       </w:r>
-      <w:bookmarkEnd w:id="14"/>
+      <w:bookmarkEnd w:id="15"/>
     </w:p>
     <w:p>
       <w:pPr>
@@ -2877,7 +2907,7 @@
       <w:r>
         <w:rPr>
           <w:noProof/>
-          <w:lang w:val="fr-FR" w:eastAsia="fr-FR"/>
+          <w:lang w:val="fr-CA" w:eastAsia="fr-CA"/>
         </w:rPr>
         <w:drawing>
           <wp:anchor distT="0" distB="0" distL="114300" distR="114300" simplePos="0" relativeHeight="251660288" behindDoc="0" locked="0" layoutInCell="1" allowOverlap="1" wp14:anchorId="44D4CCC2" wp14:editId="57E05F28">
@@ -2953,11 +2983,11 @@
           <w:lang w:val="fr-FR"/>
         </w:rPr>
       </w:pPr>
-      <w:bookmarkStart w:id="15" w:name="_Toc333830406"/>
+      <w:bookmarkStart w:id="16" w:name="_Toc333910300"/>
       <w:r>
         <w:rPr>
           <w:noProof/>
-          <w:lang w:val="fr-FR" w:eastAsia="fr-FR"/>
+          <w:lang w:val="fr-CA" w:eastAsia="fr-CA"/>
         </w:rPr>
         <w:lastRenderedPageBreak/>
         <w:drawing>
@@ -3019,7 +3049,7 @@
         </w:rPr>
         <w:t>Administrateur</w:t>
       </w:r>
-      <w:bookmarkEnd w:id="15"/>
+      <w:bookmarkEnd w:id="16"/>
     </w:p>
     <w:p>
       <w:pPr>
@@ -3036,14 +3066,14 @@
           <w:lang w:val="fr-FR"/>
         </w:rPr>
       </w:pPr>
-      <w:bookmarkStart w:id="16" w:name="_Toc333830407"/>
+      <w:bookmarkStart w:id="17" w:name="_Toc333910301"/>
       <w:r>
         <w:rPr>
           <w:lang w:val="fr-FR"/>
         </w:rPr>
         <w:t>Connexion</w:t>
       </w:r>
-      <w:bookmarkEnd w:id="16"/>
+      <w:bookmarkEnd w:id="17"/>
     </w:p>
     <w:p>
       <w:pPr>
@@ -3055,7 +3085,7 @@
       <w:r>
         <w:rPr>
           <w:noProof/>
-          <w:lang w:val="fr-FR" w:eastAsia="fr-FR"/>
+          <w:lang w:val="fr-CA" w:eastAsia="fr-CA"/>
         </w:rPr>
         <w:drawing>
           <wp:inline distT="0" distB="0" distL="0" distR="0" wp14:anchorId="1E720480" wp14:editId="1E720481">
@@ -3114,7 +3144,7 @@
 </file>
 
 <file path=word/endnotes.xml><?xml version="1.0" encoding="utf-8"?>
-<w:endnotes xmlns:wpc="http://schemas.microsoft.com/office/word/2010/wordprocessingCanvas" xmlns:mo="http://schemas.microsoft.com/office/mac/office/2008/main" xmlns:mc="http://schemas.openxmlformats.org/markup-compatibility/2006" xmlns:mv="urn:schemas-microsoft-com:mac:vml" xmlns:o="urn:schemas-microsoft-com:office:office" xmlns:r="http://schemas.openxmlformats.org/officeDocument/2006/relationships" xmlns:m="http://schemas.openxmlformats.org/officeDocument/2006/math" xmlns:v="urn:schemas-microsoft-com:vml" xmlns:wp14="http://schemas.microsoft.com/office/word/2010/wordprocessingDrawing" xmlns:wp="http://schemas.openxmlformats.org/drawingml/2006/wordprocessingDrawing" xmlns:w10="urn:schemas-microsoft-com:office:word" xmlns:w="http://schemas.openxmlformats.org/wordprocessingml/2006/main" xmlns:w14="http://schemas.microsoft.com/office/word/2010/wordml" xmlns:wpg="http://schemas.microsoft.com/office/word/2010/wordprocessingGroup" xmlns:wpi="http://schemas.microsoft.com/office/word/2010/wordprocessingInk" xmlns:wne="http://schemas.microsoft.com/office/word/2006/wordml" xmlns:wps="http://schemas.microsoft.com/office/word/2010/wordprocessingShape" mc:Ignorable="w14 wp14">
+<w:endnotes xmlns:wpc="http://schemas.microsoft.com/office/word/2010/wordprocessingCanvas" xmlns:mc="http://schemas.openxmlformats.org/markup-compatibility/2006" xmlns:o="urn:schemas-microsoft-com:office:office" xmlns:r="http://schemas.openxmlformats.org/officeDocument/2006/relationships" xmlns:m="http://schemas.openxmlformats.org/officeDocument/2006/math" xmlns:v="urn:schemas-microsoft-com:vml" xmlns:wp14="http://schemas.microsoft.com/office/word/2010/wordprocessingDrawing" xmlns:wp="http://schemas.openxmlformats.org/drawingml/2006/wordprocessingDrawing" xmlns:w10="urn:schemas-microsoft-com:office:word" xmlns:w="http://schemas.openxmlformats.org/wordprocessingml/2006/main" xmlns:w14="http://schemas.microsoft.com/office/word/2010/wordml" xmlns:wpg="http://schemas.microsoft.com/office/word/2010/wordprocessingGroup" xmlns:wpi="http://schemas.microsoft.com/office/word/2010/wordprocessingInk" xmlns:wne="http://schemas.microsoft.com/office/word/2006/wordml" xmlns:wps="http://schemas.microsoft.com/office/word/2010/wordprocessingShape" mc:Ignorable="w14 wp14">
   <w:endnote w:type="separator" w:id="-1">
     <w:p>
       <w:pPr>
@@ -3139,7 +3169,7 @@
 </file>
 
 <file path=word/footer1.xml><?xml version="1.0" encoding="utf-8"?>
-<w:ftr xmlns:wpc="http://schemas.microsoft.com/office/word/2010/wordprocessingCanvas" xmlns:mo="http://schemas.microsoft.com/office/mac/office/2008/main" xmlns:mc="http://schemas.openxmlformats.org/markup-compatibility/2006" xmlns:mv="urn:schemas-microsoft-com:mac:vml" xmlns:o="urn:schemas-microsoft-com:office:office" xmlns:r="http://schemas.openxmlformats.org/officeDocument/2006/relationships" xmlns:m="http://schemas.openxmlformats.org/officeDocument/2006/math" xmlns:v="urn:schemas-microsoft-com:vml" xmlns:wp14="http://schemas.microsoft.com/office/word/2010/wordprocessingDrawing" xmlns:wp="http://schemas.openxmlformats.org/drawingml/2006/wordprocessingDrawing" xmlns:w10="urn:schemas-microsoft-com:office:word" xmlns:w="http://schemas.openxmlformats.org/wordprocessingml/2006/main" xmlns:w14="http://schemas.microsoft.com/office/word/2010/wordml" xmlns:wpg="http://schemas.microsoft.com/office/word/2010/wordprocessingGroup" xmlns:wpi="http://schemas.microsoft.com/office/word/2010/wordprocessingInk" xmlns:wne="http://schemas.microsoft.com/office/word/2006/wordml" xmlns:wps="http://schemas.microsoft.com/office/word/2010/wordprocessingShape" mc:Ignorable="w14 wp14">
+<w:ftr xmlns:wpc="http://schemas.microsoft.com/office/word/2010/wordprocessingCanvas" xmlns:mc="http://schemas.openxmlformats.org/markup-compatibility/2006" xmlns:o="urn:schemas-microsoft-com:office:office" xmlns:r="http://schemas.openxmlformats.org/officeDocument/2006/relationships" xmlns:m="http://schemas.openxmlformats.org/officeDocument/2006/math" xmlns:v="urn:schemas-microsoft-com:vml" xmlns:wp14="http://schemas.microsoft.com/office/word/2010/wordprocessingDrawing" xmlns:wp="http://schemas.openxmlformats.org/drawingml/2006/wordprocessingDrawing" xmlns:w10="urn:schemas-microsoft-com:office:word" xmlns:w="http://schemas.openxmlformats.org/wordprocessingml/2006/main" xmlns:w14="http://schemas.microsoft.com/office/word/2010/wordml" xmlns:wpg="http://schemas.microsoft.com/office/word/2010/wordprocessingGroup" xmlns:wpi="http://schemas.microsoft.com/office/word/2010/wordprocessingInk" xmlns:wne="http://schemas.microsoft.com/office/word/2006/wordml" xmlns:wps="http://schemas.microsoft.com/office/word/2010/wordprocessingShape" mc:Ignorable="w14 wp14">
   <w:tbl>
     <w:tblPr>
       <w:tblW w:w="5000" w:type="pct"/>
@@ -3200,7 +3230,7 @@
 </file>
 
 <file path=word/footnotes.xml><?xml version="1.0" encoding="utf-8"?>
-<w:footnotes xmlns:wpc="http://schemas.microsoft.com/office/word/2010/wordprocessingCanvas" xmlns:mo="http://schemas.microsoft.com/office/mac/office/2008/main" xmlns:mc="http://schemas.openxmlformats.org/markup-compatibility/2006" xmlns:mv="urn:schemas-microsoft-com:mac:vml" xmlns:o="urn:schemas-microsoft-com:office:office" xmlns:r="http://schemas.openxmlformats.org/officeDocument/2006/relationships" xmlns:m="http://schemas.openxmlformats.org/officeDocument/2006/math" xmlns:v="urn:schemas-microsoft-com:vml" xmlns:wp14="http://schemas.microsoft.com/office/word/2010/wordprocessingDrawing" xmlns:wp="http://schemas.openxmlformats.org/drawingml/2006/wordprocessingDrawing" xmlns:w10="urn:schemas-microsoft-com:office:word" xmlns:w="http://schemas.openxmlformats.org/wordprocessingml/2006/main" xmlns:w14="http://schemas.microsoft.com/office/word/2010/wordml" xmlns:wpg="http://schemas.microsoft.com/office/word/2010/wordprocessingGroup" xmlns:wpi="http://schemas.microsoft.com/office/word/2010/wordprocessingInk" xmlns:wne="http://schemas.microsoft.com/office/word/2006/wordml" xmlns:wps="http://schemas.microsoft.com/office/word/2010/wordprocessingShape" mc:Ignorable="w14 wp14">
+<w:footnotes xmlns:wpc="http://schemas.microsoft.com/office/word/2010/wordprocessingCanvas" xmlns:mc="http://schemas.openxmlformats.org/markup-compatibility/2006" xmlns:o="urn:schemas-microsoft-com:office:office" xmlns:r="http://schemas.openxmlformats.org/officeDocument/2006/relationships" xmlns:m="http://schemas.openxmlformats.org/officeDocument/2006/math" xmlns:v="urn:schemas-microsoft-com:vml" xmlns:wp14="http://schemas.microsoft.com/office/word/2010/wordprocessingDrawing" xmlns:wp="http://schemas.openxmlformats.org/drawingml/2006/wordprocessingDrawing" xmlns:w10="urn:schemas-microsoft-com:office:word" xmlns:w="http://schemas.openxmlformats.org/wordprocessingml/2006/main" xmlns:w14="http://schemas.microsoft.com/office/word/2010/wordml" xmlns:wpg="http://schemas.microsoft.com/office/word/2010/wordprocessingGroup" xmlns:wpi="http://schemas.microsoft.com/office/word/2010/wordprocessingInk" xmlns:wne="http://schemas.microsoft.com/office/word/2006/wordml" xmlns:wps="http://schemas.microsoft.com/office/word/2010/wordprocessingShape" mc:Ignorable="w14 wp14">
   <w:footnote w:type="separator" w:id="-1">
     <w:p>
       <w:pPr>
@@ -3225,7 +3255,7 @@
 </file>
 
 <file path=word/header1.xml><?xml version="1.0" encoding="utf-8"?>
-<w:hdr xmlns:wpc="http://schemas.microsoft.com/office/word/2010/wordprocessingCanvas" xmlns:mo="http://schemas.microsoft.com/office/mac/office/2008/main" xmlns:mc="http://schemas.openxmlformats.org/markup-compatibility/2006" xmlns:mv="urn:schemas-microsoft-com:mac:vml" xmlns:o="urn:schemas-microsoft-com:office:office" xmlns:r="http://schemas.openxmlformats.org/officeDocument/2006/relationships" xmlns:m="http://schemas.openxmlformats.org/officeDocument/2006/math" xmlns:v="urn:schemas-microsoft-com:vml" xmlns:wp14="http://schemas.microsoft.com/office/word/2010/wordprocessingDrawing" xmlns:wp="http://schemas.openxmlformats.org/drawingml/2006/wordprocessingDrawing" xmlns:w10="urn:schemas-microsoft-com:office:word" xmlns:w="http://schemas.openxmlformats.org/wordprocessingml/2006/main" xmlns:w14="http://schemas.microsoft.com/office/word/2010/wordml" xmlns:wpg="http://schemas.microsoft.com/office/word/2010/wordprocessingGroup" xmlns:wpi="http://schemas.microsoft.com/office/word/2010/wordprocessingInk" xmlns:wne="http://schemas.microsoft.com/office/word/2006/wordml" xmlns:wps="http://schemas.microsoft.com/office/word/2010/wordprocessingShape" mc:Ignorable="w14 wp14">
+<w:hdr xmlns:wpc="http://schemas.microsoft.com/office/word/2010/wordprocessingCanvas" xmlns:mc="http://schemas.openxmlformats.org/markup-compatibility/2006" xmlns:o="urn:schemas-microsoft-com:office:office" xmlns:r="http://schemas.openxmlformats.org/officeDocument/2006/relationships" xmlns:m="http://schemas.openxmlformats.org/officeDocument/2006/math" xmlns:v="urn:schemas-microsoft-com:vml" xmlns:wp14="http://schemas.microsoft.com/office/word/2010/wordprocessingDrawing" xmlns:wp="http://schemas.openxmlformats.org/drawingml/2006/wordprocessingDrawing" xmlns:w10="urn:schemas-microsoft-com:office:word" xmlns:w="http://schemas.openxmlformats.org/wordprocessingml/2006/main" xmlns:w14="http://schemas.microsoft.com/office/word/2010/wordml" xmlns:wpg="http://schemas.microsoft.com/office/word/2010/wordprocessingGroup" xmlns:wpi="http://schemas.microsoft.com/office/word/2010/wordprocessingInk" xmlns:wne="http://schemas.microsoft.com/office/word/2006/wordml" xmlns:wps="http://schemas.microsoft.com/office/word/2010/wordprocessingShape" mc:Ignorable="w14 wp14">
   <w:tbl>
     <w:tblPr>
       <w:tblW w:w="5000" w:type="pct"/>
@@ -3278,10 +3308,10 @@
                 <v:path o:extrusionok="f" gradientshapeok="t" o:connecttype="rect"/>
                 <o:lock v:ext="edit" aspectratio="t"/>
               </v:shapetype>
-              <v:shape id="_x0000_i1025" type="#_x0000_t75" style="width:146.5pt;height:41.3pt" o:ole="">
+              <v:shape id="_x0000_i1025" type="#_x0000_t75" style="width:146.35pt;height:41.15pt" o:ole="">
                 <v:imagedata r:id="rId1" o:title=""/>
               </v:shape>
-              <o:OLEObject Type="Embed" ProgID="PBrush" ShapeID="_x0000_i1025" DrawAspect="Content" ObjectID="_1281430633" r:id="rId2"/>
+              <o:OLEObject Type="Embed" ProgID="PBrush" ShapeID="_x0000_i1025" DrawAspect="Content" ObjectID="_1407652190" r:id="rId2"/>
             </w:object>
           </w:r>
           <w:r>
@@ -3364,7 +3394,7 @@
               <w:color w:val="F95F56"/>
               <w:lang w:val="fr-FR"/>
             </w:rPr>
-            <w:t>10</w:t>
+            <w:t>6</w:t>
           </w:r>
           <w:r>
             <w:rPr>
@@ -3389,7 +3419,7 @@
 </file>
 
 <file path=word/numbering.xml><?xml version="1.0" encoding="utf-8"?>
-<w:numbering xmlns:wpc="http://schemas.microsoft.com/office/word/2010/wordprocessingCanvas" xmlns:mo="http://schemas.microsoft.com/office/mac/office/2008/main" xmlns:mc="http://schemas.openxmlformats.org/markup-compatibility/2006" xmlns:mv="urn:schemas-microsoft-com:mac:vml" xmlns:o="urn:schemas-microsoft-com:office:office" xmlns:r="http://schemas.openxmlformats.org/officeDocument/2006/relationships" xmlns:m="http://schemas.openxmlformats.org/officeDocument/2006/math" xmlns:v="urn:schemas-microsoft-com:vml" xmlns:wp14="http://schemas.microsoft.com/office/word/2010/wordprocessingDrawing" xmlns:wp="http://schemas.openxmlformats.org/drawingml/2006/wordprocessingDrawing" xmlns:w10="urn:schemas-microsoft-com:office:word" xmlns:w="http://schemas.openxmlformats.org/wordprocessingml/2006/main" xmlns:w14="http://schemas.microsoft.com/office/word/2010/wordml" xmlns:wpg="http://schemas.microsoft.com/office/word/2010/wordprocessingGroup" xmlns:wpi="http://schemas.microsoft.com/office/word/2010/wordprocessingInk" xmlns:wne="http://schemas.microsoft.com/office/word/2006/wordml" xmlns:wps="http://schemas.microsoft.com/office/word/2010/wordprocessingShape" mc:Ignorable="w14 wp14">
+<w:numbering xmlns:wpc="http://schemas.microsoft.com/office/word/2010/wordprocessingCanvas" xmlns:mc="http://schemas.openxmlformats.org/markup-compatibility/2006" xmlns:o="urn:schemas-microsoft-com:office:office" xmlns:r="http://schemas.openxmlformats.org/officeDocument/2006/relationships" xmlns:m="http://schemas.openxmlformats.org/officeDocument/2006/math" xmlns:v="urn:schemas-microsoft-com:vml" xmlns:wp14="http://schemas.microsoft.com/office/word/2010/wordprocessingDrawing" xmlns:wp="http://schemas.openxmlformats.org/drawingml/2006/wordprocessingDrawing" xmlns:w10="urn:schemas-microsoft-com:office:word" xmlns:w="http://schemas.openxmlformats.org/wordprocessingml/2006/main" xmlns:w14="http://schemas.microsoft.com/office/word/2010/wordml" xmlns:wpg="http://schemas.microsoft.com/office/word/2010/wordprocessingGroup" xmlns:wpi="http://schemas.microsoft.com/office/word/2010/wordprocessingInk" xmlns:wne="http://schemas.microsoft.com/office/word/2006/wordml" xmlns:wps="http://schemas.microsoft.com/office/word/2010/wordprocessingShape" mc:Ignorable="w14 wp14">
   <w:abstractNum w:abstractNumId="0">
     <w:nsid w:val="FFFFFF83"/>
     <w:multiLevelType w:val="singleLevel"/>
@@ -4362,7 +4392,7 @@
     </w:rPrDefault>
     <w:pPrDefault/>
   </w:docDefaults>
-  <w:latentStyles w:defLockedState="0" w:defUIPriority="99" w:defSemiHidden="1" w:defUnhideWhenUsed="1" w:defQFormat="0" w:count="276">
+  <w:latentStyles w:defLockedState="0" w:defUIPriority="99" w:defSemiHidden="1" w:defUnhideWhenUsed="1" w:defQFormat="0" w:count="267">
     <w:lsdException w:name="Normal" w:semiHidden="0" w:uiPriority="0" w:unhideWhenUsed="0" w:qFormat="1"/>
     <w:lsdException w:name="heading 1" w:semiHidden="0" w:uiPriority="9" w:unhideWhenUsed="0" w:qFormat="1"/>
     <w:lsdException w:name="heading 2" w:uiPriority="9" w:qFormat="1"/>
@@ -4394,15 +4424,6 @@
     <w:lsdException w:name="Strong" w:semiHidden="0" w:uiPriority="1" w:unhideWhenUsed="0" w:qFormat="1"/>
     <w:lsdException w:name="Emphasis" w:semiHidden="0" w:uiPriority="20" w:unhideWhenUsed="0" w:qFormat="1"/>
     <w:lsdException w:name="Table Grid" w:semiHidden="0" w:uiPriority="59" w:unhideWhenUsed="0"/>
-    <w:lsdException w:name="Note Level 1" w:semiHidden="0" w:unhideWhenUsed="0"/>
-    <w:lsdException w:name="Note Level 2" w:semiHidden="0" w:unhideWhenUsed="0"/>
-    <w:lsdException w:name="Note Level 3" w:semiHidden="0" w:unhideWhenUsed="0"/>
-    <w:lsdException w:name="Note Level 4" w:semiHidden="0" w:unhideWhenUsed="0"/>
-    <w:lsdException w:name="Note Level 5" w:semiHidden="0" w:unhideWhenUsed="0"/>
-    <w:lsdException w:name="Note Level 6" w:semiHidden="0" w:unhideWhenUsed="0"/>
-    <w:lsdException w:name="Note Level 7" w:semiHidden="0" w:unhideWhenUsed="0"/>
-    <w:lsdException w:name="Note Level 8" w:semiHidden="0" w:unhideWhenUsed="0"/>
-    <w:lsdException w:name="Note Level 9" w:semiHidden="0" w:unhideWhenUsed="0"/>
     <w:lsdException w:name="Placeholder Text" w:unhideWhenUsed="0"/>
     <w:lsdException w:name="No Spacing" w:semiHidden="0" w:uiPriority="1" w:unhideWhenUsed="0" w:qFormat="1"/>
     <w:lsdException w:name="Light Shading" w:semiHidden="0" w:uiPriority="60" w:unhideWhenUsed="0"/>
@@ -4812,7 +4833,7 @@
       <w:color w:val="595959"/>
     </w:rPr>
   </w:style>
-  <w:style w:type="table" w:styleId="Grille">
+  <w:style w:type="table" w:styleId="Grilledutableau">
     <w:name w:val="Table Grid"/>
     <w:basedOn w:val="TableauNormal"/>
     <w:uiPriority w:val="59"/>
@@ -5284,7 +5305,7 @@
 </file>
 
 <file path=word/stylesWithEffects.xml><?xml version="1.0" encoding="utf-8"?>
-<w:styles xmlns:wpc="http://schemas.microsoft.com/office/word/2010/wordprocessingCanvas" xmlns:mo="http://schemas.microsoft.com/office/mac/office/2008/main" xmlns:mc="http://schemas.openxmlformats.org/markup-compatibility/2006" xmlns:mv="urn:schemas-microsoft-com:mac:vml" xmlns:o="urn:schemas-microsoft-com:office:office" xmlns:r="http://schemas.openxmlformats.org/officeDocument/2006/relationships" xmlns:m="http://schemas.openxmlformats.org/officeDocument/2006/math" xmlns:v="urn:schemas-microsoft-com:vml" xmlns:wp14="http://schemas.microsoft.com/office/word/2010/wordprocessingDrawing" xmlns:wp="http://schemas.openxmlformats.org/drawingml/2006/wordprocessingDrawing" xmlns:w10="urn:schemas-microsoft-com:office:word" xmlns:w="http://schemas.openxmlformats.org/wordprocessingml/2006/main" xmlns:w14="http://schemas.microsoft.com/office/word/2010/wordml" xmlns:wpg="http://schemas.microsoft.com/office/word/2010/wordprocessingGroup" xmlns:wpi="http://schemas.microsoft.com/office/word/2010/wordprocessingInk" xmlns:wne="http://schemas.microsoft.com/office/word/2006/wordml" xmlns:wps="http://schemas.microsoft.com/office/word/2010/wordprocessingShape" mc:Ignorable="w14 wp14">
+<w:styles xmlns:wpc="http://schemas.microsoft.com/office/word/2010/wordprocessingCanvas" xmlns:mc="http://schemas.openxmlformats.org/markup-compatibility/2006" xmlns:o="urn:schemas-microsoft-com:office:office" xmlns:r="http://schemas.openxmlformats.org/officeDocument/2006/relationships" xmlns:m="http://schemas.openxmlformats.org/officeDocument/2006/math" xmlns:v="urn:schemas-microsoft-com:vml" xmlns:wp14="http://schemas.microsoft.com/office/word/2010/wordprocessingDrawing" xmlns:wp="http://schemas.openxmlformats.org/drawingml/2006/wordprocessingDrawing" xmlns:w10="urn:schemas-microsoft-com:office:word" xmlns:w="http://schemas.openxmlformats.org/wordprocessingml/2006/main" xmlns:w14="http://schemas.microsoft.com/office/word/2010/wordml" xmlns:wpg="http://schemas.microsoft.com/office/word/2010/wordprocessingGroup" xmlns:wpi="http://schemas.microsoft.com/office/word/2010/wordprocessingInk" xmlns:wne="http://schemas.microsoft.com/office/word/2006/wordml" xmlns:wps="http://schemas.microsoft.com/office/word/2010/wordprocessingShape" mc:Ignorable="w14 wp14">
   <w:docDefaults>
     <w:rPrDefault>
       <w:rPr>
@@ -5294,7 +5315,7 @@
     </w:rPrDefault>
     <w:pPrDefault/>
   </w:docDefaults>
-  <w:latentStyles w:defLockedState="0" w:defUIPriority="99" w:defSemiHidden="1" w:defUnhideWhenUsed="1" w:defQFormat="0" w:count="276">
+  <w:latentStyles w:defLockedState="0" w:defUIPriority="99" w:defSemiHidden="1" w:defUnhideWhenUsed="1" w:defQFormat="0" w:count="267">
     <w:lsdException w:name="Normal" w:semiHidden="0" w:uiPriority="0" w:unhideWhenUsed="0" w:qFormat="1"/>
     <w:lsdException w:name="heading 1" w:semiHidden="0" w:uiPriority="9" w:unhideWhenUsed="0" w:qFormat="1"/>
     <w:lsdException w:name="heading 2" w:uiPriority="9" w:qFormat="1"/>
@@ -5326,15 +5347,6 @@
     <w:lsdException w:name="Strong" w:semiHidden="0" w:uiPriority="1" w:unhideWhenUsed="0" w:qFormat="1"/>
     <w:lsdException w:name="Emphasis" w:semiHidden="0" w:uiPriority="20" w:unhideWhenUsed="0" w:qFormat="1"/>
     <w:lsdException w:name="Table Grid" w:semiHidden="0" w:uiPriority="59" w:unhideWhenUsed="0"/>
-    <w:lsdException w:name="Note Level 1" w:semiHidden="0" w:unhideWhenUsed="0"/>
-    <w:lsdException w:name="Note Level 2" w:semiHidden="0" w:unhideWhenUsed="0"/>
-    <w:lsdException w:name="Note Level 3" w:semiHidden="0" w:unhideWhenUsed="0"/>
-    <w:lsdException w:name="Note Level 4" w:semiHidden="0" w:unhideWhenUsed="0"/>
-    <w:lsdException w:name="Note Level 5" w:semiHidden="0" w:unhideWhenUsed="0"/>
-    <w:lsdException w:name="Note Level 6" w:semiHidden="0" w:unhideWhenUsed="0"/>
-    <w:lsdException w:name="Note Level 7" w:semiHidden="0" w:unhideWhenUsed="0"/>
-    <w:lsdException w:name="Note Level 8" w:semiHidden="0" w:unhideWhenUsed="0"/>
-    <w:lsdException w:name="Note Level 9" w:semiHidden="0" w:unhideWhenUsed="0"/>
     <w:lsdException w:name="Placeholder Text" w:unhideWhenUsed="0"/>
     <w:lsdException w:name="No Spacing" w:semiHidden="0" w:uiPriority="1" w:unhideWhenUsed="0" w:qFormat="1"/>
     <w:lsdException w:name="Light Shading" w:semiHidden="0" w:uiPriority="60" w:unhideWhenUsed="0"/>
@@ -5744,7 +5756,7 @@
       <w:color w:val="595959"/>
     </w:rPr>
   </w:style>
-  <w:style w:type="table" w:styleId="Grille">
+  <w:style w:type="table" w:styleId="Grilledutableau">
     <w:name w:val="Table Grid"/>
     <w:basedOn w:val="TableauNormal"/>
     <w:uiPriority w:val="59"/>
@@ -6216,7 +6228,7 @@
 </file>
 
 <file path=word/glossary/document.xml><?xml version="1.0" encoding="utf-8"?>
-<w:glossaryDocument xmlns:wpc="http://schemas.microsoft.com/office/word/2010/wordprocessingCanvas" xmlns:mo="http://schemas.microsoft.com/office/mac/office/2008/main" xmlns:mc="http://schemas.openxmlformats.org/markup-compatibility/2006" xmlns:mv="urn:schemas-microsoft-com:mac:vml" xmlns:o="urn:schemas-microsoft-com:office:office" xmlns:r="http://schemas.openxmlformats.org/officeDocument/2006/relationships" xmlns:m="http://schemas.openxmlformats.org/officeDocument/2006/math" xmlns:v="urn:schemas-microsoft-com:vml" xmlns:wp14="http://schemas.microsoft.com/office/word/2010/wordprocessingDrawing" xmlns:wp="http://schemas.openxmlformats.org/drawingml/2006/wordprocessingDrawing" xmlns:w10="urn:schemas-microsoft-com:office:word" xmlns:w="http://schemas.openxmlformats.org/wordprocessingml/2006/main" xmlns:w14="http://schemas.microsoft.com/office/word/2010/wordml" xmlns:wpg="http://schemas.microsoft.com/office/word/2010/wordprocessingGroup" xmlns:wpi="http://schemas.microsoft.com/office/word/2010/wordprocessingInk" xmlns:wne="http://schemas.microsoft.com/office/word/2006/wordml" xmlns:wps="http://schemas.microsoft.com/office/word/2010/wordprocessingShape" mc:Ignorable="w14 wp14">
+<w:glossaryDocument xmlns:wpc="http://schemas.microsoft.com/office/word/2010/wordprocessingCanvas" xmlns:mc="http://schemas.openxmlformats.org/markup-compatibility/2006" xmlns:o="urn:schemas-microsoft-com:office:office" xmlns:r="http://schemas.openxmlformats.org/officeDocument/2006/relationships" xmlns:m="http://schemas.openxmlformats.org/officeDocument/2006/math" xmlns:v="urn:schemas-microsoft-com:vml" xmlns:wp14="http://schemas.microsoft.com/office/word/2010/wordprocessingDrawing" xmlns:wp="http://schemas.openxmlformats.org/drawingml/2006/wordprocessingDrawing" xmlns:w10="urn:schemas-microsoft-com:office:word" xmlns:w="http://schemas.openxmlformats.org/wordprocessingml/2006/main" xmlns:w14="http://schemas.microsoft.com/office/word/2010/wordml" xmlns:wpg="http://schemas.microsoft.com/office/word/2010/wordprocessingGroup" xmlns:wpi="http://schemas.microsoft.com/office/word/2010/wordprocessingInk" xmlns:wne="http://schemas.microsoft.com/office/word/2006/wordml" xmlns:wps="http://schemas.microsoft.com/office/word/2010/wordprocessingShape" mc:Ignorable="w14 wp14">
   <w:docParts>
     <w:docPart>
       <w:docPartPr>
@@ -6251,32 +6263,32 @@
 <file path=word/glossary/fontTable.xml><?xml version="1.0" encoding="utf-8"?>
 <w:fonts xmlns:mc="http://schemas.openxmlformats.org/markup-compatibility/2006" xmlns:r="http://schemas.openxmlformats.org/officeDocument/2006/relationships" xmlns:w="http://schemas.openxmlformats.org/wordprocessingml/2006/main" xmlns:w14="http://schemas.microsoft.com/office/word/2010/wordml" mc:Ignorable="w14">
   <w:font w:name="Symbol">
-    <w:panose1 w:val="00000000000000000000"/>
+    <w:panose1 w:val="05050102010706020507"/>
     <w:charset w:val="02"/>
-    <w:family w:val="auto"/>
+    <w:family w:val="roman"/>
     <w:pitch w:val="variable"/>
     <w:sig w:usb0="00000000" w:usb1="10000000" w:usb2="00000000" w:usb3="00000000" w:csb0="80000000" w:csb1="00000000"/>
   </w:font>
   <w:font w:name="Times New Roman">
     <w:panose1 w:val="02020603050405020304"/>
     <w:charset w:val="00"/>
-    <w:family w:val="auto"/>
+    <w:family w:val="roman"/>
     <w:pitch w:val="variable"/>
-    <w:sig w:usb0="00000003" w:usb1="00000000" w:usb2="00000000" w:usb3="00000000" w:csb0="00000001" w:csb1="00000000"/>
+    <w:sig w:usb0="E0002AFF" w:usb1="C0007841" w:usb2="00000009" w:usb3="00000000" w:csb0="000001FF" w:csb1="00000000"/>
   </w:font>
   <w:font w:name="Wingdings 3">
     <w:panose1 w:val="05040102010807070707"/>
     <w:charset w:val="02"/>
-    <w:family w:val="auto"/>
+    <w:family w:val="roman"/>
     <w:pitch w:val="variable"/>
     <w:sig w:usb0="00000000" w:usb1="10000000" w:usb2="00000000" w:usb3="00000000" w:csb0="80000000" w:csb1="00000000"/>
   </w:font>
   <w:font w:name="Courier New">
     <w:panose1 w:val="02070309020205020404"/>
     <w:charset w:val="00"/>
-    <w:family w:val="auto"/>
-    <w:pitch w:val="variable"/>
-    <w:sig w:usb0="00000003" w:usb1="00000000" w:usb2="00000000" w:usb3="00000000" w:csb0="00000001" w:csb1="00000000"/>
+    <w:family w:val="modern"/>
+    <w:pitch w:val="fixed"/>
+    <w:sig w:usb0="E0002AFF" w:usb1="C0007843" w:usb2="00000009" w:usb3="00000000" w:csb0="000001FF" w:csb1="00000000"/>
   </w:font>
   <w:font w:name="Wingdings">
     <w:panose1 w:val="05000000000000000000"/>
@@ -6295,24 +6307,23 @@
   <w:font w:name="Corbel">
     <w:panose1 w:val="020B0503020204020204"/>
     <w:charset w:val="00"/>
-    <w:family w:val="auto"/>
+    <w:family w:val="swiss"/>
     <w:pitch w:val="variable"/>
-    <w:sig w:usb0="00000003" w:usb1="00000000" w:usb2="00000000" w:usb3="00000000" w:csb0="00000001" w:csb1="00000000"/>
+    <w:sig w:usb0="A00002EF" w:usb1="4000A44B" w:usb2="00000000" w:usb3="00000000" w:csb0="0000019F" w:csb1="00000000"/>
   </w:font>
   <w:font w:name="Angsana New">
-    <w:panose1 w:val="00000000000000000000"/>
-    <w:charset w:val="DE"/>
+    <w:panose1 w:val="02020603050405020304"/>
+    <w:charset w:val="00"/>
     <w:family w:val="roman"/>
-    <w:notTrueType/>
     <w:pitch w:val="variable"/>
-    <w:sig w:usb0="01000001" w:usb1="00000000" w:usb2="00000000" w:usb3="00000000" w:csb0="00010000" w:csb1="00000000"/>
+    <w:sig w:usb0="81000003" w:usb1="00000000" w:usb2="00000000" w:usb3="00000000" w:csb0="00010001" w:csb1="00000000"/>
   </w:font>
   <w:font w:name="Trebuchet MS">
     <w:panose1 w:val="020B0603020202020204"/>
     <w:charset w:val="00"/>
-    <w:family w:val="auto"/>
+    <w:family w:val="swiss"/>
     <w:pitch w:val="variable"/>
-    <w:sig w:usb0="00000003" w:usb1="00000000" w:usb2="00000000" w:usb3="00000000" w:csb0="00000001" w:csb1="00000000"/>
+    <w:sig w:usb0="00000287" w:usb1="00000000" w:usb2="00000000" w:usb3="00000000" w:csb0="0000009F" w:csb1="00000000"/>
   </w:font>
   <w:font w:name="Tahoma">
     <w:panose1 w:val="020B0604030504040204"/>
@@ -6324,55 +6335,47 @@
   <w:font w:name="Calibri">
     <w:panose1 w:val="020F0502020204030204"/>
     <w:charset w:val="00"/>
+    <w:family w:val="swiss"/>
+    <w:pitch w:val="variable"/>
+    <w:sig w:usb0="E10002FF" w:usb1="4000ACFF" w:usb2="00000009" w:usb3="00000000" w:csb0="0000019F" w:csb1="00000000"/>
+  </w:font>
+  <w:font w:name="SimSun">
+    <w:altName w:val="宋体"/>
+    <w:panose1 w:val="02010600030101010101"/>
+    <w:charset w:val="86"/>
     <w:family w:val="auto"/>
     <w:pitch w:val="variable"/>
-    <w:sig w:usb0="00000003" w:usb1="00000000" w:usb2="00000000" w:usb3="00000000" w:csb0="00000001" w:csb1="00000000"/>
-  </w:font>
-  <w:font w:name="宋体">
-    <w:panose1 w:val="00000000000000000000"/>
-    <w:charset w:val="86"/>
-    <w:family w:val="auto"/>
-    <w:notTrueType/>
-    <w:pitch w:val="variable"/>
-    <w:sig w:usb0="00000001" w:usb1="080E0000" w:usb2="00000010" w:usb3="00000000" w:csb0="00040000" w:csb1="00000000"/>
+    <w:sig w:usb0="00000003" w:usb1="288F0000" w:usb2="00000016" w:usb3="00000000" w:csb0="00040001" w:csb1="00000000"/>
   </w:font>
   <w:font w:name="Cordia New">
-    <w:panose1 w:val="00000000000000000000"/>
-    <w:charset w:val="DE"/>
-    <w:family w:val="roman"/>
-    <w:notTrueType/>
+    <w:panose1 w:val="020B0304020202020204"/>
+    <w:charset w:val="00"/>
+    <w:family w:val="swiss"/>
     <w:pitch w:val="variable"/>
-    <w:sig w:usb0="01000001" w:usb1="00000000" w:usb2="00000000" w:usb3="00000000" w:csb0="00010000" w:csb1="00000000"/>
-  </w:font>
-  <w:font w:name="Arial">
-    <w:panose1 w:val="020B0604020202020204"/>
-    <w:charset w:val="00"/>
-    <w:family w:val="auto"/>
-    <w:pitch w:val="variable"/>
-    <w:sig w:usb0="00000003" w:usb1="00000000" w:usb2="00000000" w:usb3="00000000" w:csb0="00000001" w:csb1="00000000"/>
+    <w:sig w:usb0="81000003" w:usb1="00000000" w:usb2="00000000" w:usb3="00000000" w:csb0="00010001" w:csb1="00000000"/>
   </w:font>
   <w:font w:name="Cambria">
     <w:panose1 w:val="02040503050406030204"/>
     <w:charset w:val="00"/>
-    <w:family w:val="auto"/>
+    <w:family w:val="roman"/>
     <w:pitch w:val="variable"/>
-    <w:sig w:usb0="00000003" w:usb1="00000000" w:usb2="00000000" w:usb3="00000000" w:csb0="00000001" w:csb1="00000000"/>
+    <w:sig w:usb0="E00002FF" w:usb1="400004FF" w:usb2="00000000" w:usb3="00000000" w:csb0="0000019F" w:csb1="00000000"/>
   </w:font>
-  <w:font w:name="ＭＳ 明朝">
-    <w:panose1 w:val="00000000000000000000"/>
-    <w:charset w:val="80"/>
-    <w:family w:val="roman"/>
-    <w:notTrueType/>
-    <w:pitch w:val="fixed"/>
-    <w:sig w:usb0="00000001" w:usb1="08070000" w:usb2="00000010" w:usb3="00000000" w:csb0="00020000" w:csb1="00000000"/>
-  </w:font>
-  <w:font w:name="ＭＳ ゴシック">
-    <w:panose1 w:val="00000000000000000000"/>
+  <w:font w:name="MS Mincho">
+    <w:altName w:val="ＭＳ 明朝"/>
+    <w:panose1 w:val="02020609040205080304"/>
     <w:charset w:val="80"/>
     <w:family w:val="modern"/>
-    <w:notTrueType/>
     <w:pitch w:val="fixed"/>
-    <w:sig w:usb0="00000001" w:usb1="08070000" w:usb2="00000010" w:usb3="00000000" w:csb0="00020000" w:csb1="00000000"/>
+    <w:sig w:usb0="E00002FF" w:usb1="6AC7FDFB" w:usb2="00000012" w:usb3="00000000" w:csb0="0002009F" w:csb1="00000000"/>
+  </w:font>
+  <w:font w:name="MS Gothic">
+    <w:altName w:val="ＭＳ ゴシック"/>
+    <w:panose1 w:val="020B0609070205080204"/>
+    <w:charset w:val="80"/>
+    <w:family w:val="modern"/>
+    <w:pitch w:val="fixed"/>
+    <w:sig w:usb0="E00002FF" w:usb1="6AC7FDFB" w:usb2="00000012" w:usb3="00000000" w:csb0="0002009F" w:csb1="00000000"/>
   </w:font>
 </w:fonts>
 </file>
@@ -6393,6 +6396,7 @@
   <w:rsids>
     <w:rsidRoot w:val="00E362F8"/>
     <w:rsid w:val="008002C4"/>
+    <w:rsid w:val="008376BB"/>
     <w:rsid w:val="00E25C85"/>
     <w:rsid w:val="00E362F8"/>
   </w:rsids>
@@ -6434,7 +6438,7 @@
       </w:pPr>
     </w:pPrDefault>
   </w:docDefaults>
-  <w:latentStyles w:defLockedState="0" w:defUIPriority="99" w:defSemiHidden="1" w:defUnhideWhenUsed="1" w:defQFormat="0" w:count="276">
+  <w:latentStyles w:defLockedState="0" w:defUIPriority="99" w:defSemiHidden="1" w:defUnhideWhenUsed="1" w:defQFormat="0" w:count="267">
     <w:lsdException w:name="Normal" w:semiHidden="0" w:uiPriority="0" w:unhideWhenUsed="0" w:qFormat="1"/>
     <w:lsdException w:name="heading 1" w:semiHidden="0" w:uiPriority="9" w:unhideWhenUsed="0" w:qFormat="1"/>
     <w:lsdException w:name="heading 2" w:uiPriority="9" w:qFormat="1"/>
@@ -6461,15 +6465,6 @@
     <w:lsdException w:name="Strong" w:semiHidden="0" w:uiPriority="22" w:unhideWhenUsed="0" w:qFormat="1"/>
     <w:lsdException w:name="Emphasis" w:semiHidden="0" w:uiPriority="20" w:unhideWhenUsed="0" w:qFormat="1"/>
     <w:lsdException w:name="Table Grid" w:semiHidden="0" w:uiPriority="59" w:unhideWhenUsed="0"/>
-    <w:lsdException w:name="Note Level 1" w:semiHidden="0" w:unhideWhenUsed="0"/>
-    <w:lsdException w:name="Note Level 2" w:semiHidden="0" w:unhideWhenUsed="0"/>
-    <w:lsdException w:name="Note Level 3" w:semiHidden="0" w:unhideWhenUsed="0"/>
-    <w:lsdException w:name="Note Level 4" w:semiHidden="0" w:unhideWhenUsed="0"/>
-    <w:lsdException w:name="Note Level 5" w:semiHidden="0" w:unhideWhenUsed="0"/>
-    <w:lsdException w:name="Note Level 6" w:semiHidden="0" w:unhideWhenUsed="0"/>
-    <w:lsdException w:name="Note Level 7" w:semiHidden="0" w:unhideWhenUsed="0"/>
-    <w:lsdException w:name="Note Level 8" w:semiHidden="0" w:unhideWhenUsed="0"/>
-    <w:lsdException w:name="Note Level 9" w:semiHidden="0" w:unhideWhenUsed="0"/>
     <w:lsdException w:name="Placeholder Text" w:unhideWhenUsed="0"/>
     <w:lsdException w:name="No Spacing" w:semiHidden="0" w:uiPriority="1" w:unhideWhenUsed="0" w:qFormat="1"/>
     <w:lsdException w:name="Light Shading" w:semiHidden="0" w:uiPriority="60" w:unhideWhenUsed="0"/>
@@ -6620,7 +6615,7 @@
 </file>
 
 <file path=word/glossary/stylesWithEffects.xml><?xml version="1.0" encoding="utf-8"?>
-<w:styles xmlns:wpc="http://schemas.microsoft.com/office/word/2010/wordprocessingCanvas" xmlns:mo="http://schemas.microsoft.com/office/mac/office/2008/main" xmlns:mc="http://schemas.openxmlformats.org/markup-compatibility/2006" xmlns:mv="urn:schemas-microsoft-com:mac:vml" xmlns:o="urn:schemas-microsoft-com:office:office" xmlns:r="http://schemas.openxmlformats.org/officeDocument/2006/relationships" xmlns:m="http://schemas.openxmlformats.org/officeDocument/2006/math" xmlns:v="urn:schemas-microsoft-com:vml" xmlns:wp14="http://schemas.microsoft.com/office/word/2010/wordprocessingDrawing" xmlns:wp="http://schemas.openxmlformats.org/drawingml/2006/wordprocessingDrawing" xmlns:w10="urn:schemas-microsoft-com:office:word" xmlns:w="http://schemas.openxmlformats.org/wordprocessingml/2006/main" xmlns:w14="http://schemas.microsoft.com/office/word/2010/wordml" xmlns:wpg="http://schemas.microsoft.com/office/word/2010/wordprocessingGroup" xmlns:wpi="http://schemas.microsoft.com/office/word/2010/wordprocessingInk" xmlns:wne="http://schemas.microsoft.com/office/word/2006/wordml" xmlns:wps="http://schemas.microsoft.com/office/word/2010/wordprocessingShape" mc:Ignorable="w14 wp14">
+<w:styles xmlns:wpc="http://schemas.microsoft.com/office/word/2010/wordprocessingCanvas" xmlns:mc="http://schemas.openxmlformats.org/markup-compatibility/2006" xmlns:o="urn:schemas-microsoft-com:office:office" xmlns:r="http://schemas.openxmlformats.org/officeDocument/2006/relationships" xmlns:m="http://schemas.openxmlformats.org/officeDocument/2006/math" xmlns:v="urn:schemas-microsoft-com:vml" xmlns:wp14="http://schemas.microsoft.com/office/word/2010/wordprocessingDrawing" xmlns:wp="http://schemas.openxmlformats.org/drawingml/2006/wordprocessingDrawing" xmlns:w10="urn:schemas-microsoft-com:office:word" xmlns:w="http://schemas.openxmlformats.org/wordprocessingml/2006/main" xmlns:w14="http://schemas.microsoft.com/office/word/2010/wordml" xmlns:wpg="http://schemas.microsoft.com/office/word/2010/wordprocessingGroup" xmlns:wpi="http://schemas.microsoft.com/office/word/2010/wordprocessingInk" xmlns:wne="http://schemas.microsoft.com/office/word/2006/wordml" xmlns:wps="http://schemas.microsoft.com/office/word/2010/wordprocessingShape" mc:Ignorable="w14 wp14">
   <w:docDefaults>
     <w:rPrDefault>
       <w:rPr>
@@ -6636,7 +6631,7 @@
       </w:pPr>
     </w:pPrDefault>
   </w:docDefaults>
-  <w:latentStyles w:defLockedState="0" w:defUIPriority="99" w:defSemiHidden="1" w:defUnhideWhenUsed="1" w:defQFormat="0" w:count="276">
+  <w:latentStyles w:defLockedState="0" w:defUIPriority="99" w:defSemiHidden="1" w:defUnhideWhenUsed="1" w:defQFormat="0" w:count="267">
     <w:lsdException w:name="Normal" w:semiHidden="0" w:uiPriority="0" w:unhideWhenUsed="0" w:qFormat="1"/>
     <w:lsdException w:name="heading 1" w:semiHidden="0" w:uiPriority="9" w:unhideWhenUsed="0" w:qFormat="1"/>
     <w:lsdException w:name="heading 2" w:uiPriority="9" w:qFormat="1"/>
@@ -6663,15 +6658,6 @@
     <w:lsdException w:name="Strong" w:semiHidden="0" w:uiPriority="22" w:unhideWhenUsed="0" w:qFormat="1"/>
     <w:lsdException w:name="Emphasis" w:semiHidden="0" w:uiPriority="20" w:unhideWhenUsed="0" w:qFormat="1"/>
     <w:lsdException w:name="Table Grid" w:semiHidden="0" w:uiPriority="59" w:unhideWhenUsed="0"/>
-    <w:lsdException w:name="Note Level 1" w:semiHidden="0" w:unhideWhenUsed="0"/>
-    <w:lsdException w:name="Note Level 2" w:semiHidden="0" w:unhideWhenUsed="0"/>
-    <w:lsdException w:name="Note Level 3" w:semiHidden="0" w:unhideWhenUsed="0"/>
-    <w:lsdException w:name="Note Level 4" w:semiHidden="0" w:unhideWhenUsed="0"/>
-    <w:lsdException w:name="Note Level 5" w:semiHidden="0" w:unhideWhenUsed="0"/>
-    <w:lsdException w:name="Note Level 6" w:semiHidden="0" w:unhideWhenUsed="0"/>
-    <w:lsdException w:name="Note Level 7" w:semiHidden="0" w:unhideWhenUsed="0"/>
-    <w:lsdException w:name="Note Level 8" w:semiHidden="0" w:unhideWhenUsed="0"/>
-    <w:lsdException w:name="Note Level 9" w:semiHidden="0" w:unhideWhenUsed="0"/>
     <w:lsdException w:name="Placeholder Text" w:unhideWhenUsed="0"/>
     <w:lsdException w:name="No Spacing" w:semiHidden="0" w:uiPriority="1" w:unhideWhenUsed="0" w:qFormat="1"/>
     <w:lsdException w:name="Light Shading" w:semiHidden="0" w:uiPriority="60" w:unhideWhenUsed="0"/>
@@ -6825,7 +6811,6 @@
 <w:webSettings xmlns:mc="http://schemas.openxmlformats.org/markup-compatibility/2006" xmlns:r="http://schemas.openxmlformats.org/officeDocument/2006/relationships" xmlns:w="http://schemas.openxmlformats.org/wordprocessingml/2006/main" xmlns:w14="http://schemas.microsoft.com/office/word/2010/wordml" mc:Ignorable="w14">
   <w:optimizeForBrowser/>
   <w:allowPNG/>
-  <w:doNotSaveAsSingleFile/>
 </w:webSettings>
 </file>
 
@@ -7136,7 +7121,7 @@
 </file>
 
 <file path=customXml/itemProps2.xml><?xml version="1.0" encoding="utf-8"?>
-<ds:datastoreItem xmlns:ds="http://schemas.openxmlformats.org/officeDocument/2006/customXml" ds:itemID="{8B608230-3A1A-E945-8E39-C53F87775D02}">
+<ds:datastoreItem xmlns:ds="http://schemas.openxmlformats.org/officeDocument/2006/customXml" ds:itemID="{A88C88D3-02B7-48AE-BDFC-A1D42FA93D91}">
   <ds:schemaRefs>
     <ds:schemaRef ds:uri="http://schemas.openxmlformats.org/officeDocument/2006/bibliography"/>
   </ds:schemaRefs>

</xml_diff>

<commit_message>
Modifications du cahier de charge(offres)
Modification de la table des matières et de la description des acteurs
</commit_message>
<xml_diff>
--- a/analyse/Cahier de charge.docx
+++ b/analyse/Cahier de charge.docx
@@ -364,6 +364,11 @@
     <w:sdt>
       <w:sdtPr>
         <w:rPr>
+          <w:rFonts w:ascii="Corbel" w:hAnsi="Corbel"/>
+          <w:caps w:val="0"/>
+          <w:color w:val="auto"/>
+          <w:sz w:val="20"/>
+          <w:szCs w:val="20"/>
           <w:lang w:val="fr-FR"/>
         </w:rPr>
         <w:id w:val="777144764"/>
@@ -374,13 +379,8 @@
       </w:sdtPr>
       <w:sdtEndPr>
         <w:rPr>
-          <w:rFonts w:ascii="Corbel" w:hAnsi="Corbel"/>
           <w:b/>
           <w:bCs/>
-          <w:caps w:val="0"/>
-          <w:color w:val="auto"/>
-          <w:sz w:val="20"/>
-          <w:szCs w:val="20"/>
         </w:rPr>
       </w:sdtEndPr>
       <w:sdtContent>
@@ -1592,7 +1592,7 @@
         <w:rPr>
           <w:lang w:val="fr-FR"/>
         </w:rPr>
-        <w:t>, publier des offres dans un espace publique.</w:t>
+        <w:t>.</w:t>
       </w:r>
       <w:r>
         <w:rPr>
@@ -2495,24 +2495,8 @@
           <w:lang w:val="fr-FR"/>
         </w:rPr>
       </w:pPr>
-      <w:r>
-        <w:rPr>
-          <w:lang w:val="fr-FR"/>
-        </w:rPr>
-        <w:t>Les offres</w:t>
-      </w:r>
-    </w:p>
-    <w:p>
-      <w:pPr>
-        <w:pStyle w:val="Paragraphedeliste"/>
-        <w:numPr>
-          <w:ilvl w:val="0"/>
-          <w:numId w:val="10"/>
-        </w:numPr>
-        <w:rPr>
-          <w:lang w:val="fr-FR"/>
-        </w:rPr>
-      </w:pPr>
+      <w:bookmarkStart w:id="10" w:name="_GoBack"/>
+      <w:bookmarkEnd w:id="10"/>
       <w:r>
         <w:rPr>
           <w:lang w:val="fr-FR"/>
@@ -2541,7 +2525,7 @@
           <w:lang w:val="fr-FR"/>
         </w:rPr>
       </w:pPr>
-      <w:bookmarkStart w:id="10" w:name="_Toc333910295"/>
+      <w:bookmarkStart w:id="11" w:name="_Toc333910295"/>
       <w:r>
         <w:rPr>
           <w:lang w:val="fr-FR"/>
@@ -2561,7 +2545,7 @@
         </w:rPr>
         <w:t xml:space="preserve"> de cas d’utilisation</w:t>
       </w:r>
-      <w:bookmarkEnd w:id="10"/>
+      <w:bookmarkEnd w:id="11"/>
     </w:p>
     <w:p>
       <w:pPr>
@@ -2570,14 +2554,14 @@
           <w:lang w:val="fr-FR"/>
         </w:rPr>
       </w:pPr>
-      <w:bookmarkStart w:id="11" w:name="_Toc333910296"/>
+      <w:bookmarkStart w:id="12" w:name="_Toc333910296"/>
       <w:r>
         <w:rPr>
           <w:lang w:val="fr-FR"/>
         </w:rPr>
         <w:t>Description des acteurs</w:t>
       </w:r>
-      <w:bookmarkEnd w:id="11"/>
+      <w:bookmarkEnd w:id="12"/>
     </w:p>
     <w:p>
       <w:pPr>
@@ -2692,8 +2676,6 @@
         </w:rPr>
         <w:t>L’utilisateur est un visiteur qui se connecte.</w:t>
       </w:r>
-      <w:bookmarkStart w:id="12" w:name="_GoBack"/>
-      <w:bookmarkEnd w:id="12"/>
       <w:r>
         <w:rPr>
           <w:lang w:val="fr-FR"/>
@@ -3308,10 +3290,10 @@
                 <v:path o:extrusionok="f" gradientshapeok="t" o:connecttype="rect"/>
                 <o:lock v:ext="edit" aspectratio="t"/>
               </v:shapetype>
-              <v:shape id="_x0000_i1025" type="#_x0000_t75" style="width:146.35pt;height:41.15pt" o:ole="">
+              <v:shape id="_x0000_i1025" type="#_x0000_t75" style="width:146.5pt;height:41.3pt" o:ole="">
                 <v:imagedata r:id="rId1" o:title=""/>
               </v:shape>
-              <o:OLEObject Type="Embed" ProgID="PBrush" ShapeID="_x0000_i1025" DrawAspect="Content" ObjectID="_1407652190" r:id="rId2"/>
+              <o:OLEObject Type="Embed" ProgID="PBrush" ShapeID="_x0000_i1025" DrawAspect="Content" ObjectID="_1407654571" r:id="rId2"/>
             </w:object>
           </w:r>
           <w:r>
@@ -3394,7 +3376,7 @@
               <w:color w:val="F95F56"/>
               <w:lang w:val="fr-FR"/>
             </w:rPr>
-            <w:t>6</w:t>
+            <w:t>3</w:t>
           </w:r>
           <w:r>
             <w:rPr>
@@ -6395,6 +6377,8 @@
   </w:compat>
   <w:rsids>
     <w:rsidRoot w:val="00E362F8"/>
+    <w:rsid w:val="001F4627"/>
+    <w:rsid w:val="00565C15"/>
     <w:rsid w:val="008002C4"/>
     <w:rsid w:val="008376BB"/>
     <w:rsid w:val="00E25C85"/>
@@ -7121,7 +7105,7 @@
 </file>
 
 <file path=customXml/itemProps2.xml><?xml version="1.0" encoding="utf-8"?>
-<ds:datastoreItem xmlns:ds="http://schemas.openxmlformats.org/officeDocument/2006/customXml" ds:itemID="{A88C88D3-02B7-48AE-BDFC-A1D42FA93D91}">
+<ds:datastoreItem xmlns:ds="http://schemas.openxmlformats.org/officeDocument/2006/customXml" ds:itemID="{0286B0F5-D4CE-482B-8217-E2BF52FA63D7}">
   <ds:schemaRefs>
     <ds:schemaRef ds:uri="http://schemas.openxmlformats.org/officeDocument/2006/bibliography"/>
   </ds:schemaRefs>

</xml_diff>

<commit_message>
Ajout du module Facebook- Cas Utilisation
Ajout dans le diagramme de cas d'utilisation le module Facebook ainsi
que modification du cahier de charge. Rechargement du PDF.
</commit_message>
<xml_diff>
--- a/analyse/Cahier de charge.docx
+++ b/analyse/Cahier de charge.docx
@@ -2495,8 +2495,6 @@
           <w:lang w:val="fr-FR"/>
         </w:rPr>
       </w:pPr>
-      <w:bookmarkStart w:id="10" w:name="_GoBack"/>
-      <w:bookmarkEnd w:id="10"/>
       <w:r>
         <w:rPr>
           <w:lang w:val="fr-FR"/>
@@ -2525,7 +2523,7 @@
           <w:lang w:val="fr-FR"/>
         </w:rPr>
       </w:pPr>
-      <w:bookmarkStart w:id="11" w:name="_Toc333910295"/>
+      <w:bookmarkStart w:id="10" w:name="_Toc333910295"/>
       <w:r>
         <w:rPr>
           <w:lang w:val="fr-FR"/>
@@ -2545,152 +2543,196 @@
         </w:rPr>
         <w:t xml:space="preserve"> de cas d’utilisation</w:t>
       </w:r>
+      <w:bookmarkEnd w:id="10"/>
+    </w:p>
+    <w:p>
+      <w:pPr>
+        <w:pStyle w:val="Titre3"/>
+        <w:rPr>
+          <w:lang w:val="fr-FR"/>
+        </w:rPr>
+      </w:pPr>
+      <w:bookmarkStart w:id="11" w:name="_Toc333910296"/>
+      <w:r>
+        <w:rPr>
+          <w:lang w:val="fr-FR"/>
+        </w:rPr>
+        <w:t>Description des acteurs</w:t>
+      </w:r>
       <w:bookmarkEnd w:id="11"/>
     </w:p>
     <w:p>
       <w:pPr>
+        <w:rPr>
+          <w:lang w:val="fr-FR"/>
+        </w:rPr>
+      </w:pPr>
+      <w:r>
+        <w:rPr>
+          <w:lang w:val="fr-FR"/>
+        </w:rPr>
+        <w:t>Visiteur :</w:t>
+      </w:r>
+    </w:p>
+    <w:p>
+      <w:pPr>
+        <w:rPr>
+          <w:lang w:val="fr-FR"/>
+        </w:rPr>
+      </w:pPr>
+      <w:r>
+        <w:rPr>
+          <w:lang w:val="fr-FR"/>
+        </w:rPr>
+        <w:t>Le visiteur est un utilisateur qui peut consulter des fiches sans avoir à se connecter d’abord.</w:t>
+      </w:r>
+    </w:p>
+    <w:p>
+      <w:pPr>
+        <w:rPr>
+          <w:lang w:val="fr-FR"/>
+        </w:rPr>
+      </w:pPr>
+      <w:r>
+        <w:rPr>
+          <w:lang w:val="fr-FR"/>
+        </w:rPr>
+        <w:t>Membre :</w:t>
+      </w:r>
+    </w:p>
+    <w:p>
+      <w:pPr>
+        <w:rPr>
+          <w:lang w:val="fr-FR"/>
+        </w:rPr>
+      </w:pPr>
+      <w:r>
+        <w:rPr>
+          <w:lang w:val="fr-FR"/>
+        </w:rPr>
+        <w:t>Un membre est un utilisateur qui doit se connecter. Après sa connexion, il peut gérer son compte à sa guise en plus de pouvoir commenter les fiches, etc.</w:t>
+      </w:r>
+    </w:p>
+    <w:p>
+      <w:pPr>
+        <w:rPr>
+          <w:lang w:val="fr-FR"/>
+        </w:rPr>
+      </w:pPr>
+      <w:r>
+        <w:rPr>
+          <w:lang w:val="fr-FR"/>
+        </w:rPr>
+        <w:t>Administrateur :</w:t>
+      </w:r>
+    </w:p>
+    <w:p>
+      <w:pPr>
+        <w:rPr>
+          <w:lang w:val="fr-FR"/>
+        </w:rPr>
+      </w:pPr>
+      <w:r>
+        <w:rPr>
+          <w:lang w:val="fr-FR"/>
+        </w:rPr>
+        <w:t>L’administrateur est un utilisateur qui peut bannir des membres.</w:t>
+      </w:r>
+    </w:p>
+    <w:p>
+      <w:pPr>
+        <w:spacing w:before="0" w:after="0" w:line="240" w:lineRule="auto"/>
+        <w:rPr>
+          <w:lang w:val="fr-FR"/>
+        </w:rPr>
+      </w:pPr>
+      <w:r>
+        <w:rPr>
+          <w:lang w:val="fr-FR"/>
+        </w:rPr>
+        <w:t>Utilisateur :</w:t>
+      </w:r>
+    </w:p>
+    <w:p>
+      <w:pPr>
+        <w:spacing w:before="0" w:after="0" w:line="240" w:lineRule="auto"/>
+        <w:rPr>
+          <w:lang w:val="fr-FR"/>
+        </w:rPr>
+      </w:pPr>
+    </w:p>
+    <w:p>
+      <w:pPr>
+        <w:spacing w:before="0" w:after="0" w:line="240" w:lineRule="auto"/>
+        <w:rPr>
+          <w:lang w:val="fr-FR"/>
+        </w:rPr>
+      </w:pPr>
+      <w:r>
+        <w:rPr>
+          <w:lang w:val="fr-FR"/>
+        </w:rPr>
+        <w:t>L’utilisateur est un visiteur qui se connecte.</w:t>
+      </w:r>
+    </w:p>
+    <w:p>
+      <w:pPr>
+        <w:spacing w:before="0" w:after="0" w:line="240" w:lineRule="auto"/>
+        <w:rPr>
+          <w:lang w:val="fr-FR"/>
+        </w:rPr>
+      </w:pPr>
+    </w:p>
+    <w:p>
+      <w:pPr>
+        <w:spacing w:before="0" w:after="0" w:line="240" w:lineRule="auto"/>
+        <w:rPr>
+          <w:lang w:val="fr-FR"/>
+        </w:rPr>
+      </w:pPr>
+      <w:r>
+        <w:rPr>
+          <w:lang w:val="fr-FR"/>
+        </w:rPr>
+        <w:t>Module Facebook :</w:t>
+      </w:r>
+    </w:p>
+    <w:p>
+      <w:pPr>
+        <w:spacing w:before="0" w:after="0" w:line="240" w:lineRule="auto"/>
+        <w:rPr>
+          <w:lang w:val="fr-FR"/>
+        </w:rPr>
+      </w:pPr>
+    </w:p>
+    <w:p>
+      <w:pPr>
+        <w:spacing w:before="0" w:after="0" w:line="240" w:lineRule="auto"/>
+        <w:rPr>
+          <w:lang w:val="fr-FR"/>
+        </w:rPr>
+      </w:pPr>
+      <w:r>
+        <w:rPr>
+          <w:lang w:val="fr-FR"/>
+        </w:rPr>
+        <w:t>Module externe permettant le partage d’une fiche sur le réseau social Facebook.</w:t>
+      </w:r>
+      <w:r>
+        <w:rPr>
+          <w:lang w:val="fr-FR"/>
+        </w:rPr>
+        <w:br w:type="page"/>
+      </w:r>
+    </w:p>
+    <w:p>
+      <w:pPr>
         <w:pStyle w:val="Titre3"/>
         <w:rPr>
           <w:lang w:val="fr-FR"/>
         </w:rPr>
       </w:pPr>
-      <w:bookmarkStart w:id="12" w:name="_Toc333910296"/>
-      <w:r>
-        <w:rPr>
-          <w:lang w:val="fr-FR"/>
-        </w:rPr>
-        <w:t>Description des acteurs</w:t>
-      </w:r>
-      <w:bookmarkEnd w:id="12"/>
-    </w:p>
-    <w:p>
-      <w:pPr>
-        <w:rPr>
-          <w:lang w:val="fr-FR"/>
-        </w:rPr>
-      </w:pPr>
-      <w:r>
-        <w:rPr>
-          <w:lang w:val="fr-FR"/>
-        </w:rPr>
-        <w:t>Visiteur :</w:t>
-      </w:r>
-    </w:p>
-    <w:p>
-      <w:pPr>
-        <w:rPr>
-          <w:lang w:val="fr-FR"/>
-        </w:rPr>
-      </w:pPr>
-      <w:r>
-        <w:rPr>
-          <w:lang w:val="fr-FR"/>
-        </w:rPr>
-        <w:t>Le visiteur est un utilisateur qui peut consulter des fiches sans avoir à se connecter d’abord.</w:t>
-      </w:r>
-    </w:p>
-    <w:p>
-      <w:pPr>
-        <w:rPr>
-          <w:lang w:val="fr-FR"/>
-        </w:rPr>
-      </w:pPr>
-      <w:r>
-        <w:rPr>
-          <w:lang w:val="fr-FR"/>
-        </w:rPr>
-        <w:t>Membre :</w:t>
-      </w:r>
-    </w:p>
-    <w:p>
-      <w:pPr>
-        <w:rPr>
-          <w:lang w:val="fr-FR"/>
-        </w:rPr>
-      </w:pPr>
-      <w:r>
-        <w:rPr>
-          <w:lang w:val="fr-FR"/>
-        </w:rPr>
-        <w:t>Un membre est un utilisateur qui doit se connecter. Après sa connexion, il peut gérer son compte à sa guise en plus de pouvoir commenter les fiches, etc.</w:t>
-      </w:r>
-    </w:p>
-    <w:p>
-      <w:pPr>
-        <w:rPr>
-          <w:lang w:val="fr-FR"/>
-        </w:rPr>
-      </w:pPr>
-      <w:r>
-        <w:rPr>
-          <w:lang w:val="fr-FR"/>
-        </w:rPr>
-        <w:t>Administrateur :</w:t>
-      </w:r>
-    </w:p>
-    <w:p>
-      <w:pPr>
-        <w:rPr>
-          <w:lang w:val="fr-FR"/>
-        </w:rPr>
-      </w:pPr>
-      <w:r>
-        <w:rPr>
-          <w:lang w:val="fr-FR"/>
-        </w:rPr>
-        <w:t>L’administrateur est un utilisateur qui peut bannir des membres.</w:t>
-      </w:r>
-    </w:p>
-    <w:p>
-      <w:pPr>
-        <w:spacing w:before="0" w:after="0" w:line="240" w:lineRule="auto"/>
-        <w:rPr>
-          <w:lang w:val="fr-FR"/>
-        </w:rPr>
-      </w:pPr>
-      <w:r>
-        <w:rPr>
-          <w:lang w:val="fr-FR"/>
-        </w:rPr>
-        <w:t>Utilisateur :</w:t>
-      </w:r>
-    </w:p>
-    <w:p>
-      <w:pPr>
-        <w:spacing w:before="0" w:after="0" w:line="240" w:lineRule="auto"/>
-        <w:rPr>
-          <w:lang w:val="fr-FR"/>
-        </w:rPr>
-      </w:pPr>
-    </w:p>
-    <w:p>
-      <w:pPr>
-        <w:spacing w:before="0" w:after="0" w:line="240" w:lineRule="auto"/>
-        <w:rPr>
-          <w:lang w:val="fr-FR"/>
-        </w:rPr>
-      </w:pPr>
-      <w:r>
-        <w:rPr>
-          <w:lang w:val="fr-FR"/>
-        </w:rPr>
-        <w:t>L’utilisateur est un visiteur qui se connecte.</w:t>
-      </w:r>
-      <w:r>
-        <w:rPr>
-          <w:lang w:val="fr-FR"/>
-        </w:rPr>
-        <w:br w:type="page"/>
-      </w:r>
-    </w:p>
-    <w:p>
-      <w:pPr>
-        <w:pStyle w:val="Titre3"/>
-        <w:rPr>
-          <w:lang w:val="fr-FR"/>
-        </w:rPr>
-      </w:pPr>
-      <w:bookmarkStart w:id="13" w:name="_Toc333910297"/>
+      <w:bookmarkStart w:id="12" w:name="_Toc333910297"/>
       <w:r>
         <w:rPr>
           <w:lang w:val="fr-FR"/>
@@ -2698,7 +2740,7 @@
         <w:lastRenderedPageBreak/>
         <w:t>Vue des paquetages</w:t>
       </w:r>
-      <w:bookmarkEnd w:id="13"/>
+      <w:bookmarkEnd w:id="12"/>
     </w:p>
     <w:p>
       <w:pPr>
@@ -2783,7 +2825,7 @@
           <w:lang w:val="fr-FR"/>
         </w:rPr>
       </w:pPr>
-      <w:bookmarkStart w:id="14" w:name="_Toc333910298"/>
+      <w:bookmarkStart w:id="13" w:name="_Toc333910298"/>
       <w:r>
         <w:rPr>
           <w:lang w:val="fr-FR"/>
@@ -2791,7 +2833,7 @@
         <w:lastRenderedPageBreak/>
         <w:t>Visiteur</w:t>
       </w:r>
-      <w:bookmarkEnd w:id="14"/>
+      <w:bookmarkEnd w:id="13"/>
     </w:p>
     <w:p>
       <w:pPr>
@@ -2806,10 +2848,10 @@
           <w:lang w:val="fr-CA" w:eastAsia="fr-CA"/>
         </w:rPr>
         <w:drawing>
-          <wp:inline distT="0" distB="0" distL="0" distR="0" wp14:anchorId="1E72047A" wp14:editId="1E72047B">
-            <wp:extent cx="6400800" cy="5486400"/>
+          <wp:inline distT="0" distB="0" distL="0" distR="0" wp14:anchorId="53DE2307" wp14:editId="77895361">
+            <wp:extent cx="6400800" cy="5029835"/>
             <wp:effectExtent l="0" t="0" r="0" b="0"/>
-            <wp:docPr id="4" name="Image 4"/>
+            <wp:docPr id="5" name="Image 5"/>
             <wp:cNvGraphicFramePr>
               <a:graphicFrameLocks xmlns:a="http://schemas.openxmlformats.org/drawingml/2006/main" noChangeAspect="1"/>
             </wp:cNvGraphicFramePr>
@@ -2835,7 +2877,7 @@
                   <pic:spPr>
                     <a:xfrm>
                       <a:off x="0" y="0"/>
-                      <a:ext cx="6400800" cy="5486400"/>
+                      <a:ext cx="6400800" cy="5029835"/>
                     </a:xfrm>
                     <a:prstGeom prst="rect">
                       <a:avLst/>
@@ -2847,6 +2889,8 @@
           </wp:inline>
         </w:drawing>
       </w:r>
+      <w:bookmarkStart w:id="14" w:name="_GoBack"/>
+      <w:bookmarkEnd w:id="14"/>
     </w:p>
     <w:p>
       <w:pPr>
@@ -3290,10 +3334,10 @@
                 <v:path o:extrusionok="f" gradientshapeok="t" o:connecttype="rect"/>
                 <o:lock v:ext="edit" aspectratio="t"/>
               </v:shapetype>
-              <v:shape id="_x0000_i1025" type="#_x0000_t75" style="width:146.5pt;height:41.3pt" o:ole="">
+              <v:shape id="_x0000_i1025" type="#_x0000_t75" style="width:146.35pt;height:41.15pt" o:ole="">
                 <v:imagedata r:id="rId1" o:title=""/>
               </v:shape>
-              <o:OLEObject Type="Embed" ProgID="PBrush" ShapeID="_x0000_i1025" DrawAspect="Content" ObjectID="_1407654571" r:id="rId2"/>
+              <o:OLEObject Type="Embed" ProgID="PBrush" ShapeID="_x0000_i1025" DrawAspect="Content" ObjectID="_1407661791" r:id="rId2"/>
             </w:object>
           </w:r>
           <w:r>
@@ -3376,7 +3420,7 @@
               <w:color w:val="F95F56"/>
               <w:lang w:val="fr-FR"/>
             </w:rPr>
-            <w:t>3</w:t>
+            <w:t>2</w:t>
           </w:r>
           <w:r>
             <w:rPr>
@@ -6308,11 +6352,12 @@
     <w:sig w:usb0="00000287" w:usb1="00000000" w:usb2="00000000" w:usb3="00000000" w:csb0="0000009F" w:csb1="00000000"/>
   </w:font>
   <w:font w:name="Tahoma">
-    <w:panose1 w:val="020B0604030504040204"/>
+    <w:panose1 w:val="00000000000000000000"/>
     <w:charset w:val="00"/>
     <w:family w:val="swiss"/>
+    <w:notTrueType/>
     <w:pitch w:val="variable"/>
-    <w:sig w:usb0="E1002EFF" w:usb1="C000605B" w:usb2="00000029" w:usb3="00000000" w:csb0="000101FF" w:csb1="00000000"/>
+    <w:sig w:usb0="00000003" w:usb1="00000000" w:usb2="00000000" w:usb3="00000000" w:csb0="00000001" w:csb1="00000000"/>
   </w:font>
   <w:font w:name="Calibri">
     <w:panose1 w:val="020F0502020204030204"/>
@@ -6381,6 +6426,7 @@
     <w:rsid w:val="00565C15"/>
     <w:rsid w:val="008002C4"/>
     <w:rsid w:val="008376BB"/>
+    <w:rsid w:val="00924531"/>
     <w:rsid w:val="00E25C85"/>
     <w:rsid w:val="00E362F8"/>
   </w:rsids>
@@ -7105,7 +7151,7 @@
 </file>
 
 <file path=customXml/itemProps2.xml><?xml version="1.0" encoding="utf-8"?>
-<ds:datastoreItem xmlns:ds="http://schemas.openxmlformats.org/officeDocument/2006/customXml" ds:itemID="{0286B0F5-D4CE-482B-8217-E2BF52FA63D7}">
+<ds:datastoreItem xmlns:ds="http://schemas.openxmlformats.org/officeDocument/2006/customXml" ds:itemID="{AD71B88D-A186-40F2-947A-96273C448191}">
   <ds:schemaRefs>
     <ds:schemaRef ds:uri="http://schemas.openxmlformats.org/officeDocument/2006/bibliography"/>
   </ds:schemaRefs>

</xml_diff>

<commit_message>
Correction des erreurs dans le cahier des charges
</commit_message>
<xml_diff>
--- a/analyse/Cahier de charge.docx
+++ b/analyse/Cahier de charge.docx
@@ -220,7 +220,25 @@
             <w:rPr>
               <w:lang w:val="fr-FR"/>
             </w:rPr>
-            <w:t>Cahier de charge</w:t>
+            <w:t>Cahier de</w:t>
+          </w:r>
+          <w:r>
+            <w:rPr>
+              <w:lang w:val="fr-FR"/>
+            </w:rPr>
+            <w:t>s</w:t>
+          </w:r>
+          <w:r>
+            <w:rPr>
+              <w:lang w:val="fr-FR"/>
+            </w:rPr>
+            <w:t xml:space="preserve"> charge</w:t>
+          </w:r>
+          <w:r>
+            <w:rPr>
+              <w:lang w:val="fr-FR"/>
+            </w:rPr>
+            <w:t>s</w:t>
           </w:r>
         </w:p>
       </w:sdtContent>
@@ -260,23 +278,7 @@
               <w:rStyle w:val="Textedelespacerserv"/>
               <w:lang w:val="fr-FR"/>
             </w:rPr>
-            <w:t xml:space="preserve">Jean-François </w:t>
-          </w:r>
-          <w:proofErr w:type="spellStart"/>
-          <w:r>
-            <w:rPr>
-              <w:rStyle w:val="Textedelespacerserv"/>
-              <w:lang w:val="fr-FR"/>
-            </w:rPr>
-            <w:t>Collin</w:t>
-          </w:r>
-          <w:proofErr w:type="spellEnd"/>
-          <w:r>
-            <w:rPr>
-              <w:rStyle w:val="Textedelespacerserv"/>
-              <w:lang w:val="fr-FR"/>
-            </w:rPr>
-            <w:t>, Charles Levesque et Loïc Vial</w:t>
+            <w:t>Jean-François Collin, Charles Levesque et Loïc Vial</w:t>
           </w:r>
         </w:sdtContent>
       </w:sdt>
@@ -1566,7 +1568,31 @@
         <w:rPr>
           <w:lang w:val="fr-FR"/>
         </w:rPr>
-        <w:t>La page d’accueil du site web présente trois options soit se connecter, s’inscrire ou la visite libre. Lors de la visite libre, l’utilisateur ne peut que consulter les fiches des membres et faire des recherches. Il ne peut faire d’offres ou de commentaires.</w:t>
+        <w:t>La page d’accueil du site web présente trois options</w:t>
+      </w:r>
+      <w:r>
+        <w:rPr>
+          <w:lang w:val="fr-FR"/>
+        </w:rPr>
+        <w:t> : se connecter, s’inscrire et</w:t>
+      </w:r>
+      <w:r>
+        <w:rPr>
+          <w:lang w:val="fr-FR"/>
+        </w:rPr>
+        <w:t xml:space="preserve"> la visite libre. Lors de la visite libre, l’utilisateur ne peut que consulter les fiches des membres et faire des reche</w:t>
+      </w:r>
+      <w:r>
+        <w:rPr>
+          <w:lang w:val="fr-FR"/>
+        </w:rPr>
+        <w:t>rches. Il ne peut faire d’offre ou de commentaire</w:t>
+      </w:r>
+      <w:r>
+        <w:rPr>
+          <w:lang w:val="fr-FR"/>
+        </w:rPr>
+        <w:t>.</w:t>
       </w:r>
       <w:r>
         <w:rPr>
@@ -1586,7 +1612,37 @@
         <w:rPr>
           <w:lang w:val="fr-FR"/>
         </w:rPr>
-        <w:t>L’utilisateur connecter est un membre du site. Un membre a les mêmes droits qu’un visiteur en plus de pouvoir accéder à sa collection de carte, ajouter des cartes, supprimer des cartes, commenter des cartes, faire des offres, envoyer un message privée via une messagerie interne</w:t>
+        <w:t>L’utilisateur connecté</w:t>
+      </w:r>
+      <w:r>
+        <w:rPr>
+          <w:lang w:val="fr-FR"/>
+        </w:rPr>
+        <w:t xml:space="preserve"> est un membre du site. Un membre a les mêmes droits qu’un visiteur en plus de pouvoir accéder à sa collection de carte</w:t>
+      </w:r>
+      <w:r>
+        <w:rPr>
+          <w:lang w:val="fr-FR"/>
+        </w:rPr>
+        <w:t>s</w:t>
+      </w:r>
+      <w:r>
+        <w:rPr>
+          <w:lang w:val="fr-FR"/>
+        </w:rPr>
+        <w:t>, ajouter des cartes, supprimer des cartes, commenter des cartes, faire des o</w:t>
+      </w:r>
+      <w:r>
+        <w:rPr>
+          <w:lang w:val="fr-FR"/>
+        </w:rPr>
+        <w:t>ffres, envoyer un message privé</w:t>
+      </w:r>
+      <w:r>
+        <w:rPr>
+          <w:lang w:val="fr-FR"/>
+        </w:rPr>
+        <w:t xml:space="preserve"> via une messagerie interne</w:t>
       </w:r>
       <w:r>
         <w:rPr>
@@ -1598,7 +1654,13 @@
         <w:rPr>
           <w:lang w:val="fr-FR"/>
         </w:rPr>
-        <w:t xml:space="preserve"> Il serait possible de modifier l’arrière-plan du site pour qu’il soit personnalisé.</w:t>
+        <w:t xml:space="preserve"> Il est</w:t>
+      </w:r>
+      <w:r>
+        <w:rPr>
+          <w:lang w:val="fr-FR"/>
+        </w:rPr>
+        <w:t xml:space="preserve"> possible de modifier l’arrière-plan du site pour qu’il soit personnalisé.</w:t>
       </w:r>
       <w:r>
         <w:rPr>
@@ -1622,7 +1684,19 @@
         <w:rPr>
           <w:lang w:val="fr-FR"/>
         </w:rPr>
-        <w:t xml:space="preserve"> (Pas de marché)</w:t>
+        <w:t xml:space="preserve"> (</w:t>
+      </w:r>
+      <w:r>
+        <w:rPr>
+          <w:lang w:val="fr-FR"/>
+        </w:rPr>
+        <w:t>p</w:t>
+      </w:r>
+      <w:r>
+        <w:rPr>
+          <w:lang w:val="fr-FR"/>
+        </w:rPr>
+        <w:t>as de marché)</w:t>
       </w:r>
       <w:r>
         <w:rPr>
@@ -1642,13 +1716,49 @@
         <w:rPr>
           <w:lang w:val="fr-FR"/>
         </w:rPr>
-        <w:t>Pour chaque fiche, il y aurait un bouton de partage sur Facebook et une file de commentaire accessible seulement si on clique sur un bouton. Sur cette fiche, il est possible de voir à qui appartient la carte à l’aide du pseudonyme.</w:t>
-      </w:r>
-      <w:r>
-        <w:rPr>
-          <w:lang w:val="fr-FR"/>
-        </w:rPr>
-        <w:t xml:space="preserve"> Quand on clique sur une image de carte, l’image s’afficherait plus grande. Les champs disponibles pour chaque fiche sont : éditeur, collection, année, numéro de la carte, nom, prénom, équipe, numéro du joueur, recrue (oui ou non), </w:t>
+        <w:t xml:space="preserve">Pour chaque fiche, il y </w:t>
+      </w:r>
+      <w:r>
+        <w:rPr>
+          <w:lang w:val="fr-FR"/>
+        </w:rPr>
+        <w:t>a</w:t>
+      </w:r>
+      <w:r>
+        <w:rPr>
+          <w:lang w:val="fr-FR"/>
+        </w:rPr>
+        <w:t xml:space="preserve"> un bouton de partage sur Facebook et une file de commentaire</w:t>
+      </w:r>
+      <w:r>
+        <w:rPr>
+          <w:lang w:val="fr-FR"/>
+        </w:rPr>
+        <w:t>s</w:t>
+      </w:r>
+      <w:r>
+        <w:rPr>
+          <w:lang w:val="fr-FR"/>
+        </w:rPr>
+        <w:t xml:space="preserve"> accessible seulement si on clique sur un bouton. Sur cette fiche, il est possible de voir à qui appartient la carte à l’aide du pseudonyme.</w:t>
+      </w:r>
+      <w:r>
+        <w:rPr>
+          <w:lang w:val="fr-FR"/>
+        </w:rPr>
+        <w:t xml:space="preserve"> Quand on clique sur une image</w:t>
+      </w:r>
+      <w:r>
+        <w:rPr>
+          <w:lang w:val="fr-FR"/>
+        </w:rPr>
+        <w:t xml:space="preserve"> de carte, l’image s’affiche</w:t>
+      </w:r>
+      <w:r>
+        <w:rPr>
+          <w:lang w:val="fr-FR"/>
+        </w:rPr>
+        <w:t xml:space="preserve"> plus grande. Les champs disponibles pour chaque fiche sont : éditeur, collection, année, numéro de la carte, nom, prénom, équipe, numéro du joueur, recrue (oui ou non), </w:t>
       </w:r>
       <w:r>
         <w:rPr>
@@ -1666,7 +1776,37 @@
         <w:rPr>
           <w:lang w:val="fr-FR"/>
         </w:rPr>
-        <w:t>numéroté (exemple la carte 225/300), la valeur en dollar canadien et l’état de la carte (impeccable, bonne, moyenne, passable ou piètre). On pourrait également insérer deux images par fichier ou par photo webcam, le devant et le derrière de la carte.</w:t>
+        <w:t>numérotation</w:t>
+      </w:r>
+      <w:r>
+        <w:rPr>
+          <w:lang w:val="fr-FR"/>
+        </w:rPr>
+        <w:t xml:space="preserve"> (exemple la carte 225/300), la valeur en dollar canadien et l’état de la carte (impeccable, bonne, moyenne, </w:t>
+      </w:r>
+      <w:r>
+        <w:rPr>
+          <w:lang w:val="fr-FR"/>
+        </w:rPr>
+        <w:t>passable ou p</w:t>
+      </w:r>
+      <w:r>
+        <w:rPr>
+          <w:lang w:val="fr-FR"/>
+        </w:rPr>
+        <w:t>iètre). On p</w:t>
+      </w:r>
+      <w:r>
+        <w:rPr>
+          <w:lang w:val="fr-FR"/>
+        </w:rPr>
+        <w:t>eut</w:t>
+      </w:r>
+      <w:r>
+        <w:rPr>
+          <w:lang w:val="fr-FR"/>
+        </w:rPr>
+        <w:t xml:space="preserve"> également insérer deux images par fichier ou par photo webcam, le devant et le derrière de la carte.</w:t>
       </w:r>
     </w:p>
     <w:p>
@@ -1680,13 +1820,37 @@
         <w:rPr>
           <w:lang w:val="fr-FR"/>
         </w:rPr>
-        <w:t>Le site est en français uniquement. La page d’accueil contiendrait les nouvelles cartes entrées.</w:t>
-      </w:r>
-      <w:r>
-        <w:rPr>
-          <w:lang w:val="fr-FR"/>
-        </w:rPr>
-        <w:t xml:space="preserve"> Il y a un administrateur unique qui reçoit un courriel lorsqu’une inscription a lieu et peut bann</w:t>
+        <w:t>Le site est en français uniquemen</w:t>
+      </w:r>
+      <w:r>
+        <w:rPr>
+          <w:lang w:val="fr-FR"/>
+        </w:rPr>
+        <w:t>t. La page d’accueil contien</w:t>
+      </w:r>
+      <w:r>
+        <w:rPr>
+          <w:lang w:val="fr-FR"/>
+        </w:rPr>
+        <w:t>t les nouvelles cartes entrées.</w:t>
+      </w:r>
+      <w:r>
+        <w:rPr>
+          <w:lang w:val="fr-FR"/>
+        </w:rPr>
+        <w:t xml:space="preserve"> Il y a un administrateur unique qui reçoit un courriel lorsqu’une inscription a lieu et </w:t>
+      </w:r>
+      <w:r>
+        <w:rPr>
+          <w:lang w:val="fr-FR"/>
+        </w:rPr>
+        <w:t xml:space="preserve">qui </w:t>
+      </w:r>
+      <w:r>
+        <w:rPr>
+          <w:lang w:val="fr-FR"/>
+        </w:rPr>
+        <w:t>peut bann</w:t>
       </w:r>
       <w:r>
         <w:rPr>
@@ -1721,7 +1885,19 @@
         <w:rPr>
           <w:lang w:val="fr-FR"/>
         </w:rPr>
-        <w:t>Un particulier passionné des cartes à collectionner à remarquer qu’il y avait peu d’outils pour informatiser ses cartes. Les outils existants sont trop généralistes et ne tiennent pas en compte les besoins spécifiques de chaque collection. Sans compter qu’il n’y a pas de site d’échange de carte en ligne.</w:t>
+        <w:t>Un particulier passio</w:t>
+      </w:r>
+      <w:r>
+        <w:rPr>
+          <w:lang w:val="fr-FR"/>
+        </w:rPr>
+        <w:t>nné des cartes à collectionner a remarqué</w:t>
+      </w:r>
+      <w:r>
+        <w:rPr>
+          <w:lang w:val="fr-FR"/>
+        </w:rPr>
+        <w:t xml:space="preserve"> qu’il y avait peu d’outils pour informatiser ses cartes. Les outils existants sont trop généralistes et ne tiennent pas en compte les besoins spécifiques de chaque collection. Sans compter qu’il n’y a pas de site d’échange de carte en ligne.</w:t>
       </w:r>
     </w:p>
     <w:p>
@@ -2321,7 +2497,31 @@
         <w:rPr>
           <w:lang w:val="fr-FR"/>
         </w:rPr>
-        <w:t>Plusieurs utilisateur peuvent être connecté en même temps et apporter des modifications à leur compte.</w:t>
+        <w:t>Plusieurs utilisateur</w:t>
+      </w:r>
+      <w:r>
+        <w:rPr>
+          <w:lang w:val="fr-FR"/>
+        </w:rPr>
+        <w:t>s</w:t>
+      </w:r>
+      <w:r>
+        <w:rPr>
+          <w:lang w:val="fr-FR"/>
+        </w:rPr>
+        <w:t xml:space="preserve"> peuvent être connecté</w:t>
+      </w:r>
+      <w:r>
+        <w:rPr>
+          <w:lang w:val="fr-FR"/>
+        </w:rPr>
+        <w:t>s</w:t>
+      </w:r>
+      <w:r>
+        <w:rPr>
+          <w:lang w:val="fr-FR"/>
+        </w:rPr>
+        <w:t xml:space="preserve"> en même temps et apporter des modifications à leur compte.</w:t>
       </w:r>
     </w:p>
     <w:p>
@@ -2481,24 +2681,6 @@
         <w:rPr>
           <w:lang w:val="fr-FR"/>
         </w:rPr>
-        <w:t>Base de données</w:t>
-      </w:r>
-    </w:p>
-    <w:p>
-      <w:pPr>
-        <w:pStyle w:val="Paragraphedeliste"/>
-        <w:numPr>
-          <w:ilvl w:val="0"/>
-          <w:numId w:val="10"/>
-        </w:numPr>
-        <w:rPr>
-          <w:lang w:val="fr-FR"/>
-        </w:rPr>
-      </w:pPr>
-      <w:r>
-        <w:rPr>
-          <w:lang w:val="fr-FR"/>
-        </w:rPr>
         <w:t>Les messages internes</w:t>
       </w:r>
     </w:p>
@@ -2584,7 +2766,19 @@
         <w:rPr>
           <w:lang w:val="fr-FR"/>
         </w:rPr>
-        <w:t>Le visiteur est un utilisateur qui peut consulter des fiches sans avoir à se connecter d’abord.</w:t>
+        <w:t xml:space="preserve">Le visiteur est un utilisateur qui peut consulter des fiches sans avoir </w:t>
+      </w:r>
+      <w:r>
+        <w:rPr>
+          <w:lang w:val="fr-FR"/>
+        </w:rPr>
+        <w:t>à se connecter</w:t>
+      </w:r>
+      <w:r>
+        <w:rPr>
+          <w:lang w:val="fr-FR"/>
+        </w:rPr>
+        <w:t>.</w:t>
       </w:r>
     </w:p>
     <w:p>
@@ -2610,7 +2804,19 @@
         <w:rPr>
           <w:lang w:val="fr-FR"/>
         </w:rPr>
-        <w:t>Un membre est un utilisateur qui doit se connecter. Après sa connexion, il peut gérer son compte à sa guise en plus de pouvoir commenter les fiches, etc.</w:t>
+        <w:t>Un membre est un utilisateur qui doit se connecter. Après sa connexion, il p</w:t>
+      </w:r>
+      <w:r>
+        <w:rPr>
+          <w:lang w:val="fr-FR"/>
+        </w:rPr>
+        <w:t>eut gérer son compte à sa guise, commenter des fiches, faire des offres et envoyer des messages privés aux autres membres</w:t>
+      </w:r>
+      <w:r>
+        <w:rPr>
+          <w:lang w:val="fr-FR"/>
+        </w:rPr>
+        <w:t>.</w:t>
       </w:r>
     </w:p>
     <w:p>
@@ -2636,7 +2842,13 @@
         <w:rPr>
           <w:lang w:val="fr-FR"/>
         </w:rPr>
-        <w:t>L’administrateur est un utilisateur qui peut bannir des membres.</w:t>
+        <w:t xml:space="preserve">L’administrateur est un utilisateur qui peut bannir </w:t>
+      </w:r>
+      <w:r>
+        <w:rPr>
+          <w:lang w:val="fr-FR"/>
+        </w:rPr>
+        <w:t>des membres, supprimer des commentaires et des fiches.</w:t>
       </w:r>
     </w:p>
     <w:p>
@@ -2837,7 +3049,15 @@
     </w:p>
     <w:p>
       <w:pPr>
-        <w:jc w:val="center"/>
+        <w:pStyle w:val="Titre3"/>
+        <w:rPr>
+          <w:lang w:val="fr-FR"/>
+        </w:rPr>
+      </w:pPr>
+    </w:p>
+    <w:p>
+      <w:pPr>
+        <w:pStyle w:val="Titre3"/>
         <w:rPr>
           <w:lang w:val="fr-FR"/>
         </w:rPr>
@@ -2848,10 +3068,10 @@
           <w:lang w:val="fr-CA" w:eastAsia="fr-CA"/>
         </w:rPr>
         <w:drawing>
-          <wp:inline distT="0" distB="0" distL="0" distR="0" wp14:anchorId="53DE2307" wp14:editId="77895361">
-            <wp:extent cx="6400800" cy="5029835"/>
-            <wp:effectExtent l="0" t="0" r="0" b="0"/>
-            <wp:docPr id="5" name="Image 5"/>
+          <wp:inline distT="0" distB="0" distL="0" distR="0" wp14:anchorId="7EA490B0" wp14:editId="3B658530">
+            <wp:extent cx="6362985" cy="5007935"/>
+            <wp:effectExtent l="0" t="0" r="0" b="2540"/>
+            <wp:docPr id="4" name="Image 4" descr="C:\Users\Usager\Documents\GitHub\HobbyCartes\analyse\diagramme de cas d'utilisation\visiteur.png"/>
             <wp:cNvGraphicFramePr>
               <a:graphicFrameLocks xmlns:a="http://schemas.openxmlformats.org/drawingml/2006/main" noChangeAspect="1"/>
             </wp:cNvGraphicFramePr>
@@ -2859,8 +3079,10 @@
               <a:graphicData uri="http://schemas.openxmlformats.org/drawingml/2006/picture">
                 <pic:pic xmlns:pic="http://schemas.openxmlformats.org/drawingml/2006/picture">
                   <pic:nvPicPr>
-                    <pic:cNvPr id="0" name="visiteur.png"/>
-                    <pic:cNvPicPr/>
+                    <pic:cNvPr id="0" name="Picture 2" descr="C:\Users\Usager\Documents\GitHub\HobbyCartes\analyse\diagramme de cas d'utilisation\visiteur.png"/>
+                    <pic:cNvPicPr>
+                      <a:picLocks noChangeAspect="1" noChangeArrowheads="1"/>
+                    </pic:cNvPicPr>
                   </pic:nvPicPr>
                   <pic:blipFill>
                     <a:blip r:embed="rId13">
@@ -2870,18 +3092,23 @@
                         </a:ext>
                       </a:extLst>
                     </a:blip>
+                    <a:srcRect/>
                     <a:stretch>
                       <a:fillRect/>
                     </a:stretch>
                   </pic:blipFill>
-                  <pic:spPr>
+                  <pic:spPr bwMode="auto">
                     <a:xfrm>
                       <a:off x="0" y="0"/>
-                      <a:ext cx="6400800" cy="5029835"/>
+                      <a:ext cx="6367504" cy="5011492"/>
                     </a:xfrm>
                     <a:prstGeom prst="rect">
                       <a:avLst/>
                     </a:prstGeom>
+                    <a:noFill/>
+                    <a:ln>
+                      <a:noFill/>
+                    </a:ln>
                   </pic:spPr>
                 </pic:pic>
               </a:graphicData>
@@ -2889,22 +3116,6 @@
           </wp:inline>
         </w:drawing>
       </w:r>
-      <w:bookmarkStart w:id="14" w:name="_GoBack"/>
-      <w:bookmarkEnd w:id="14"/>
-    </w:p>
-    <w:p>
-      <w:pPr>
-        <w:spacing w:before="0" w:after="0" w:line="240" w:lineRule="auto"/>
-        <w:rPr>
-          <w:lang w:val="fr-FR"/>
-        </w:rPr>
-      </w:pPr>
-      <w:r>
-        <w:rPr>
-          <w:lang w:val="fr-FR"/>
-        </w:rPr>
-        <w:br w:type="page"/>
-      </w:r>
     </w:p>
     <w:p>
       <w:pPr>
@@ -2913,7 +3124,71 @@
           <w:lang w:val="fr-FR"/>
         </w:rPr>
       </w:pPr>
-      <w:bookmarkStart w:id="15" w:name="_Toc333910299"/>
+      <w:bookmarkStart w:id="14" w:name="_Toc333910299"/>
+    </w:p>
+    <w:p>
+      <w:pPr>
+        <w:pStyle w:val="Titre3"/>
+        <w:rPr>
+          <w:lang w:val="fr-FR"/>
+        </w:rPr>
+      </w:pPr>
+    </w:p>
+    <w:p>
+      <w:pPr>
+        <w:pStyle w:val="Titre3"/>
+        <w:rPr>
+          <w:lang w:val="fr-FR"/>
+        </w:rPr>
+      </w:pPr>
+    </w:p>
+    <w:p>
+      <w:pPr>
+        <w:pStyle w:val="Titre3"/>
+        <w:rPr>
+          <w:lang w:val="fr-FR"/>
+        </w:rPr>
+      </w:pPr>
+    </w:p>
+    <w:p>
+      <w:pPr>
+        <w:pStyle w:val="Titre3"/>
+        <w:rPr>
+          <w:lang w:val="fr-FR"/>
+        </w:rPr>
+      </w:pPr>
+    </w:p>
+    <w:p>
+      <w:pPr>
+        <w:pStyle w:val="Titre3"/>
+        <w:rPr>
+          <w:lang w:val="fr-FR"/>
+        </w:rPr>
+      </w:pPr>
+    </w:p>
+    <w:p>
+      <w:pPr>
+        <w:pStyle w:val="Titre3"/>
+        <w:rPr>
+          <w:lang w:val="fr-FR"/>
+        </w:rPr>
+      </w:pPr>
+    </w:p>
+    <w:p>
+      <w:pPr>
+        <w:pStyle w:val="Titre3"/>
+        <w:rPr>
+          <w:lang w:val="fr-FR"/>
+        </w:rPr>
+      </w:pPr>
+    </w:p>
+    <w:p>
+      <w:pPr>
+        <w:pStyle w:val="Titre3"/>
+        <w:rPr>
+          <w:lang w:val="fr-FR"/>
+        </w:rPr>
+      </w:pPr>
       <w:r>
         <w:rPr>
           <w:lang w:val="fr-FR"/>
@@ -2921,7 +3196,7 @@
         <w:lastRenderedPageBreak/>
         <w:t>Membre</w:t>
       </w:r>
-      <w:bookmarkEnd w:id="15"/>
+      <w:bookmarkEnd w:id="14"/>
     </w:p>
     <w:p>
       <w:pPr>
@@ -2936,18 +3211,10 @@
           <w:lang w:val="fr-CA" w:eastAsia="fr-CA"/>
         </w:rPr>
         <w:drawing>
-          <wp:anchor distT="0" distB="0" distL="114300" distR="114300" simplePos="0" relativeHeight="251660288" behindDoc="0" locked="0" layoutInCell="1" allowOverlap="1" wp14:anchorId="44D4CCC2" wp14:editId="57E05F28">
-            <wp:simplePos x="0" y="0"/>
-            <wp:positionH relativeFrom="column">
-              <wp:posOffset>0</wp:posOffset>
-            </wp:positionH>
-            <wp:positionV relativeFrom="line">
-              <wp:posOffset>377190</wp:posOffset>
-            </wp:positionV>
-            <wp:extent cx="5924550" cy="6467475"/>
-            <wp:effectExtent l="0" t="0" r="0" b="9525"/>
-            <wp:wrapTopAndBottom/>
-            <wp:docPr id="1" name="Picture 1"/>
+          <wp:inline distT="0" distB="0" distL="0" distR="0" wp14:anchorId="540BBC22" wp14:editId="57524D3B">
+            <wp:extent cx="5911850" cy="6454140"/>
+            <wp:effectExtent l="0" t="0" r="0" b="3810"/>
+            <wp:docPr id="6" name="Image 6" descr="C:\Users\Usager\Documents\GitHub\HobbyCartes\analyse\diagramme de cas d'utilisation\membre.png"/>
             <wp:cNvGraphicFramePr>
               <a:graphicFrameLocks xmlns:a="http://schemas.openxmlformats.org/drawingml/2006/main" noChangeAspect="1"/>
             </wp:cNvGraphicFramePr>
@@ -2955,8 +3222,10 @@
               <a:graphicData uri="http://schemas.openxmlformats.org/drawingml/2006/picture">
                 <pic:pic xmlns:pic="http://schemas.openxmlformats.org/drawingml/2006/picture">
                   <pic:nvPicPr>
-                    <pic:cNvPr id="1" name="membre.png"/>
-                    <pic:cNvPicPr/>
+                    <pic:cNvPr id="0" name="Picture 3" descr="C:\Users\Usager\Documents\GitHub\HobbyCartes\analyse\diagramme de cas d'utilisation\membre.png"/>
+                    <pic:cNvPicPr>
+                      <a:picLocks noChangeAspect="1" noChangeArrowheads="1"/>
+                    </pic:cNvPicPr>
                   </pic:nvPicPr>
                   <pic:blipFill>
                     <a:blip r:embed="rId14">
@@ -2966,23 +3235,28 @@
                         </a:ext>
                       </a:extLst>
                     </a:blip>
+                    <a:srcRect/>
                     <a:stretch>
                       <a:fillRect/>
                     </a:stretch>
                   </pic:blipFill>
-                  <pic:spPr>
+                  <pic:spPr bwMode="auto">
                     <a:xfrm>
                       <a:off x="0" y="0"/>
-                      <a:ext cx="5924550" cy="6467475"/>
+                      <a:ext cx="5911850" cy="6454140"/>
                     </a:xfrm>
                     <a:prstGeom prst="rect">
                       <a:avLst/>
                     </a:prstGeom>
+                    <a:noFill/>
+                    <a:ln>
+                      <a:noFill/>
+                    </a:ln>
                   </pic:spPr>
                 </pic:pic>
               </a:graphicData>
             </a:graphic>
-          </wp:anchor>
+          </wp:inline>
         </w:drawing>
       </w:r>
     </w:p>
@@ -3004,31 +3278,59 @@
     </w:p>
     <w:p>
       <w:pPr>
+        <w:rPr>
+          <w:lang w:val="fr-FR"/>
+        </w:rPr>
+      </w:pPr>
+    </w:p>
+    <w:p>
+      <w:pPr>
+        <w:rPr>
+          <w:lang w:val="fr-FR"/>
+        </w:rPr>
+      </w:pPr>
+    </w:p>
+    <w:p>
+      <w:pPr>
         <w:pStyle w:val="Titre3"/>
         <w:rPr>
           <w:lang w:val="fr-FR"/>
         </w:rPr>
       </w:pPr>
-      <w:bookmarkStart w:id="16" w:name="_Toc333910300"/>
+      <w:bookmarkStart w:id="15" w:name="_Toc333910300"/>
+      <w:r>
+        <w:rPr>
+          <w:lang w:val="fr-FR"/>
+        </w:rPr>
+        <w:lastRenderedPageBreak/>
+        <w:t>Administrateur</w:t>
+      </w:r>
+      <w:bookmarkEnd w:id="15"/>
+    </w:p>
+    <w:p>
+      <w:pPr>
+        <w:rPr>
+          <w:lang w:val="fr-FR"/>
+        </w:rPr>
+      </w:pPr>
+    </w:p>
+    <w:p>
+      <w:pPr>
+        <w:jc w:val="center"/>
+        <w:rPr>
+          <w:lang w:val="fr-FR"/>
+        </w:rPr>
+      </w:pPr>
       <w:r>
         <w:rPr>
           <w:noProof/>
           <w:lang w:val="fr-CA" w:eastAsia="fr-CA"/>
         </w:rPr>
-        <w:lastRenderedPageBreak/>
         <w:drawing>
-          <wp:anchor distT="0" distB="0" distL="114300" distR="114300" simplePos="0" relativeHeight="251657216" behindDoc="0" locked="0" layoutInCell="1" allowOverlap="1" wp14:anchorId="0DBB5DE4" wp14:editId="63A49289">
-            <wp:simplePos x="0" y="0"/>
-            <wp:positionH relativeFrom="column">
-              <wp:posOffset>0</wp:posOffset>
-            </wp:positionH>
-            <wp:positionV relativeFrom="line">
-              <wp:posOffset>453390</wp:posOffset>
-            </wp:positionV>
-            <wp:extent cx="6219825" cy="2638425"/>
-            <wp:effectExtent l="0" t="0" r="9525" b="9525"/>
-            <wp:wrapTopAndBottom/>
-            <wp:docPr id="2" name="Picture 2"/>
+          <wp:inline distT="0" distB="0" distL="0" distR="0" wp14:anchorId="3BF48EAF" wp14:editId="30129106">
+            <wp:extent cx="6082030" cy="2626360"/>
+            <wp:effectExtent l="0" t="0" r="0" b="2540"/>
+            <wp:docPr id="9" name="Image 9" descr="C:\Users\Usager\Documents\GitHub\HobbyCartes\analyse\diagramme de cas d'utilisation\administrateur.png"/>
             <wp:cNvGraphicFramePr>
               <a:graphicFrameLocks xmlns:a="http://schemas.openxmlformats.org/drawingml/2006/main" noChangeAspect="1"/>
             </wp:cNvGraphicFramePr>
@@ -3036,8 +3338,10 @@
               <a:graphicData uri="http://schemas.openxmlformats.org/drawingml/2006/picture">
                 <pic:pic xmlns:pic="http://schemas.openxmlformats.org/drawingml/2006/picture">
                   <pic:nvPicPr>
-                    <pic:cNvPr id="2" name="administrateur.png"/>
-                    <pic:cNvPicPr/>
+                    <pic:cNvPr id="0" name="Picture 5" descr="C:\Users\Usager\Documents\GitHub\HobbyCartes\analyse\diagramme de cas d'utilisation\administrateur.png"/>
+                    <pic:cNvPicPr>
+                      <a:picLocks noChangeAspect="1" noChangeArrowheads="1"/>
+                    </pic:cNvPicPr>
                   </pic:nvPicPr>
                   <pic:blipFill>
                     <a:blip r:embed="rId15">
@@ -3047,58 +3351,70 @@
                         </a:ext>
                       </a:extLst>
                     </a:blip>
+                    <a:srcRect/>
                     <a:stretch>
                       <a:fillRect/>
                     </a:stretch>
                   </pic:blipFill>
-                  <pic:spPr>
+                  <pic:spPr bwMode="auto">
                     <a:xfrm>
                       <a:off x="0" y="0"/>
-                      <a:ext cx="6219825" cy="2638425"/>
+                      <a:ext cx="6082030" cy="2626360"/>
                     </a:xfrm>
                     <a:prstGeom prst="rect">
                       <a:avLst/>
                     </a:prstGeom>
+                    <a:noFill/>
+                    <a:ln>
+                      <a:noFill/>
+                    </a:ln>
                   </pic:spPr>
                 </pic:pic>
               </a:graphicData>
             </a:graphic>
-            <wp14:sizeRelH relativeFrom="margin">
-              <wp14:pctWidth>0</wp14:pctWidth>
-            </wp14:sizeRelH>
-          </wp:anchor>
+          </wp:inline>
         </w:drawing>
       </w:r>
-      <w:r>
-        <w:rPr>
-          <w:lang w:val="fr-FR"/>
-        </w:rPr>
-        <w:t>Administrateur</w:t>
+    </w:p>
+    <w:p>
+      <w:pPr>
+        <w:pStyle w:val="Titre3"/>
+        <w:rPr>
+          <w:lang w:val="fr-FR"/>
+        </w:rPr>
+      </w:pPr>
+      <w:bookmarkStart w:id="16" w:name="_Toc333910301"/>
+    </w:p>
+    <w:p>
+      <w:pPr>
+        <w:pStyle w:val="Titre3"/>
+        <w:rPr>
+          <w:lang w:val="fr-FR"/>
+        </w:rPr>
+      </w:pPr>
+    </w:p>
+    <w:p>
+      <w:pPr>
+        <w:pStyle w:val="Titre3"/>
+        <w:rPr>
+          <w:lang w:val="fr-FR"/>
+        </w:rPr>
+      </w:pPr>
+      <w:r>
+        <w:rPr>
+          <w:lang w:val="fr-FR"/>
+        </w:rPr>
+        <w:t>Connexion</w:t>
       </w:r>
       <w:bookmarkEnd w:id="16"/>
     </w:p>
     <w:p>
       <w:pPr>
-        <w:jc w:val="center"/>
-        <w:rPr>
-          <w:lang w:val="fr-FR"/>
-        </w:rPr>
-      </w:pPr>
-    </w:p>
-    <w:p>
-      <w:pPr>
-        <w:pStyle w:val="Titre3"/>
-        <w:rPr>
-          <w:lang w:val="fr-FR"/>
-        </w:rPr>
-      </w:pPr>
-      <w:bookmarkStart w:id="17" w:name="_Toc333910301"/>
-      <w:r>
-        <w:rPr>
-          <w:lang w:val="fr-FR"/>
-        </w:rPr>
-        <w:t>Connexion</w:t>
-      </w:r>
+        <w:rPr>
+          <w:lang w:val="fr-FR"/>
+        </w:rPr>
+      </w:pPr>
+      <w:bookmarkStart w:id="17" w:name="_GoBack"/>
       <w:bookmarkEnd w:id="17"/>
     </w:p>
     <w:p>
@@ -3334,10 +3650,10 @@
                 <v:path o:extrusionok="f" gradientshapeok="t" o:connecttype="rect"/>
                 <o:lock v:ext="edit" aspectratio="t"/>
               </v:shapetype>
-              <v:shape id="_x0000_i1025" type="#_x0000_t75" style="width:146.35pt;height:41.15pt" o:ole="">
+              <v:shape id="_x0000_i1025" type="#_x0000_t75" style="width:146.5pt;height:41pt" o:ole="">
                 <v:imagedata r:id="rId1" o:title=""/>
               </v:shape>
-              <o:OLEObject Type="Embed" ProgID="PBrush" ShapeID="_x0000_i1025" DrawAspect="Content" ObjectID="_1407661791" r:id="rId2"/>
+              <o:OLEObject Type="Embed" ProgID="PBrush" ShapeID="_x0000_i1025" DrawAspect="Content" ObjectID="_1408790262" r:id="rId2"/>
             </w:object>
           </w:r>
           <w:r>
@@ -3420,7 +3736,7 @@
               <w:color w:val="F95F56"/>
               <w:lang w:val="fr-FR"/>
             </w:rPr>
-            <w:t>2</w:t>
+            <w:t>9</w:t>
           </w:r>
           <w:r>
             <w:rPr>
@@ -6352,12 +6668,11 @@
     <w:sig w:usb0="00000287" w:usb1="00000000" w:usb2="00000000" w:usb3="00000000" w:csb0="0000009F" w:csb1="00000000"/>
   </w:font>
   <w:font w:name="Tahoma">
-    <w:panose1 w:val="00000000000000000000"/>
+    <w:panose1 w:val="020B0604030504040204"/>
     <w:charset w:val="00"/>
     <w:family w:val="swiss"/>
-    <w:notTrueType/>
     <w:pitch w:val="variable"/>
-    <w:sig w:usb0="00000003" w:usb1="00000000" w:usb2="00000000" w:usb3="00000000" w:csb0="00000001" w:csb1="00000000"/>
+    <w:sig w:usb0="E1002EFF" w:usb1="C000605B" w:usb2="00000029" w:usb3="00000000" w:csb0="000101FF" w:csb1="00000000"/>
   </w:font>
   <w:font w:name="Calibri">
     <w:panose1 w:val="020F0502020204030204"/>
@@ -6423,6 +6738,7 @@
   <w:rsids>
     <w:rsidRoot w:val="00E362F8"/>
     <w:rsid w:val="001F4627"/>
+    <w:rsid w:val="004349F4"/>
     <w:rsid w:val="00565C15"/>
     <w:rsid w:val="008002C4"/>
     <w:rsid w:val="008376BB"/>
@@ -7151,7 +7467,7 @@
 </file>
 
 <file path=customXml/itemProps2.xml><?xml version="1.0" encoding="utf-8"?>
-<ds:datastoreItem xmlns:ds="http://schemas.openxmlformats.org/officeDocument/2006/customXml" ds:itemID="{AD71B88D-A186-40F2-947A-96273C448191}">
+<ds:datastoreItem xmlns:ds="http://schemas.openxmlformats.org/officeDocument/2006/customXml" ds:itemID="{91703755-204A-43CA-82AE-E300FBE5D0C9}">
   <ds:schemaRefs>
     <ds:schemaRef ds:uri="http://schemas.openxmlformats.org/officeDocument/2006/bibliography"/>
   </ds:schemaRefs>

</xml_diff>

<commit_message>
Ajout descriptions pages dans CDC
suppression de la maquette connexion.png car ce n'est pas une page
correspondant dans l'analyse.
</commit_message>
<xml_diff>
--- a/analyse/Cahier de charge.docx
+++ b/analyse/Cahier de charge.docx
@@ -1,6 +1,6 @@
 
 <file path=word/document.xml><?xml version="1.0" encoding="utf-8"?>
-<w:document xmlns:wpc="http://schemas.microsoft.com/office/word/2010/wordprocessingCanvas" xmlns:mc="http://schemas.openxmlformats.org/markup-compatibility/2006" xmlns:o="urn:schemas-microsoft-com:office:office" xmlns:r="http://schemas.openxmlformats.org/officeDocument/2006/relationships" xmlns:m="http://schemas.openxmlformats.org/officeDocument/2006/math" xmlns:v="urn:schemas-microsoft-com:vml" xmlns:wp14="http://schemas.microsoft.com/office/word/2010/wordprocessingDrawing" xmlns:wp="http://schemas.openxmlformats.org/drawingml/2006/wordprocessingDrawing" xmlns:w10="urn:schemas-microsoft-com:office:word" xmlns:w="http://schemas.openxmlformats.org/wordprocessingml/2006/main" xmlns:w14="http://schemas.microsoft.com/office/word/2010/wordml" xmlns:wpg="http://schemas.microsoft.com/office/word/2010/wordprocessingGroup" xmlns:wpi="http://schemas.microsoft.com/office/word/2010/wordprocessingInk" xmlns:wne="http://schemas.microsoft.com/office/word/2006/wordml" xmlns:wps="http://schemas.microsoft.com/office/word/2010/wordprocessingShape" mc:Ignorable="w14 wp14">
+<w:document xmlns:wpc="http://schemas.microsoft.com/office/word/2010/wordprocessingCanvas" xmlns:mo="http://schemas.microsoft.com/office/mac/office/2008/main" xmlns:mc="http://schemas.openxmlformats.org/markup-compatibility/2006" xmlns:mv="urn:schemas-microsoft-com:mac:vml" xmlns:o="urn:schemas-microsoft-com:office:office" xmlns:r="http://schemas.openxmlformats.org/officeDocument/2006/relationships" xmlns:m="http://schemas.openxmlformats.org/officeDocument/2006/math" xmlns:v="urn:schemas-microsoft-com:vml" xmlns:wp14="http://schemas.microsoft.com/office/word/2010/wordprocessingDrawing" xmlns:wp="http://schemas.openxmlformats.org/drawingml/2006/wordprocessingDrawing" xmlns:w10="urn:schemas-microsoft-com:office:word" xmlns:w="http://schemas.openxmlformats.org/wordprocessingml/2006/main" xmlns:w14="http://schemas.microsoft.com/office/word/2010/wordml" xmlns:wpg="http://schemas.microsoft.com/office/word/2010/wordprocessingGroup" xmlns:wpi="http://schemas.microsoft.com/office/word/2010/wordprocessingInk" xmlns:wne="http://schemas.microsoft.com/office/word/2006/wordml" xmlns:wps="http://schemas.microsoft.com/office/word/2010/wordprocessingShape" mc:Ignorable="w14 wp14">
   <w:body>
     <w:p>
       <w:pPr>
@@ -9,8 +9,6 @@
           <w:lang w:val="fr-FR"/>
         </w:rPr>
       </w:pPr>
-      <w:bookmarkStart w:id="0" w:name="_GoBack"/>
-      <w:bookmarkEnd w:id="0"/>
       <w:r>
         <w:rPr>
           <w:noProof/>
@@ -20,7 +18,7 @@
       <w:r>
         <w:rPr>
           <w:noProof/>
-          <w:lang w:val="fr-CA" w:eastAsia="fr-CA"/>
+          <w:lang w:val="fr-FR" w:eastAsia="fr-FR"/>
         </w:rPr>
         <w:drawing>
           <wp:inline distT="0" distB="0" distL="0" distR="0" wp14:anchorId="1E720474" wp14:editId="1E720475">
@@ -79,7 +77,7 @@
       <w:r>
         <w:rPr>
           <w:noProof/>
-          <w:lang w:val="fr-CA" w:eastAsia="fr-CA"/>
+          <w:lang w:val="fr-FR" w:eastAsia="fr-FR"/>
         </w:rPr>
         <w:drawing>
           <wp:inline distT="0" distB="0" distL="0" distR="0" wp14:anchorId="1E720476" wp14:editId="1E720477">
@@ -180,7 +178,6 @@
           <w:dataBinding w:prefixMappings="xmlns:ns0='http://purl.org/dc/elements/1.1/' xmlns:ns1='http://schemas.openxmlformats.org/package/2006/metadata/core-properties' " w:xpath="/ns1:coreProperties[1]/ns0:description[1]" w:storeItemID="{6C3C8BC8-F283-45AE-878A-BAB7291924A1}"/>
           <w:text w:multiLine="1"/>
         </w:sdtPr>
-        <w:sdtEndPr/>
         <w:sdtContent>
           <w:r>
             <w:rPr>
@@ -206,7 +203,6 @@
         <w:tag w:val="Subtitle"/>
         <w:id w:val="5861110"/>
       </w:sdtPr>
-      <w:sdtEndPr/>
       <w:sdtContent>
         <w:p>
           <w:pPr>
@@ -262,11 +258,6 @@
           <w:tag w:val="Name"/>
           <w:id w:val="1796287"/>
         </w:sdtPr>
-        <w:sdtEndPr>
-          <w:rPr>
-            <w:rStyle w:val="Textedelespacerserv"/>
-          </w:rPr>
-        </w:sdtEndPr>
         <w:sdtContent>
           <w:r>
             <w:rPr>
@@ -318,11 +309,6 @@
           <w:tag w:val="Société"/>
           <w:id w:val="1796289"/>
         </w:sdtPr>
-        <w:sdtEndPr>
-          <w:rPr>
-            <w:rStyle w:val="Textedelespacerserv"/>
-          </w:rPr>
-        </w:sdtEndPr>
         <w:sdtContent>
           <w:r>
             <w:rPr>
@@ -370,7 +356,7 @@
             </w:rPr>
             <w:t>c_levesque@live.ca</w:t>
           </w:r>
-          <w:bookmarkStart w:id="1" w:name="_Toc291846939"/>
+          <w:bookmarkStart w:id="0" w:name="_Toc291846939"/>
         </w:sdtContent>
       </w:sdt>
       <w:r>
@@ -379,7 +365,7 @@
         </w:rPr>
         <w:br w:type="page"/>
       </w:r>
-      <w:bookmarkEnd w:id="1"/>
+      <w:bookmarkEnd w:id="0"/>
     </w:p>
     <w:sdt>
       <w:sdtPr>
@@ -1495,8 +1481,8 @@
           <w:lang w:val="fr-FR"/>
         </w:rPr>
       </w:pPr>
-      <w:bookmarkStart w:id="2" w:name="_Toc291846940"/>
-      <w:bookmarkStart w:id="3" w:name="_Toc333910287"/>
+      <w:bookmarkStart w:id="1" w:name="_Toc291846940"/>
+      <w:bookmarkStart w:id="2" w:name="_Toc333910287"/>
       <w:r>
         <w:rPr>
           <w:lang w:val="fr-FR"/>
@@ -1504,59 +1490,377 @@
         <w:lastRenderedPageBreak/>
         <w:t>Dossier d’analyse des besoins</w:t>
       </w:r>
+      <w:bookmarkEnd w:id="1"/>
       <w:bookmarkEnd w:id="2"/>
+    </w:p>
+    <w:p>
+      <w:pPr>
+        <w:rPr>
+          <w:lang w:val="fr-FR"/>
+        </w:rPr>
+      </w:pPr>
+    </w:p>
+    <w:p>
+      <w:pPr>
+        <w:pStyle w:val="Titre2"/>
+        <w:rPr>
+          <w:lang w:val="fr-FR"/>
+        </w:rPr>
+      </w:pPr>
+      <w:bookmarkStart w:id="3" w:name="_Toc333910288"/>
+      <w:r>
+        <w:rPr>
+          <w:lang w:val="fr-FR"/>
+        </w:rPr>
+        <w:t>Présentation du domaine</w:t>
+      </w:r>
       <w:bookmarkEnd w:id="3"/>
     </w:p>
     <w:p>
       <w:pPr>
-        <w:rPr>
-          <w:lang w:val="fr-FR"/>
-        </w:rPr>
-      </w:pPr>
-    </w:p>
-    <w:p>
-      <w:pPr>
-        <w:pStyle w:val="Titre2"/>
-        <w:rPr>
-          <w:lang w:val="fr-FR"/>
-        </w:rPr>
-      </w:pPr>
-      <w:bookmarkStart w:id="4" w:name="_Toc333910288"/>
-      <w:r>
-        <w:rPr>
-          <w:lang w:val="fr-FR"/>
-        </w:rPr>
-        <w:t>Présentation du domaine</w:t>
+        <w:pStyle w:val="Titre3"/>
+        <w:rPr>
+          <w:lang w:val="fr-FR"/>
+        </w:rPr>
+      </w:pPr>
+      <w:bookmarkStart w:id="4" w:name="_Toc333910289"/>
+      <w:r>
+        <w:rPr>
+          <w:lang w:val="fr-FR"/>
+        </w:rPr>
+        <w:t>Objectif général</w:t>
       </w:r>
       <w:bookmarkEnd w:id="4"/>
     </w:p>
     <w:p>
       <w:pPr>
+        <w:rPr>
+          <w:lang w:val="fr-FR"/>
+        </w:rPr>
+      </w:pPr>
+      <w:r>
+        <w:rPr>
+          <w:lang w:val="fr-FR"/>
+        </w:rPr>
+        <w:t>Réalisation et implantation d’un site web pour les collectionneurs de cartes de sports.</w:t>
+      </w:r>
+    </w:p>
+    <w:p>
+      <w:pPr>
         <w:pStyle w:val="Titre3"/>
         <w:rPr>
           <w:lang w:val="fr-FR"/>
         </w:rPr>
       </w:pPr>
-      <w:bookmarkStart w:id="5" w:name="_Toc333910289"/>
-      <w:r>
-        <w:rPr>
-          <w:lang w:val="fr-FR"/>
-        </w:rPr>
-        <w:t>Objectif général</w:t>
+      <w:bookmarkStart w:id="5" w:name="_Toc333910290"/>
+      <w:r>
+        <w:rPr>
+          <w:lang w:val="fr-FR"/>
+        </w:rPr>
+        <w:t>Objectifs spécifiques</w:t>
       </w:r>
       <w:bookmarkEnd w:id="5"/>
     </w:p>
     <w:p>
       <w:pPr>
-        <w:rPr>
-          <w:lang w:val="fr-FR"/>
-        </w:rPr>
-      </w:pPr>
-      <w:r>
-        <w:rPr>
-          <w:lang w:val="fr-FR"/>
-        </w:rPr>
-        <w:t>Réalisation et implantation d’un site web pour les collectionneurs de cartes de sports.</w:t>
+        <w:jc w:val="both"/>
+        <w:rPr>
+          <w:lang w:val="fr-FR"/>
+        </w:rPr>
+      </w:pPr>
+      <w:r>
+        <w:rPr>
+          <w:lang w:val="fr-FR"/>
+        </w:rPr>
+        <w:t>La page d’accueil du site web présente trois options</w:t>
+      </w:r>
+      <w:r>
+        <w:rPr>
+          <w:lang w:val="fr-FR"/>
+        </w:rPr>
+        <w:t> : se connecter, s’inscrire et</w:t>
+      </w:r>
+      <w:r>
+        <w:rPr>
+          <w:lang w:val="fr-FR"/>
+        </w:rPr>
+        <w:t xml:space="preserve"> la visite libre. Lors de la visite libre, l’utilisateur ne peut que consulter les fiches des membres et faire des reche</w:t>
+      </w:r>
+      <w:r>
+        <w:rPr>
+          <w:lang w:val="fr-FR"/>
+        </w:rPr>
+        <w:t>rches. Il ne peut faire d’offre ou de commentaire</w:t>
+      </w:r>
+      <w:r>
+        <w:rPr>
+          <w:lang w:val="fr-FR"/>
+        </w:rPr>
+        <w:t>.</w:t>
+      </w:r>
+      <w:r>
+        <w:rPr>
+          <w:lang w:val="fr-FR"/>
+        </w:rPr>
+        <w:t xml:space="preserve"> Lors de l’inscription, l’utilisateur est invité à entrer les champs suivants : nom, prénom, pseudo, mot de passe, ville, code postale, courriel ainsi que le choix de sa collection de cartes (hockey, baseball, football ou basketball).</w:t>
+      </w:r>
+    </w:p>
+    <w:p>
+      <w:pPr>
+        <w:jc w:val="both"/>
+        <w:rPr>
+          <w:lang w:val="fr-FR"/>
+        </w:rPr>
+      </w:pPr>
+      <w:r>
+        <w:rPr>
+          <w:lang w:val="fr-FR"/>
+        </w:rPr>
+        <w:t>L’utilisateur connecté</w:t>
+      </w:r>
+      <w:r>
+        <w:rPr>
+          <w:lang w:val="fr-FR"/>
+        </w:rPr>
+        <w:t xml:space="preserve"> est un membre du site. Un membre a les mêmes droits qu’un visiteur en plus de pouvoir accéder à sa collection de carte</w:t>
+      </w:r>
+      <w:r>
+        <w:rPr>
+          <w:lang w:val="fr-FR"/>
+        </w:rPr>
+        <w:t>s</w:t>
+      </w:r>
+      <w:r>
+        <w:rPr>
+          <w:lang w:val="fr-FR"/>
+        </w:rPr>
+        <w:t>, ajouter des cartes, supprimer des cartes, commenter des cartes, faire des o</w:t>
+      </w:r>
+      <w:r>
+        <w:rPr>
+          <w:lang w:val="fr-FR"/>
+        </w:rPr>
+        <w:t>ffres, envoyer un message privé</w:t>
+      </w:r>
+      <w:r>
+        <w:rPr>
+          <w:lang w:val="fr-FR"/>
+        </w:rPr>
+        <w:t xml:space="preserve"> via une messagerie interne</w:t>
+      </w:r>
+      <w:r>
+        <w:rPr>
+          <w:lang w:val="fr-FR"/>
+        </w:rPr>
+        <w:t>.</w:t>
+      </w:r>
+      <w:r>
+        <w:rPr>
+          <w:lang w:val="fr-FR"/>
+        </w:rPr>
+        <w:t xml:space="preserve"> Il est</w:t>
+      </w:r>
+      <w:r>
+        <w:rPr>
+          <w:lang w:val="fr-FR"/>
+        </w:rPr>
+        <w:t xml:space="preserve"> possible de modifier l’arrière-plan du site pour qu’il soit personnalisé.</w:t>
+      </w:r>
+      <w:r>
+        <w:rPr>
+          <w:lang w:val="fr-FR"/>
+        </w:rPr>
+        <w:t xml:space="preserve"> Une offre est faite en envoyant </w:t>
+      </w:r>
+      <w:r>
+        <w:rPr>
+          <w:lang w:val="fr-FR"/>
+        </w:rPr>
+        <w:t xml:space="preserve">un message interne concernant la </w:t>
+      </w:r>
+      <w:r>
+        <w:rPr>
+          <w:lang w:val="fr-FR"/>
+        </w:rPr>
+        <w:t>carte et non dans un regroupement d’offres et de demandes</w:t>
+      </w:r>
+      <w:r>
+        <w:rPr>
+          <w:lang w:val="fr-FR"/>
+        </w:rPr>
+        <w:t xml:space="preserve"> (</w:t>
+      </w:r>
+      <w:r>
+        <w:rPr>
+          <w:lang w:val="fr-FR"/>
+        </w:rPr>
+        <w:t>p</w:t>
+      </w:r>
+      <w:r>
+        <w:rPr>
+          <w:lang w:val="fr-FR"/>
+        </w:rPr>
+        <w:t>as de marché)</w:t>
+      </w:r>
+      <w:r>
+        <w:rPr>
+          <w:lang w:val="fr-FR"/>
+        </w:rPr>
+        <w:t>.</w:t>
+      </w:r>
+    </w:p>
+    <w:p>
+      <w:pPr>
+        <w:jc w:val="both"/>
+        <w:rPr>
+          <w:lang w:val="fr-FR"/>
+        </w:rPr>
+      </w:pPr>
+      <w:r>
+        <w:rPr>
+          <w:lang w:val="fr-FR"/>
+        </w:rPr>
+        <w:t xml:space="preserve">Pour chaque fiche, il y </w:t>
+      </w:r>
+      <w:r>
+        <w:rPr>
+          <w:lang w:val="fr-FR"/>
+        </w:rPr>
+        <w:t>a</w:t>
+      </w:r>
+      <w:r>
+        <w:rPr>
+          <w:lang w:val="fr-FR"/>
+        </w:rPr>
+        <w:t xml:space="preserve"> un bouton de partage sur Facebook et une file de commentaire</w:t>
+      </w:r>
+      <w:r>
+        <w:rPr>
+          <w:lang w:val="fr-FR"/>
+        </w:rPr>
+        <w:t>s</w:t>
+      </w:r>
+      <w:r>
+        <w:rPr>
+          <w:lang w:val="fr-FR"/>
+        </w:rPr>
+        <w:t xml:space="preserve"> accessible seulement si on clique sur un bouton. Sur cette fiche, il est possible de voir à qui appartient la carte à l’aide du pseudonyme.</w:t>
+      </w:r>
+      <w:r>
+        <w:rPr>
+          <w:lang w:val="fr-FR"/>
+        </w:rPr>
+        <w:t xml:space="preserve"> Quand on clique sur une image</w:t>
+      </w:r>
+      <w:r>
+        <w:rPr>
+          <w:lang w:val="fr-FR"/>
+        </w:rPr>
+        <w:t xml:space="preserve"> de carte, l’image s’affiche</w:t>
+      </w:r>
+      <w:r>
+        <w:rPr>
+          <w:lang w:val="fr-FR"/>
+        </w:rPr>
+        <w:t xml:space="preserve"> plus grande. Les champs disponibles pour chaque fiche sont : éditeur, collection, année, numéro de la carte, nom, prénom, équipe, numéro du joueur, recrue (oui ou non), </w:t>
+      </w:r>
+      <w:r>
+        <w:rPr>
+          <w:lang w:val="fr-FR"/>
+        </w:rPr>
+        <w:t>position</w:t>
+      </w:r>
+      <w:r>
+        <w:rPr>
+          <w:lang w:val="fr-FR"/>
+        </w:rPr>
+        <w:t xml:space="preserve">, </w:t>
+      </w:r>
+      <w:r>
+        <w:rPr>
+          <w:lang w:val="fr-FR"/>
+        </w:rPr>
+        <w:t>numérotation</w:t>
+      </w:r>
+      <w:r>
+        <w:rPr>
+          <w:lang w:val="fr-FR"/>
+        </w:rPr>
+        <w:t xml:space="preserve"> (exemple la carte 225/300), la valeur en dollar canadien et l’état de la carte (impeccable, bonne, moyenne, </w:t>
+      </w:r>
+      <w:r>
+        <w:rPr>
+          <w:lang w:val="fr-FR"/>
+        </w:rPr>
+        <w:t>passable ou p</w:t>
+      </w:r>
+      <w:r>
+        <w:rPr>
+          <w:lang w:val="fr-FR"/>
+        </w:rPr>
+        <w:t>iètre). On p</w:t>
+      </w:r>
+      <w:r>
+        <w:rPr>
+          <w:lang w:val="fr-FR"/>
+        </w:rPr>
+        <w:t>eut</w:t>
+      </w:r>
+      <w:r>
+        <w:rPr>
+          <w:lang w:val="fr-FR"/>
+        </w:rPr>
+        <w:t xml:space="preserve"> également insérer deux images par fichier ou par photo webcam, le devant et le derrière de la carte.</w:t>
+      </w:r>
+    </w:p>
+    <w:p>
+      <w:pPr>
+        <w:jc w:val="both"/>
+        <w:rPr>
+          <w:lang w:val="fr-FR"/>
+        </w:rPr>
+      </w:pPr>
+      <w:r>
+        <w:rPr>
+          <w:lang w:val="fr-FR"/>
+        </w:rPr>
+        <w:t>Le site est en français uniquemen</w:t>
+      </w:r>
+      <w:r>
+        <w:rPr>
+          <w:lang w:val="fr-FR"/>
+        </w:rPr>
+        <w:t>t. La page d’accueil contien</w:t>
+      </w:r>
+      <w:r>
+        <w:rPr>
+          <w:lang w:val="fr-FR"/>
+        </w:rPr>
+        <w:t>t les nouvelles cartes entrées.</w:t>
+      </w:r>
+      <w:r>
+        <w:rPr>
+          <w:lang w:val="fr-FR"/>
+        </w:rPr>
+        <w:t xml:space="preserve"> Il y a un administrateur unique qui reçoit un courriel lorsqu’une inscription a lieu et </w:t>
+      </w:r>
+      <w:r>
+        <w:rPr>
+          <w:lang w:val="fr-FR"/>
+        </w:rPr>
+        <w:t xml:space="preserve">qui </w:t>
+      </w:r>
+      <w:r>
+        <w:rPr>
+          <w:lang w:val="fr-FR"/>
+        </w:rPr>
+        <w:t>peut bann</w:t>
+      </w:r>
+      <w:r>
+        <w:rPr>
+          <w:lang w:val="fr-FR"/>
+        </w:rPr>
+        <w:t>ir un utilisateur s’il le désir, supprimer des commentaires et supprimer des fiches de carte.</w:t>
       </w:r>
     </w:p>
     <w:p>
@@ -1566,315 +1870,38 @@
           <w:lang w:val="fr-FR"/>
         </w:rPr>
       </w:pPr>
-      <w:bookmarkStart w:id="6" w:name="_Toc333910290"/>
-      <w:r>
-        <w:rPr>
-          <w:lang w:val="fr-FR"/>
-        </w:rPr>
-        <w:t>Objectifs spécifiques</w:t>
+      <w:bookmarkStart w:id="6" w:name="_Toc333910291"/>
+      <w:r>
+        <w:rPr>
+          <w:lang w:val="fr-FR"/>
+        </w:rPr>
+        <w:t>Contexte du système</w:t>
       </w:r>
       <w:bookmarkEnd w:id="6"/>
     </w:p>
     <w:p>
       <w:pPr>
-        <w:jc w:val="both"/>
-        <w:rPr>
-          <w:lang w:val="fr-FR"/>
-        </w:rPr>
-      </w:pPr>
-      <w:r>
-        <w:rPr>
-          <w:lang w:val="fr-FR"/>
-        </w:rPr>
-        <w:t>La page d’accueil du site web présente trois options</w:t>
-      </w:r>
-      <w:r>
-        <w:rPr>
-          <w:lang w:val="fr-FR"/>
-        </w:rPr>
-        <w:t> : se connecter, s’inscrire et</w:t>
-      </w:r>
-      <w:r>
-        <w:rPr>
-          <w:lang w:val="fr-FR"/>
-        </w:rPr>
-        <w:t xml:space="preserve"> la visite libre. Lors de la visite libre, l’utilisateur ne peut que consulter les fiches des membres et faire des reche</w:t>
-      </w:r>
-      <w:r>
-        <w:rPr>
-          <w:lang w:val="fr-FR"/>
-        </w:rPr>
-        <w:t>rches. Il ne peut faire d’offre ou de commentaire</w:t>
-      </w:r>
-      <w:r>
-        <w:rPr>
-          <w:lang w:val="fr-FR"/>
-        </w:rPr>
-        <w:t>.</w:t>
-      </w:r>
-      <w:r>
-        <w:rPr>
-          <w:lang w:val="fr-FR"/>
-        </w:rPr>
-        <w:t xml:space="preserve"> Lors de l’inscription, l’utilisateur est invité à entrer les champs suivants : nom, prénom, pseudo, mot de passe, ville, code postale, courriel ainsi que le choix de sa collection de cartes (hockey, baseball, football ou basketball).</w:t>
-      </w:r>
-    </w:p>
-    <w:p>
-      <w:pPr>
-        <w:jc w:val="both"/>
-        <w:rPr>
-          <w:lang w:val="fr-FR"/>
-        </w:rPr>
-      </w:pPr>
-      <w:r>
-        <w:rPr>
-          <w:lang w:val="fr-FR"/>
-        </w:rPr>
-        <w:t>L’utilisateur connecté</w:t>
-      </w:r>
-      <w:r>
-        <w:rPr>
-          <w:lang w:val="fr-FR"/>
-        </w:rPr>
-        <w:t xml:space="preserve"> est un membre du site. Un membre a les mêmes droits qu’un visiteur en plus de pouvoir accéder à sa collection de carte</w:t>
-      </w:r>
-      <w:r>
-        <w:rPr>
-          <w:lang w:val="fr-FR"/>
-        </w:rPr>
-        <w:t>s</w:t>
-      </w:r>
-      <w:r>
-        <w:rPr>
-          <w:lang w:val="fr-FR"/>
-        </w:rPr>
-        <w:t>, ajouter des cartes, supprimer des cartes, commenter des cartes, faire des o</w:t>
-      </w:r>
-      <w:r>
-        <w:rPr>
-          <w:lang w:val="fr-FR"/>
-        </w:rPr>
-        <w:t>ffres, envoyer un message privé</w:t>
-      </w:r>
-      <w:r>
-        <w:rPr>
-          <w:lang w:val="fr-FR"/>
-        </w:rPr>
-        <w:t xml:space="preserve"> via une messagerie interne</w:t>
-      </w:r>
-      <w:r>
-        <w:rPr>
-          <w:lang w:val="fr-FR"/>
-        </w:rPr>
-        <w:t>.</w:t>
-      </w:r>
-      <w:r>
-        <w:rPr>
-          <w:lang w:val="fr-FR"/>
-        </w:rPr>
-        <w:t xml:space="preserve"> Il est</w:t>
-      </w:r>
-      <w:r>
-        <w:rPr>
-          <w:lang w:val="fr-FR"/>
-        </w:rPr>
-        <w:t xml:space="preserve"> possible de modifier l’arrière-plan du site pour qu’il soit personnalisé.</w:t>
-      </w:r>
-      <w:r>
-        <w:rPr>
-          <w:lang w:val="fr-FR"/>
-        </w:rPr>
-        <w:t xml:space="preserve"> Une offre est faite en envoyant </w:t>
-      </w:r>
-      <w:r>
-        <w:rPr>
-          <w:lang w:val="fr-FR"/>
-        </w:rPr>
-        <w:t xml:space="preserve">un message interne concernant la </w:t>
-      </w:r>
-      <w:r>
-        <w:rPr>
-          <w:lang w:val="fr-FR"/>
-        </w:rPr>
-        <w:t>carte et non dans un regroupement d’offres et de demandes</w:t>
-      </w:r>
-      <w:r>
-        <w:rPr>
-          <w:lang w:val="fr-FR"/>
-        </w:rPr>
-        <w:t xml:space="preserve"> (</w:t>
-      </w:r>
-      <w:r>
-        <w:rPr>
-          <w:lang w:val="fr-FR"/>
-        </w:rPr>
-        <w:t>p</w:t>
-      </w:r>
-      <w:r>
-        <w:rPr>
-          <w:lang w:val="fr-FR"/>
-        </w:rPr>
-        <w:t>as de marché)</w:t>
-      </w:r>
-      <w:r>
-        <w:rPr>
-          <w:lang w:val="fr-FR"/>
-        </w:rPr>
-        <w:t>.</w:t>
-      </w:r>
-    </w:p>
-    <w:p>
-      <w:pPr>
-        <w:jc w:val="both"/>
-        <w:rPr>
-          <w:lang w:val="fr-FR"/>
-        </w:rPr>
-      </w:pPr>
-      <w:r>
-        <w:rPr>
-          <w:lang w:val="fr-FR"/>
-        </w:rPr>
-        <w:t xml:space="preserve">Pour chaque fiche, il y </w:t>
-      </w:r>
-      <w:r>
-        <w:rPr>
-          <w:lang w:val="fr-FR"/>
-        </w:rPr>
-        <w:t>a</w:t>
-      </w:r>
-      <w:r>
-        <w:rPr>
-          <w:lang w:val="fr-FR"/>
-        </w:rPr>
-        <w:t xml:space="preserve"> un bouton de partage sur Facebook et une file de commentaire</w:t>
-      </w:r>
-      <w:r>
-        <w:rPr>
-          <w:lang w:val="fr-FR"/>
-        </w:rPr>
-        <w:t>s</w:t>
-      </w:r>
-      <w:r>
-        <w:rPr>
-          <w:lang w:val="fr-FR"/>
-        </w:rPr>
-        <w:t xml:space="preserve"> accessible seulement si on clique sur un bouton. Sur cette fiche, il est possible de voir à qui appartient la carte à l’aide du pseudonyme.</w:t>
-      </w:r>
-      <w:r>
-        <w:rPr>
-          <w:lang w:val="fr-FR"/>
-        </w:rPr>
-        <w:t xml:space="preserve"> Quand on clique sur une image</w:t>
-      </w:r>
-      <w:r>
-        <w:rPr>
-          <w:lang w:val="fr-FR"/>
-        </w:rPr>
-        <w:t xml:space="preserve"> de carte, l’image s’affiche</w:t>
-      </w:r>
-      <w:r>
-        <w:rPr>
-          <w:lang w:val="fr-FR"/>
-        </w:rPr>
-        <w:t xml:space="preserve"> plus grande. Les champs disponibles pour chaque fiche sont : éditeur, collection, année, numéro de la carte, nom, prénom, équipe, numéro du joueur, recrue (oui ou non), </w:t>
-      </w:r>
-      <w:r>
-        <w:rPr>
-          <w:lang w:val="fr-FR"/>
-        </w:rPr>
-        <w:t>position</w:t>
-      </w:r>
-      <w:r>
-        <w:rPr>
-          <w:lang w:val="fr-FR"/>
-        </w:rPr>
-        <w:t xml:space="preserve">, </w:t>
-      </w:r>
-      <w:r>
-        <w:rPr>
-          <w:lang w:val="fr-FR"/>
-        </w:rPr>
-        <w:t>numérotation</w:t>
-      </w:r>
-      <w:r>
-        <w:rPr>
-          <w:lang w:val="fr-FR"/>
-        </w:rPr>
-        <w:t xml:space="preserve"> (exemple la carte 225/300), la valeur en dollar canadien et l’état de la carte (impeccable, bonne, moyenne, </w:t>
-      </w:r>
-      <w:r>
-        <w:rPr>
-          <w:lang w:val="fr-FR"/>
-        </w:rPr>
-        <w:t>passable ou p</w:t>
-      </w:r>
-      <w:r>
-        <w:rPr>
-          <w:lang w:val="fr-FR"/>
-        </w:rPr>
-        <w:t>iètre). On p</w:t>
-      </w:r>
-      <w:r>
-        <w:rPr>
-          <w:lang w:val="fr-FR"/>
-        </w:rPr>
-        <w:t>eut</w:t>
-      </w:r>
-      <w:r>
-        <w:rPr>
-          <w:lang w:val="fr-FR"/>
-        </w:rPr>
-        <w:t xml:space="preserve"> également insérer deux images par fichier ou par photo webcam, le devant et le derrière de la carte.</w:t>
-      </w:r>
-    </w:p>
-    <w:p>
-      <w:pPr>
-        <w:jc w:val="both"/>
-        <w:rPr>
-          <w:lang w:val="fr-FR"/>
-        </w:rPr>
-      </w:pPr>
-      <w:r>
-        <w:rPr>
-          <w:lang w:val="fr-FR"/>
-        </w:rPr>
-        <w:t>Le site est en français uniquemen</w:t>
-      </w:r>
-      <w:r>
-        <w:rPr>
-          <w:lang w:val="fr-FR"/>
-        </w:rPr>
-        <w:t>t. La page d’accueil contien</w:t>
-      </w:r>
-      <w:r>
-        <w:rPr>
-          <w:lang w:val="fr-FR"/>
-        </w:rPr>
-        <w:t>t les nouvelles cartes entrées.</w:t>
-      </w:r>
-      <w:r>
-        <w:rPr>
-          <w:lang w:val="fr-FR"/>
-        </w:rPr>
-        <w:t xml:space="preserve"> Il y a un administrateur unique qui reçoit un courriel lorsqu’une inscription a lieu et </w:t>
-      </w:r>
-      <w:r>
-        <w:rPr>
-          <w:lang w:val="fr-FR"/>
-        </w:rPr>
-        <w:t xml:space="preserve">qui </w:t>
-      </w:r>
-      <w:r>
-        <w:rPr>
-          <w:lang w:val="fr-FR"/>
-        </w:rPr>
-        <w:t>peut bann</w:t>
-      </w:r>
-      <w:r>
-        <w:rPr>
-          <w:lang w:val="fr-FR"/>
-        </w:rPr>
-        <w:t>ir un utilisateur s’il le désir, supprimer des commentaires et supprimer des fiches de carte.</w:t>
+        <w:rPr>
+          <w:lang w:val="fr-FR"/>
+        </w:rPr>
+      </w:pPr>
+      <w:r>
+        <w:rPr>
+          <w:lang w:val="fr-FR"/>
+        </w:rPr>
+        <w:t>Un particulier passio</w:t>
+      </w:r>
+      <w:r>
+        <w:rPr>
+          <w:lang w:val="fr-FR"/>
+        </w:rPr>
+        <w:t>nné des cartes à collectionner a remarqué</w:t>
+      </w:r>
+      <w:r>
+        <w:rPr>
+          <w:lang w:val="fr-FR"/>
+        </w:rPr>
+        <w:t xml:space="preserve"> qu’il y avait peu d’outils pour informatiser ses cartes. Les outils existants sont trop généralistes et ne tiennent pas en compte les besoins spécifiques de chaque collection. Sans compter qu’il n’y a pas de site d’échange de carte en ligne.</w:t>
       </w:r>
     </w:p>
     <w:p>
@@ -1884,55 +1911,14 @@
           <w:lang w:val="fr-FR"/>
         </w:rPr>
       </w:pPr>
-      <w:bookmarkStart w:id="7" w:name="_Toc333910291"/>
-      <w:r>
-        <w:rPr>
-          <w:lang w:val="fr-FR"/>
-        </w:rPr>
-        <w:t>Contexte du système</w:t>
+      <w:bookmarkStart w:id="7" w:name="_Toc333910292"/>
+      <w:r>
+        <w:rPr>
+          <w:lang w:val="fr-FR"/>
+        </w:rPr>
+        <w:t>Exigences fonctionnelles</w:t>
       </w:r>
       <w:bookmarkEnd w:id="7"/>
-    </w:p>
-    <w:p>
-      <w:pPr>
-        <w:rPr>
-          <w:lang w:val="fr-FR"/>
-        </w:rPr>
-      </w:pPr>
-      <w:r>
-        <w:rPr>
-          <w:lang w:val="fr-FR"/>
-        </w:rPr>
-        <w:t>Un particulier passio</w:t>
-      </w:r>
-      <w:r>
-        <w:rPr>
-          <w:lang w:val="fr-FR"/>
-        </w:rPr>
-        <w:t>nné des cartes à collectionner a remarqué</w:t>
-      </w:r>
-      <w:r>
-        <w:rPr>
-          <w:lang w:val="fr-FR"/>
-        </w:rPr>
-        <w:t xml:space="preserve"> qu’il y avait peu d’outils pour informatiser ses cartes. Les outils existants sont trop généralistes et ne tiennent pas en compte les besoins spécifiques de chaque collection. Sans compter qu’il n’y a pas de site d’échange de carte en ligne.</w:t>
-      </w:r>
-    </w:p>
-    <w:p>
-      <w:pPr>
-        <w:pStyle w:val="Titre3"/>
-        <w:rPr>
-          <w:lang w:val="fr-FR"/>
-        </w:rPr>
-      </w:pPr>
-      <w:bookmarkStart w:id="8" w:name="_Toc333910292"/>
-      <w:r>
-        <w:rPr>
-          <w:lang w:val="fr-FR"/>
-        </w:rPr>
-        <w:t>Exigences fonctionnelles</w:t>
-      </w:r>
-      <w:bookmarkEnd w:id="8"/>
     </w:p>
     <w:p>
       <w:pPr>
@@ -2467,14 +2453,14 @@
           <w:lang w:val="fr-FR"/>
         </w:rPr>
       </w:pPr>
-      <w:bookmarkStart w:id="9" w:name="_Toc333910293"/>
+      <w:bookmarkStart w:id="8" w:name="_Toc333910293"/>
       <w:r>
         <w:rPr>
           <w:lang w:val="fr-FR"/>
         </w:rPr>
         <w:t>Exigences non-fonctionnelles</w:t>
       </w:r>
-      <w:bookmarkEnd w:id="9"/>
+      <w:bookmarkEnd w:id="8"/>
     </w:p>
     <w:p>
       <w:pPr>
@@ -2585,14 +2571,14 @@
           <w:lang w:val="fr-FR"/>
         </w:rPr>
       </w:pPr>
-      <w:bookmarkStart w:id="10" w:name="_Toc333910294"/>
+      <w:bookmarkStart w:id="9" w:name="_Toc333910294"/>
       <w:r>
         <w:rPr>
           <w:lang w:val="fr-FR"/>
         </w:rPr>
         <w:t>Objets métiers</w:t>
       </w:r>
-      <w:bookmarkEnd w:id="10"/>
+      <w:bookmarkEnd w:id="9"/>
     </w:p>
     <w:p>
       <w:pPr>
@@ -2723,7 +2709,7 @@
           <w:lang w:val="fr-FR"/>
         </w:rPr>
       </w:pPr>
-      <w:bookmarkStart w:id="11" w:name="_Toc333910295"/>
+      <w:bookmarkStart w:id="10" w:name="_Toc333910295"/>
       <w:r>
         <w:rPr>
           <w:lang w:val="fr-FR"/>
@@ -2743,226 +2729,226 @@
         </w:rPr>
         <w:t xml:space="preserve"> de cas d’utilisation</w:t>
       </w:r>
+      <w:bookmarkEnd w:id="10"/>
+    </w:p>
+    <w:p>
+      <w:pPr>
+        <w:pStyle w:val="Titre3"/>
+        <w:rPr>
+          <w:lang w:val="fr-FR"/>
+        </w:rPr>
+      </w:pPr>
+      <w:bookmarkStart w:id="11" w:name="_Toc333910296"/>
+      <w:r>
+        <w:rPr>
+          <w:lang w:val="fr-FR"/>
+        </w:rPr>
+        <w:t>Description des acteurs</w:t>
+      </w:r>
       <w:bookmarkEnd w:id="11"/>
     </w:p>
     <w:p>
       <w:pPr>
+        <w:rPr>
+          <w:lang w:val="fr-FR"/>
+        </w:rPr>
+      </w:pPr>
+      <w:r>
+        <w:rPr>
+          <w:lang w:val="fr-FR"/>
+        </w:rPr>
+        <w:t>Visiteur :</w:t>
+      </w:r>
+    </w:p>
+    <w:p>
+      <w:pPr>
+        <w:rPr>
+          <w:lang w:val="fr-FR"/>
+        </w:rPr>
+      </w:pPr>
+      <w:r>
+        <w:rPr>
+          <w:lang w:val="fr-FR"/>
+        </w:rPr>
+        <w:t xml:space="preserve">Le visiteur est un utilisateur qui peut consulter des fiches sans avoir </w:t>
+      </w:r>
+      <w:r>
+        <w:rPr>
+          <w:lang w:val="fr-FR"/>
+        </w:rPr>
+        <w:t>à se connecter</w:t>
+      </w:r>
+      <w:r>
+        <w:rPr>
+          <w:lang w:val="fr-FR"/>
+        </w:rPr>
+        <w:t>.</w:t>
+      </w:r>
+    </w:p>
+    <w:p>
+      <w:pPr>
+        <w:rPr>
+          <w:lang w:val="fr-FR"/>
+        </w:rPr>
+      </w:pPr>
+      <w:r>
+        <w:rPr>
+          <w:lang w:val="fr-FR"/>
+        </w:rPr>
+        <w:t>Membre :</w:t>
+      </w:r>
+    </w:p>
+    <w:p>
+      <w:pPr>
+        <w:rPr>
+          <w:lang w:val="fr-FR"/>
+        </w:rPr>
+      </w:pPr>
+      <w:r>
+        <w:rPr>
+          <w:lang w:val="fr-FR"/>
+        </w:rPr>
+        <w:t>Un membre est un utilisateur qui doit se connecter. Après sa connexion, il p</w:t>
+      </w:r>
+      <w:r>
+        <w:rPr>
+          <w:lang w:val="fr-FR"/>
+        </w:rPr>
+        <w:t>eut gérer son compte à sa guise, commenter des fiches, faire des offres et envoyer des messages privés aux autres membres</w:t>
+      </w:r>
+      <w:r>
+        <w:rPr>
+          <w:lang w:val="fr-FR"/>
+        </w:rPr>
+        <w:t>.</w:t>
+      </w:r>
+    </w:p>
+    <w:p>
+      <w:pPr>
+        <w:rPr>
+          <w:lang w:val="fr-FR"/>
+        </w:rPr>
+      </w:pPr>
+      <w:r>
+        <w:rPr>
+          <w:lang w:val="fr-FR"/>
+        </w:rPr>
+        <w:t>Administrateur :</w:t>
+      </w:r>
+    </w:p>
+    <w:p>
+      <w:pPr>
+        <w:rPr>
+          <w:lang w:val="fr-FR"/>
+        </w:rPr>
+      </w:pPr>
+      <w:r>
+        <w:rPr>
+          <w:lang w:val="fr-FR"/>
+        </w:rPr>
+        <w:t xml:space="preserve">L’administrateur est un utilisateur qui peut bannir </w:t>
+      </w:r>
+      <w:r>
+        <w:rPr>
+          <w:lang w:val="fr-FR"/>
+        </w:rPr>
+        <w:t>des membres, supprimer des commentaires et des fiches.</w:t>
+      </w:r>
+    </w:p>
+    <w:p>
+      <w:pPr>
+        <w:spacing w:before="0" w:after="0" w:line="240" w:lineRule="auto"/>
+        <w:rPr>
+          <w:lang w:val="fr-FR"/>
+        </w:rPr>
+      </w:pPr>
+      <w:r>
+        <w:rPr>
+          <w:lang w:val="fr-FR"/>
+        </w:rPr>
+        <w:t>Utilisateur :</w:t>
+      </w:r>
+    </w:p>
+    <w:p>
+      <w:pPr>
+        <w:spacing w:before="0" w:after="0" w:line="240" w:lineRule="auto"/>
+        <w:rPr>
+          <w:lang w:val="fr-FR"/>
+        </w:rPr>
+      </w:pPr>
+    </w:p>
+    <w:p>
+      <w:pPr>
+        <w:spacing w:before="0" w:after="0" w:line="240" w:lineRule="auto"/>
+        <w:rPr>
+          <w:lang w:val="fr-FR"/>
+        </w:rPr>
+      </w:pPr>
+      <w:r>
+        <w:rPr>
+          <w:lang w:val="fr-FR"/>
+        </w:rPr>
+        <w:t>L’utilisateur est un visiteur qui se connecte.</w:t>
+      </w:r>
+    </w:p>
+    <w:p>
+      <w:pPr>
+        <w:spacing w:before="0" w:after="0" w:line="240" w:lineRule="auto"/>
+        <w:rPr>
+          <w:lang w:val="fr-FR"/>
+        </w:rPr>
+      </w:pPr>
+    </w:p>
+    <w:p>
+      <w:pPr>
+        <w:spacing w:before="0" w:after="0" w:line="240" w:lineRule="auto"/>
+        <w:rPr>
+          <w:lang w:val="fr-FR"/>
+        </w:rPr>
+      </w:pPr>
+      <w:r>
+        <w:rPr>
+          <w:lang w:val="fr-FR"/>
+        </w:rPr>
+        <w:t>Module Facebook :</w:t>
+      </w:r>
+    </w:p>
+    <w:p>
+      <w:pPr>
+        <w:spacing w:before="0" w:after="0" w:line="240" w:lineRule="auto"/>
+        <w:rPr>
+          <w:lang w:val="fr-FR"/>
+        </w:rPr>
+      </w:pPr>
+    </w:p>
+    <w:p>
+      <w:pPr>
+        <w:spacing w:before="0" w:after="0" w:line="240" w:lineRule="auto"/>
+        <w:rPr>
+          <w:lang w:val="fr-FR"/>
+        </w:rPr>
+      </w:pPr>
+      <w:r>
+        <w:rPr>
+          <w:lang w:val="fr-FR"/>
+        </w:rPr>
+        <w:t>Module externe permettant le partage d’une fiche sur le réseau social Facebook.</w:t>
+      </w:r>
+      <w:r>
+        <w:rPr>
+          <w:lang w:val="fr-FR"/>
+        </w:rPr>
+        <w:br w:type="page"/>
+      </w:r>
+    </w:p>
+    <w:p>
+      <w:pPr>
         <w:pStyle w:val="Titre3"/>
         <w:rPr>
           <w:lang w:val="fr-FR"/>
         </w:rPr>
       </w:pPr>
-      <w:bookmarkStart w:id="12" w:name="_Toc333910296"/>
-      <w:r>
-        <w:rPr>
-          <w:lang w:val="fr-FR"/>
-        </w:rPr>
-        <w:t>Description des acteurs</w:t>
-      </w:r>
-      <w:bookmarkEnd w:id="12"/>
-    </w:p>
-    <w:p>
-      <w:pPr>
-        <w:rPr>
-          <w:lang w:val="fr-FR"/>
-        </w:rPr>
-      </w:pPr>
-      <w:r>
-        <w:rPr>
-          <w:lang w:val="fr-FR"/>
-        </w:rPr>
-        <w:t>Visiteur :</w:t>
-      </w:r>
-    </w:p>
-    <w:p>
-      <w:pPr>
-        <w:rPr>
-          <w:lang w:val="fr-FR"/>
-        </w:rPr>
-      </w:pPr>
-      <w:r>
-        <w:rPr>
-          <w:lang w:val="fr-FR"/>
-        </w:rPr>
-        <w:t xml:space="preserve">Le visiteur est un utilisateur qui peut consulter des fiches sans avoir </w:t>
-      </w:r>
-      <w:r>
-        <w:rPr>
-          <w:lang w:val="fr-FR"/>
-        </w:rPr>
-        <w:t>à se connecter</w:t>
-      </w:r>
-      <w:r>
-        <w:rPr>
-          <w:lang w:val="fr-FR"/>
-        </w:rPr>
-        <w:t>.</w:t>
-      </w:r>
-    </w:p>
-    <w:p>
-      <w:pPr>
-        <w:rPr>
-          <w:lang w:val="fr-FR"/>
-        </w:rPr>
-      </w:pPr>
-      <w:r>
-        <w:rPr>
-          <w:lang w:val="fr-FR"/>
-        </w:rPr>
-        <w:t>Membre :</w:t>
-      </w:r>
-    </w:p>
-    <w:p>
-      <w:pPr>
-        <w:rPr>
-          <w:lang w:val="fr-FR"/>
-        </w:rPr>
-      </w:pPr>
-      <w:r>
-        <w:rPr>
-          <w:lang w:val="fr-FR"/>
-        </w:rPr>
-        <w:t>Un membre est un utilisateur qui doit se connecter. Après sa connexion, il p</w:t>
-      </w:r>
-      <w:r>
-        <w:rPr>
-          <w:lang w:val="fr-FR"/>
-        </w:rPr>
-        <w:t>eut gérer son compte à sa guise, commenter des fiches, faire des offres et envoyer des messages privés aux autres membres</w:t>
-      </w:r>
-      <w:r>
-        <w:rPr>
-          <w:lang w:val="fr-FR"/>
-        </w:rPr>
-        <w:t>.</w:t>
-      </w:r>
-    </w:p>
-    <w:p>
-      <w:pPr>
-        <w:rPr>
-          <w:lang w:val="fr-FR"/>
-        </w:rPr>
-      </w:pPr>
-      <w:r>
-        <w:rPr>
-          <w:lang w:val="fr-FR"/>
-        </w:rPr>
-        <w:t>Administrateur :</w:t>
-      </w:r>
-    </w:p>
-    <w:p>
-      <w:pPr>
-        <w:rPr>
-          <w:lang w:val="fr-FR"/>
-        </w:rPr>
-      </w:pPr>
-      <w:r>
-        <w:rPr>
-          <w:lang w:val="fr-FR"/>
-        </w:rPr>
-        <w:t xml:space="preserve">L’administrateur est un utilisateur qui peut bannir </w:t>
-      </w:r>
-      <w:r>
-        <w:rPr>
-          <w:lang w:val="fr-FR"/>
-        </w:rPr>
-        <w:t>des membres, supprimer des commentaires et des fiches.</w:t>
-      </w:r>
-    </w:p>
-    <w:p>
-      <w:pPr>
-        <w:spacing w:before="0" w:after="0" w:line="240" w:lineRule="auto"/>
-        <w:rPr>
-          <w:lang w:val="fr-FR"/>
-        </w:rPr>
-      </w:pPr>
-      <w:r>
-        <w:rPr>
-          <w:lang w:val="fr-FR"/>
-        </w:rPr>
-        <w:t>Utilisateur :</w:t>
-      </w:r>
-    </w:p>
-    <w:p>
-      <w:pPr>
-        <w:spacing w:before="0" w:after="0" w:line="240" w:lineRule="auto"/>
-        <w:rPr>
-          <w:lang w:val="fr-FR"/>
-        </w:rPr>
-      </w:pPr>
-    </w:p>
-    <w:p>
-      <w:pPr>
-        <w:spacing w:before="0" w:after="0" w:line="240" w:lineRule="auto"/>
-        <w:rPr>
-          <w:lang w:val="fr-FR"/>
-        </w:rPr>
-      </w:pPr>
-      <w:r>
-        <w:rPr>
-          <w:lang w:val="fr-FR"/>
-        </w:rPr>
-        <w:t>L’utilisateur est un visiteur qui se connecte.</w:t>
-      </w:r>
-    </w:p>
-    <w:p>
-      <w:pPr>
-        <w:spacing w:before="0" w:after="0" w:line="240" w:lineRule="auto"/>
-        <w:rPr>
-          <w:lang w:val="fr-FR"/>
-        </w:rPr>
-      </w:pPr>
-    </w:p>
-    <w:p>
-      <w:pPr>
-        <w:spacing w:before="0" w:after="0" w:line="240" w:lineRule="auto"/>
-        <w:rPr>
-          <w:lang w:val="fr-FR"/>
-        </w:rPr>
-      </w:pPr>
-      <w:r>
-        <w:rPr>
-          <w:lang w:val="fr-FR"/>
-        </w:rPr>
-        <w:t>Module Facebook :</w:t>
-      </w:r>
-    </w:p>
-    <w:p>
-      <w:pPr>
-        <w:spacing w:before="0" w:after="0" w:line="240" w:lineRule="auto"/>
-        <w:rPr>
-          <w:lang w:val="fr-FR"/>
-        </w:rPr>
-      </w:pPr>
-    </w:p>
-    <w:p>
-      <w:pPr>
-        <w:spacing w:before="0" w:after="0" w:line="240" w:lineRule="auto"/>
-        <w:rPr>
-          <w:lang w:val="fr-FR"/>
-        </w:rPr>
-      </w:pPr>
-      <w:r>
-        <w:rPr>
-          <w:lang w:val="fr-FR"/>
-        </w:rPr>
-        <w:t>Module externe permettant le partage d’une fiche sur le réseau social Facebook.</w:t>
-      </w:r>
-      <w:r>
-        <w:rPr>
-          <w:lang w:val="fr-FR"/>
-        </w:rPr>
-        <w:br w:type="page"/>
-      </w:r>
-    </w:p>
-    <w:p>
-      <w:pPr>
-        <w:pStyle w:val="Titre3"/>
-        <w:rPr>
-          <w:lang w:val="fr-FR"/>
-        </w:rPr>
-      </w:pPr>
-      <w:bookmarkStart w:id="13" w:name="_Toc333910297"/>
+      <w:bookmarkStart w:id="12" w:name="_Toc333910297"/>
       <w:r>
         <w:rPr>
           <w:lang w:val="fr-FR"/>
@@ -2970,7 +2956,7 @@
         <w:lastRenderedPageBreak/>
         <w:t>Vue des paquetages</w:t>
       </w:r>
-      <w:bookmarkEnd w:id="13"/>
+      <w:bookmarkEnd w:id="12"/>
     </w:p>
     <w:p>
       <w:pPr>
@@ -2989,7 +2975,7 @@
       </w:pPr>
       <w:r>
         <w:rPr>
-          <w:lang w:val="fr-CA" w:eastAsia="fr-CA"/>
+          <w:lang w:val="fr-FR" w:eastAsia="fr-FR"/>
         </w:rPr>
         <w:drawing>
           <wp:inline distT="0" distB="0" distL="0" distR="0" wp14:anchorId="1E720478" wp14:editId="1E720479">
@@ -3055,7 +3041,7 @@
           <w:lang w:val="fr-FR"/>
         </w:rPr>
       </w:pPr>
-      <w:bookmarkStart w:id="14" w:name="_Toc333910298"/>
+      <w:bookmarkStart w:id="13" w:name="_Toc333910298"/>
       <w:r>
         <w:rPr>
           <w:lang w:val="fr-FR"/>
@@ -3063,7 +3049,7 @@
         <w:lastRenderedPageBreak/>
         <w:t>Visiteur</w:t>
       </w:r>
-      <w:bookmarkEnd w:id="14"/>
+      <w:bookmarkEnd w:id="13"/>
     </w:p>
     <w:p>
       <w:pPr>
@@ -3083,7 +3069,7 @@
       <w:r>
         <w:rPr>
           <w:noProof/>
-          <w:lang w:val="fr-CA" w:eastAsia="fr-CA"/>
+          <w:lang w:val="fr-FR" w:eastAsia="fr-FR"/>
         </w:rPr>
         <w:drawing>
           <wp:inline distT="0" distB="0" distL="0" distR="0" wp14:anchorId="7EA490B0" wp14:editId="3B658530">
@@ -3142,7 +3128,7 @@
           <w:lang w:val="fr-FR"/>
         </w:rPr>
       </w:pPr>
-      <w:bookmarkStart w:id="15" w:name="_Toc333910299"/>
+      <w:bookmarkStart w:id="14" w:name="_Toc333910299"/>
     </w:p>
     <w:p>
       <w:pPr>
@@ -3214,7 +3200,7 @@
         <w:lastRenderedPageBreak/>
         <w:t>Membre</w:t>
       </w:r>
-      <w:bookmarkEnd w:id="15"/>
+      <w:bookmarkEnd w:id="14"/>
     </w:p>
     <w:p>
       <w:pPr>
@@ -3226,7 +3212,7 @@
       <w:r>
         <w:rPr>
           <w:noProof/>
-          <w:lang w:val="fr-CA" w:eastAsia="fr-CA"/>
+          <w:lang w:val="fr-FR" w:eastAsia="fr-FR"/>
         </w:rPr>
         <w:drawing>
           <wp:inline distT="0" distB="0" distL="0" distR="0" wp14:anchorId="540BBC22" wp14:editId="57524D3B">
@@ -3315,7 +3301,7 @@
           <w:lang w:val="fr-FR"/>
         </w:rPr>
       </w:pPr>
-      <w:bookmarkStart w:id="16" w:name="_Toc333910300"/>
+      <w:bookmarkStart w:id="15" w:name="_Toc333910300"/>
       <w:r>
         <w:rPr>
           <w:lang w:val="fr-FR"/>
@@ -3323,7 +3309,7 @@
         <w:lastRenderedPageBreak/>
         <w:t>Administrateur</w:t>
       </w:r>
-      <w:bookmarkEnd w:id="16"/>
+      <w:bookmarkEnd w:id="15"/>
     </w:p>
     <w:p>
       <w:pPr>
@@ -3342,7 +3328,7 @@
       <w:r>
         <w:rPr>
           <w:noProof/>
-          <w:lang w:val="fr-CA" w:eastAsia="fr-CA"/>
+          <w:lang w:val="fr-FR" w:eastAsia="fr-FR"/>
         </w:rPr>
         <w:drawing>
           <wp:inline distT="0" distB="0" distL="0" distR="0" wp14:anchorId="3BF48EAF" wp14:editId="30129106">
@@ -3401,7 +3387,7 @@
           <w:lang w:val="fr-FR"/>
         </w:rPr>
       </w:pPr>
-      <w:bookmarkStart w:id="17" w:name="_Toc333910301"/>
+      <w:bookmarkStart w:id="16" w:name="_Toc333910301"/>
     </w:p>
     <w:p>
       <w:pPr>
@@ -3424,7 +3410,7 @@
         </w:rPr>
         <w:t>Connexion</w:t>
       </w:r>
-      <w:bookmarkEnd w:id="17"/>
+      <w:bookmarkEnd w:id="16"/>
     </w:p>
     <w:p>
       <w:pPr>
@@ -3443,7 +3429,7 @@
       <w:r>
         <w:rPr>
           <w:noProof/>
-          <w:lang w:val="fr-CA" w:eastAsia="fr-CA"/>
+          <w:lang w:val="fr-FR" w:eastAsia="fr-FR"/>
         </w:rPr>
         <w:drawing>
           <wp:inline distT="0" distB="0" distL="0" distR="0" wp14:anchorId="1E720480" wp14:editId="1E720481">
@@ -3488,6 +3474,328 @@
         </w:drawing>
       </w:r>
     </w:p>
+    <w:p>
+      <w:pPr>
+        <w:spacing w:before="0" w:after="0" w:line="240" w:lineRule="auto"/>
+        <w:rPr>
+          <w:lang w:val="fr-FR"/>
+        </w:rPr>
+      </w:pPr>
+      <w:r>
+        <w:rPr>
+          <w:lang w:val="fr-FR"/>
+        </w:rPr>
+        <w:br w:type="page"/>
+      </w:r>
+    </w:p>
+    <w:p>
+      <w:pPr>
+        <w:pStyle w:val="Titre2"/>
+        <w:rPr>
+          <w:lang w:val="fr-FR"/>
+        </w:rPr>
+      </w:pPr>
+      <w:r>
+        <w:rPr>
+          <w:lang w:val="fr-FR"/>
+        </w:rPr>
+        <w:lastRenderedPageBreak/>
+        <w:t>Diagramme de navigation</w:t>
+      </w:r>
+    </w:p>
+    <w:p>
+      <w:pPr>
+        <w:pStyle w:val="Titre3"/>
+      </w:pPr>
+      <w:r>
+        <w:t>Description des pages:</w:t>
+      </w:r>
+    </w:p>
+    <w:p>
+      <w:pPr>
+        <w:rPr>
+          <w:lang w:val="fr-CA"/>
+        </w:rPr>
+      </w:pPr>
+      <w:r>
+        <w:t xml:space="preserve">Page </w:t>
+      </w:r>
+      <w:r>
+        <w:rPr>
+          <w:lang w:val="fr-CA"/>
+        </w:rPr>
+        <w:t>accueil</w:t>
+      </w:r>
+      <w:r>
+        <w:rPr>
+          <w:lang w:val="fr-CA"/>
+        </w:rPr>
+        <w:t>:</w:t>
+      </w:r>
+    </w:p>
+    <w:p>
+      <w:pPr>
+        <w:jc w:val="both"/>
+        <w:rPr>
+          <w:lang w:val="fr-CA"/>
+        </w:rPr>
+      </w:pPr>
+      <w:r>
+        <w:rPr>
+          <w:lang w:val="fr-CA"/>
+        </w:rPr>
+        <w:t>Cette page contient une description du site internet, des ses principales caractéristiques et de son but. Elle présente également les mises-à-jour et les nouvelles fonctionnalités intégrées au site web récemment. Elle comprend aussi les plus récents membres à avoir joint le site.</w:t>
+      </w:r>
+    </w:p>
+    <w:p>
+      <w:pPr>
+        <w:rPr>
+          <w:lang w:val="fr-CA"/>
+        </w:rPr>
+      </w:pPr>
+      <w:r>
+        <w:rPr>
+          <w:lang w:val="fr-CA"/>
+        </w:rPr>
+        <w:t>Page administration :</w:t>
+      </w:r>
+    </w:p>
+    <w:p>
+      <w:pPr>
+        <w:jc w:val="both"/>
+        <w:rPr>
+          <w:lang w:val="fr-CA"/>
+        </w:rPr>
+      </w:pPr>
+      <w:r>
+        <w:rPr>
+          <w:lang w:val="fr-CA"/>
+        </w:rPr>
+        <w:t>Cette page permet de voir la liste de tous les membres du site. Dans cette espace, il est possible d’envoyer un message à un ou plusieurs membres ainsi qu’à en supprimer un ou plusieurs de façon définitive.</w:t>
+      </w:r>
+    </w:p>
+    <w:p>
+      <w:pPr>
+        <w:jc w:val="both"/>
+        <w:rPr>
+          <w:lang w:val="fr-CA"/>
+        </w:rPr>
+      </w:pPr>
+      <w:r>
+        <w:rPr>
+          <w:lang w:val="fr-CA"/>
+        </w:rPr>
+        <w:t>Page fiche :</w:t>
+      </w:r>
+    </w:p>
+    <w:p>
+      <w:pPr>
+        <w:jc w:val="both"/>
+        <w:rPr>
+          <w:lang w:val="fr-CA"/>
+        </w:rPr>
+      </w:pPr>
+      <w:r>
+        <w:rPr>
+          <w:lang w:val="fr-CA"/>
+        </w:rPr>
+        <w:t xml:space="preserve">La page de la fiche d’une carte contient toutes les informations que le membre </w:t>
+      </w:r>
+      <w:proofErr w:type="gramStart"/>
+      <w:r>
+        <w:rPr>
+          <w:lang w:val="fr-CA"/>
+        </w:rPr>
+        <w:t>à</w:t>
+      </w:r>
+      <w:proofErr w:type="gramEnd"/>
+      <w:r>
+        <w:rPr>
+          <w:lang w:val="fr-CA"/>
+        </w:rPr>
+        <w:t xml:space="preserve"> saisie lors de l’ajout de celle-ci. Ces informations sont accompagnées d’une file de commentaire des membres du site.</w:t>
+      </w:r>
+      <w:r>
+        <w:rPr>
+          <w:lang w:val="fr-CA"/>
+        </w:rPr>
+        <w:t xml:space="preserve"> Il est possible, pour le détenteur de la carte, de modifier les informations de la carte à partir de cette page.</w:t>
+      </w:r>
+    </w:p>
+    <w:p>
+      <w:pPr>
+        <w:jc w:val="both"/>
+        <w:rPr>
+          <w:lang w:val="fr-CA"/>
+        </w:rPr>
+      </w:pPr>
+      <w:r>
+        <w:rPr>
+          <w:lang w:val="fr-CA"/>
+        </w:rPr>
+        <w:t xml:space="preserve">Page </w:t>
+      </w:r>
+      <w:proofErr w:type="spellStart"/>
+      <w:r>
+        <w:rPr>
+          <w:lang w:val="fr-CA"/>
+        </w:rPr>
+        <w:t>fil_fiches</w:t>
+      </w:r>
+      <w:proofErr w:type="spellEnd"/>
+      <w:r>
+        <w:rPr>
+          <w:lang w:val="fr-CA"/>
+        </w:rPr>
+        <w:t> :</w:t>
+      </w:r>
+    </w:p>
+    <w:p>
+      <w:pPr>
+        <w:jc w:val="both"/>
+        <w:rPr>
+          <w:lang w:val="fr-CA"/>
+        </w:rPr>
+      </w:pPr>
+      <w:r>
+        <w:rPr>
+          <w:lang w:val="fr-CA"/>
+        </w:rPr>
+        <w:t>Cette page contient la liste des cartes du site en ordre chronologique d’entrée au site, de la plus récente entrée à la plus vielle. Chaque fiche ayant un minimum d’informations pour la reconnaitre.</w:t>
+      </w:r>
+    </w:p>
+    <w:p>
+      <w:pPr>
+        <w:jc w:val="both"/>
+        <w:rPr>
+          <w:lang w:val="fr-CA"/>
+        </w:rPr>
+      </w:pPr>
+      <w:r>
+        <w:rPr>
+          <w:lang w:val="fr-CA"/>
+        </w:rPr>
+        <w:t>Page inscription :</w:t>
+      </w:r>
+    </w:p>
+    <w:p>
+      <w:pPr>
+        <w:jc w:val="both"/>
+        <w:rPr>
+          <w:lang w:val="fr-CA"/>
+        </w:rPr>
+      </w:pPr>
+      <w:r>
+        <w:rPr>
+          <w:lang w:val="fr-CA"/>
+        </w:rPr>
+        <w:t>La page d’inscription détient tous les champs obligatoires pour effectuer une inscription valide sur le site. Lorsque l’inscription est validée, la personne est désormais membre.</w:t>
+      </w:r>
+    </w:p>
+    <w:p>
+      <w:pPr>
+        <w:jc w:val="both"/>
+        <w:rPr>
+          <w:lang w:val="fr-CA"/>
+        </w:rPr>
+      </w:pPr>
+      <w:r>
+        <w:rPr>
+          <w:lang w:val="fr-CA"/>
+        </w:rPr>
+        <w:t>Page membre :</w:t>
+      </w:r>
+    </w:p>
+    <w:p>
+      <w:pPr>
+        <w:jc w:val="both"/>
+        <w:rPr>
+          <w:lang w:val="fr-CA"/>
+        </w:rPr>
+      </w:pPr>
+      <w:r>
+        <w:rPr>
+          <w:lang w:val="fr-CA"/>
+        </w:rPr>
+        <w:t xml:space="preserve">Cette page est divisée par plusieurs </w:t>
+      </w:r>
+      <w:r>
+        <w:rPr>
+          <w:lang w:val="fr-CA"/>
+        </w:rPr>
+        <w:t>onglets (</w:t>
+      </w:r>
+      <w:r>
+        <w:rPr>
+          <w:lang w:val="fr-CA"/>
+        </w:rPr>
+        <w:t xml:space="preserve">Informations, liste de cartes, ajouter une carte, envoyer un message). </w:t>
+      </w:r>
+      <w:r>
+        <w:rPr>
+          <w:lang w:val="fr-CA"/>
+        </w:rPr>
+        <w:t>L’onglet «informations» contient les informations du membre. Pour le détenteur de ces informations, il est possible de les modifier à partir de cet onglet. L’onglet «liste de cartes</w:t>
+      </w:r>
+      <w:r>
+        <w:rPr>
+          <w:lang w:val="fr-CA"/>
+        </w:rPr>
+        <w:t>» contient la liste des cartes du membre par catégorie. Il est possible de supprimer une fiche de cet endroit. L’onglet «ajouter une carte» contient tous les champs requis pour ajouter une carte à sa collection. L’onglet «envoyer un message» est disponible lorsqu’un membre désir envoyer un message à un autre membre. Il doit être interprété comme suis : «Envoyer un message à ce membre».</w:t>
+      </w:r>
+    </w:p>
+    <w:p>
+      <w:pPr>
+        <w:jc w:val="both"/>
+        <w:rPr>
+          <w:lang w:val="fr-CA"/>
+        </w:rPr>
+      </w:pPr>
+      <w:r>
+        <w:rPr>
+          <w:lang w:val="fr-CA"/>
+        </w:rPr>
+        <w:t>Page recherche :</w:t>
+      </w:r>
+    </w:p>
+    <w:p>
+      <w:pPr>
+        <w:jc w:val="both"/>
+        <w:rPr>
+          <w:lang w:val="fr-CA"/>
+        </w:rPr>
+      </w:pPr>
+      <w:r>
+        <w:rPr>
+          <w:lang w:val="fr-CA"/>
+        </w:rPr>
+        <w:t>Dans cette page, il est possible de rechercher un membre ou une fiche à l’aide d’un mot clé. Les résultats seront classés selon la meilleure correspondance et divisés par membres et par fiches.</w:t>
+      </w:r>
+    </w:p>
+    <w:p>
+      <w:pPr>
+        <w:spacing w:before="0" w:after="0" w:line="240" w:lineRule="auto"/>
+        <w:rPr>
+          <w:lang w:val="fr-CA"/>
+        </w:rPr>
+      </w:pPr>
+      <w:r>
+        <w:rPr>
+          <w:lang w:val="fr-CA"/>
+        </w:rPr>
+        <w:br w:type="page"/>
+      </w:r>
+    </w:p>
+    <w:p>
+      <w:pPr>
+        <w:rPr>
+          <w:lang w:val="fr-CA"/>
+        </w:rPr>
+      </w:pPr>
+      <w:bookmarkStart w:id="17" w:name="_GoBack"/>
+      <w:bookmarkEnd w:id="17"/>
+    </w:p>
+    <w:p/>
     <w:sectPr>
       <w:headerReference w:type="default" r:id="rId17"/>
       <w:footerReference w:type="default" r:id="rId18"/>
@@ -3502,7 +3810,7 @@
 </file>
 
 <file path=word/endnotes.xml><?xml version="1.0" encoding="utf-8"?>
-<w:endnotes xmlns:wpc="http://schemas.microsoft.com/office/word/2010/wordprocessingCanvas" xmlns:mc="http://schemas.openxmlformats.org/markup-compatibility/2006" xmlns:o="urn:schemas-microsoft-com:office:office" xmlns:r="http://schemas.openxmlformats.org/officeDocument/2006/relationships" xmlns:m="http://schemas.openxmlformats.org/officeDocument/2006/math" xmlns:v="urn:schemas-microsoft-com:vml" xmlns:wp14="http://schemas.microsoft.com/office/word/2010/wordprocessingDrawing" xmlns:wp="http://schemas.openxmlformats.org/drawingml/2006/wordprocessingDrawing" xmlns:w10="urn:schemas-microsoft-com:office:word" xmlns:w="http://schemas.openxmlformats.org/wordprocessingml/2006/main" xmlns:w14="http://schemas.microsoft.com/office/word/2010/wordml" xmlns:wpg="http://schemas.microsoft.com/office/word/2010/wordprocessingGroup" xmlns:wpi="http://schemas.microsoft.com/office/word/2010/wordprocessingInk" xmlns:wne="http://schemas.microsoft.com/office/word/2006/wordml" xmlns:wps="http://schemas.microsoft.com/office/word/2010/wordprocessingShape" mc:Ignorable="w14 wp14">
+<w:endnotes xmlns:wpc="http://schemas.microsoft.com/office/word/2010/wordprocessingCanvas" xmlns:mo="http://schemas.microsoft.com/office/mac/office/2008/main" xmlns:mc="http://schemas.openxmlformats.org/markup-compatibility/2006" xmlns:mv="urn:schemas-microsoft-com:mac:vml" xmlns:o="urn:schemas-microsoft-com:office:office" xmlns:r="http://schemas.openxmlformats.org/officeDocument/2006/relationships" xmlns:m="http://schemas.openxmlformats.org/officeDocument/2006/math" xmlns:v="urn:schemas-microsoft-com:vml" xmlns:wp14="http://schemas.microsoft.com/office/word/2010/wordprocessingDrawing" xmlns:wp="http://schemas.openxmlformats.org/drawingml/2006/wordprocessingDrawing" xmlns:w10="urn:schemas-microsoft-com:office:word" xmlns:w="http://schemas.openxmlformats.org/wordprocessingml/2006/main" xmlns:w14="http://schemas.microsoft.com/office/word/2010/wordml" xmlns:wpg="http://schemas.microsoft.com/office/word/2010/wordprocessingGroup" xmlns:wpi="http://schemas.microsoft.com/office/word/2010/wordprocessingInk" xmlns:wne="http://schemas.microsoft.com/office/word/2006/wordml" xmlns:wps="http://schemas.microsoft.com/office/word/2010/wordprocessingShape" mc:Ignorable="w14 wp14">
   <w:endnote w:type="separator" w:id="-1">
     <w:p>
       <w:pPr>
@@ -3527,7 +3835,7 @@
 </file>
 
 <file path=word/footer1.xml><?xml version="1.0" encoding="utf-8"?>
-<w:ftr xmlns:wpc="http://schemas.microsoft.com/office/word/2010/wordprocessingCanvas" xmlns:mc="http://schemas.openxmlformats.org/markup-compatibility/2006" xmlns:o="urn:schemas-microsoft-com:office:office" xmlns:r="http://schemas.openxmlformats.org/officeDocument/2006/relationships" xmlns:m="http://schemas.openxmlformats.org/officeDocument/2006/math" xmlns:v="urn:schemas-microsoft-com:vml" xmlns:wp14="http://schemas.microsoft.com/office/word/2010/wordprocessingDrawing" xmlns:wp="http://schemas.openxmlformats.org/drawingml/2006/wordprocessingDrawing" xmlns:w10="urn:schemas-microsoft-com:office:word" xmlns:w="http://schemas.openxmlformats.org/wordprocessingml/2006/main" xmlns:w14="http://schemas.microsoft.com/office/word/2010/wordml" xmlns:wpg="http://schemas.microsoft.com/office/word/2010/wordprocessingGroup" xmlns:wpi="http://schemas.microsoft.com/office/word/2010/wordprocessingInk" xmlns:wne="http://schemas.microsoft.com/office/word/2006/wordml" xmlns:wps="http://schemas.microsoft.com/office/word/2010/wordprocessingShape" mc:Ignorable="w14 wp14">
+<w:ftr xmlns:wpc="http://schemas.microsoft.com/office/word/2010/wordprocessingCanvas" xmlns:mo="http://schemas.microsoft.com/office/mac/office/2008/main" xmlns:mc="http://schemas.openxmlformats.org/markup-compatibility/2006" xmlns:mv="urn:schemas-microsoft-com:mac:vml" xmlns:o="urn:schemas-microsoft-com:office:office" xmlns:r="http://schemas.openxmlformats.org/officeDocument/2006/relationships" xmlns:m="http://schemas.openxmlformats.org/officeDocument/2006/math" xmlns:v="urn:schemas-microsoft-com:vml" xmlns:wp14="http://schemas.microsoft.com/office/word/2010/wordprocessingDrawing" xmlns:wp="http://schemas.openxmlformats.org/drawingml/2006/wordprocessingDrawing" xmlns:w10="urn:schemas-microsoft-com:office:word" xmlns:w="http://schemas.openxmlformats.org/wordprocessingml/2006/main" xmlns:w14="http://schemas.microsoft.com/office/word/2010/wordml" xmlns:wpg="http://schemas.microsoft.com/office/word/2010/wordprocessingGroup" xmlns:wpi="http://schemas.microsoft.com/office/word/2010/wordprocessingInk" xmlns:wne="http://schemas.microsoft.com/office/word/2006/wordml" xmlns:wps="http://schemas.microsoft.com/office/word/2010/wordprocessingShape" mc:Ignorable="w14 wp14">
   <w:tbl>
     <w:tblPr>
       <w:tblW w:w="5000" w:type="pct"/>
@@ -3588,7 +3896,7 @@
 </file>
 
 <file path=word/footnotes.xml><?xml version="1.0" encoding="utf-8"?>
-<w:footnotes xmlns:wpc="http://schemas.microsoft.com/office/word/2010/wordprocessingCanvas" xmlns:mc="http://schemas.openxmlformats.org/markup-compatibility/2006" xmlns:o="urn:schemas-microsoft-com:office:office" xmlns:r="http://schemas.openxmlformats.org/officeDocument/2006/relationships" xmlns:m="http://schemas.openxmlformats.org/officeDocument/2006/math" xmlns:v="urn:schemas-microsoft-com:vml" xmlns:wp14="http://schemas.microsoft.com/office/word/2010/wordprocessingDrawing" xmlns:wp="http://schemas.openxmlformats.org/drawingml/2006/wordprocessingDrawing" xmlns:w10="urn:schemas-microsoft-com:office:word" xmlns:w="http://schemas.openxmlformats.org/wordprocessingml/2006/main" xmlns:w14="http://schemas.microsoft.com/office/word/2010/wordml" xmlns:wpg="http://schemas.microsoft.com/office/word/2010/wordprocessingGroup" xmlns:wpi="http://schemas.microsoft.com/office/word/2010/wordprocessingInk" xmlns:wne="http://schemas.microsoft.com/office/word/2006/wordml" xmlns:wps="http://schemas.microsoft.com/office/word/2010/wordprocessingShape" mc:Ignorable="w14 wp14">
+<w:footnotes xmlns:wpc="http://schemas.microsoft.com/office/word/2010/wordprocessingCanvas" xmlns:mo="http://schemas.microsoft.com/office/mac/office/2008/main" xmlns:mc="http://schemas.openxmlformats.org/markup-compatibility/2006" xmlns:mv="urn:schemas-microsoft-com:mac:vml" xmlns:o="urn:schemas-microsoft-com:office:office" xmlns:r="http://schemas.openxmlformats.org/officeDocument/2006/relationships" xmlns:m="http://schemas.openxmlformats.org/officeDocument/2006/math" xmlns:v="urn:schemas-microsoft-com:vml" xmlns:wp14="http://schemas.microsoft.com/office/word/2010/wordprocessingDrawing" xmlns:wp="http://schemas.openxmlformats.org/drawingml/2006/wordprocessingDrawing" xmlns:w10="urn:schemas-microsoft-com:office:word" xmlns:w="http://schemas.openxmlformats.org/wordprocessingml/2006/main" xmlns:w14="http://schemas.microsoft.com/office/word/2010/wordml" xmlns:wpg="http://schemas.microsoft.com/office/word/2010/wordprocessingGroup" xmlns:wpi="http://schemas.microsoft.com/office/word/2010/wordprocessingInk" xmlns:wne="http://schemas.microsoft.com/office/word/2006/wordml" xmlns:wps="http://schemas.microsoft.com/office/word/2010/wordprocessingShape" mc:Ignorable="w14 wp14">
   <w:footnote w:type="separator" w:id="-1">
     <w:p>
       <w:pPr>
@@ -3613,7 +3921,7 @@
 </file>
 
 <file path=word/header1.xml><?xml version="1.0" encoding="utf-8"?>
-<w:hdr xmlns:wpc="http://schemas.microsoft.com/office/word/2010/wordprocessingCanvas" xmlns:mc="http://schemas.openxmlformats.org/markup-compatibility/2006" xmlns:o="urn:schemas-microsoft-com:office:office" xmlns:r="http://schemas.openxmlformats.org/officeDocument/2006/relationships" xmlns:m="http://schemas.openxmlformats.org/officeDocument/2006/math" xmlns:v="urn:schemas-microsoft-com:vml" xmlns:wp14="http://schemas.microsoft.com/office/word/2010/wordprocessingDrawing" xmlns:wp="http://schemas.openxmlformats.org/drawingml/2006/wordprocessingDrawing" xmlns:w10="urn:schemas-microsoft-com:office:word" xmlns:w="http://schemas.openxmlformats.org/wordprocessingml/2006/main" xmlns:w14="http://schemas.microsoft.com/office/word/2010/wordml" xmlns:wpg="http://schemas.microsoft.com/office/word/2010/wordprocessingGroup" xmlns:wpi="http://schemas.microsoft.com/office/word/2010/wordprocessingInk" xmlns:wne="http://schemas.microsoft.com/office/word/2006/wordml" xmlns:wps="http://schemas.microsoft.com/office/word/2010/wordprocessingShape" mc:Ignorable="w14 wp14">
+<w:hdr xmlns:wpc="http://schemas.microsoft.com/office/word/2010/wordprocessingCanvas" xmlns:mo="http://schemas.microsoft.com/office/mac/office/2008/main" xmlns:mc="http://schemas.openxmlformats.org/markup-compatibility/2006" xmlns:mv="urn:schemas-microsoft-com:mac:vml" xmlns:o="urn:schemas-microsoft-com:office:office" xmlns:r="http://schemas.openxmlformats.org/officeDocument/2006/relationships" xmlns:m="http://schemas.openxmlformats.org/officeDocument/2006/math" xmlns:v="urn:schemas-microsoft-com:vml" xmlns:wp14="http://schemas.microsoft.com/office/word/2010/wordprocessingDrawing" xmlns:wp="http://schemas.openxmlformats.org/drawingml/2006/wordprocessingDrawing" xmlns:w10="urn:schemas-microsoft-com:office:word" xmlns:w="http://schemas.openxmlformats.org/wordprocessingml/2006/main" xmlns:w14="http://schemas.microsoft.com/office/word/2010/wordml" xmlns:wpg="http://schemas.microsoft.com/office/word/2010/wordprocessingGroup" xmlns:wpi="http://schemas.microsoft.com/office/word/2010/wordprocessingInk" xmlns:wne="http://schemas.microsoft.com/office/word/2006/wordml" xmlns:wps="http://schemas.microsoft.com/office/word/2010/wordprocessingShape" mc:Ignorable="w14 wp14">
   <w:tbl>
     <w:tblPr>
       <w:tblW w:w="5000" w:type="pct"/>
@@ -3666,10 +3974,10 @@
                 <v:path o:extrusionok="f" gradientshapeok="t" o:connecttype="rect"/>
                 <o:lock v:ext="edit" aspectratio="t"/>
               </v:shapetype>
-              <v:shape id="_x0000_i1025" type="#_x0000_t75" style="width:146.5pt;height:41pt" o:ole="">
+              <v:shape id="_x0000_i1025" type="#_x0000_t75" style="width:146.65pt;height:41.35pt" o:ole="">
                 <v:imagedata r:id="rId1" o:title=""/>
               </v:shape>
-              <o:OLEObject Type="Embed" ProgID="PBrush" ShapeID="_x0000_i1025" DrawAspect="Content" ObjectID="_1408791529" r:id="rId2"/>
+              <o:OLEObject Type="Embed" ProgID="PBrush" ShapeID="_x0000_i1025" DrawAspect="Content" ObjectID="_1283286881" r:id="rId2"/>
             </w:object>
           </w:r>
           <w:r>
@@ -3705,7 +4013,6 @@
               <w:dataBinding w:prefixMappings="xmlns:ns0='http://purl.org/dc/elements/1.1/' xmlns:ns1='http://schemas.openxmlformats.org/package/2006/metadata/core-properties' " w:xpath="/ns1:coreProperties[1]/ns0:description[1]" w:storeItemID="{6C3C8BC8-F283-45AE-878A-BAB7291924A1}"/>
               <w:text w:multiLine="1"/>
             </w:sdtPr>
-            <w:sdtEndPr/>
             <w:sdtContent>
               <w:r>
                 <w:rPr>
@@ -3752,7 +4059,7 @@
               <w:color w:val="F95F56"/>
               <w:lang w:val="fr-FR"/>
             </w:rPr>
-            <w:t>2</w:t>
+            <w:t>11</w:t>
           </w:r>
           <w:r>
             <w:rPr>
@@ -3777,7 +4084,7 @@
 </file>
 
 <file path=word/numbering.xml><?xml version="1.0" encoding="utf-8"?>
-<w:numbering xmlns:wpc="http://schemas.microsoft.com/office/word/2010/wordprocessingCanvas" xmlns:mc="http://schemas.openxmlformats.org/markup-compatibility/2006" xmlns:o="urn:schemas-microsoft-com:office:office" xmlns:r="http://schemas.openxmlformats.org/officeDocument/2006/relationships" xmlns:m="http://schemas.openxmlformats.org/officeDocument/2006/math" xmlns:v="urn:schemas-microsoft-com:vml" xmlns:wp14="http://schemas.microsoft.com/office/word/2010/wordprocessingDrawing" xmlns:wp="http://schemas.openxmlformats.org/drawingml/2006/wordprocessingDrawing" xmlns:w10="urn:schemas-microsoft-com:office:word" xmlns:w="http://schemas.openxmlformats.org/wordprocessingml/2006/main" xmlns:w14="http://schemas.microsoft.com/office/word/2010/wordml" xmlns:wpg="http://schemas.microsoft.com/office/word/2010/wordprocessingGroup" xmlns:wpi="http://schemas.microsoft.com/office/word/2010/wordprocessingInk" xmlns:wne="http://schemas.microsoft.com/office/word/2006/wordml" xmlns:wps="http://schemas.microsoft.com/office/word/2010/wordprocessingShape" mc:Ignorable="w14 wp14">
+<w:numbering xmlns:wpc="http://schemas.microsoft.com/office/word/2010/wordprocessingCanvas" xmlns:mo="http://schemas.microsoft.com/office/mac/office/2008/main" xmlns:mc="http://schemas.openxmlformats.org/markup-compatibility/2006" xmlns:mv="urn:schemas-microsoft-com:mac:vml" xmlns:o="urn:schemas-microsoft-com:office:office" xmlns:r="http://schemas.openxmlformats.org/officeDocument/2006/relationships" xmlns:m="http://schemas.openxmlformats.org/officeDocument/2006/math" xmlns:v="urn:schemas-microsoft-com:vml" xmlns:wp14="http://schemas.microsoft.com/office/word/2010/wordprocessingDrawing" xmlns:wp="http://schemas.openxmlformats.org/drawingml/2006/wordprocessingDrawing" xmlns:w10="urn:schemas-microsoft-com:office:word" xmlns:w="http://schemas.openxmlformats.org/wordprocessingml/2006/main" xmlns:w14="http://schemas.microsoft.com/office/word/2010/wordml" xmlns:wpg="http://schemas.microsoft.com/office/word/2010/wordprocessingGroup" xmlns:wpi="http://schemas.microsoft.com/office/word/2010/wordprocessingInk" xmlns:wne="http://schemas.microsoft.com/office/word/2006/wordml" xmlns:wps="http://schemas.microsoft.com/office/word/2010/wordprocessingShape" mc:Ignorable="w14 wp14">
   <w:abstractNum w:abstractNumId="0">
     <w:nsid w:val="FFFFFF83"/>
     <w:multiLevelType w:val="singleLevel"/>
@@ -4750,7 +5057,7 @@
     </w:rPrDefault>
     <w:pPrDefault/>
   </w:docDefaults>
-  <w:latentStyles w:defLockedState="0" w:defUIPriority="99" w:defSemiHidden="1" w:defUnhideWhenUsed="1" w:defQFormat="0" w:count="267">
+  <w:latentStyles w:defLockedState="0" w:defUIPriority="99" w:defSemiHidden="1" w:defUnhideWhenUsed="1" w:defQFormat="0" w:count="276">
     <w:lsdException w:name="Normal" w:semiHidden="0" w:uiPriority="0" w:unhideWhenUsed="0" w:qFormat="1"/>
     <w:lsdException w:name="heading 1" w:semiHidden="0" w:uiPriority="9" w:unhideWhenUsed="0" w:qFormat="1"/>
     <w:lsdException w:name="heading 2" w:uiPriority="9" w:qFormat="1"/>
@@ -5191,7 +5498,7 @@
       <w:color w:val="595959"/>
     </w:rPr>
   </w:style>
-  <w:style w:type="table" w:styleId="Grilledutableau">
+  <w:style w:type="table" w:styleId="Grille">
     <w:name w:val="Table Grid"/>
     <w:basedOn w:val="TableauNormal"/>
     <w:uiPriority w:val="59"/>
@@ -5663,7 +5970,7 @@
 </file>
 
 <file path=word/stylesWithEffects.xml><?xml version="1.0" encoding="utf-8"?>
-<w:styles xmlns:wpc="http://schemas.microsoft.com/office/word/2010/wordprocessingCanvas" xmlns:mc="http://schemas.openxmlformats.org/markup-compatibility/2006" xmlns:o="urn:schemas-microsoft-com:office:office" xmlns:r="http://schemas.openxmlformats.org/officeDocument/2006/relationships" xmlns:m="http://schemas.openxmlformats.org/officeDocument/2006/math" xmlns:v="urn:schemas-microsoft-com:vml" xmlns:wp14="http://schemas.microsoft.com/office/word/2010/wordprocessingDrawing" xmlns:wp="http://schemas.openxmlformats.org/drawingml/2006/wordprocessingDrawing" xmlns:w10="urn:schemas-microsoft-com:office:word" xmlns:w="http://schemas.openxmlformats.org/wordprocessingml/2006/main" xmlns:w14="http://schemas.microsoft.com/office/word/2010/wordml" xmlns:wpg="http://schemas.microsoft.com/office/word/2010/wordprocessingGroup" xmlns:wpi="http://schemas.microsoft.com/office/word/2010/wordprocessingInk" xmlns:wne="http://schemas.microsoft.com/office/word/2006/wordml" xmlns:wps="http://schemas.microsoft.com/office/word/2010/wordprocessingShape" mc:Ignorable="w14 wp14">
+<w:styles xmlns:wpc="http://schemas.microsoft.com/office/word/2010/wordprocessingCanvas" xmlns:mo="http://schemas.microsoft.com/office/mac/office/2008/main" xmlns:mc="http://schemas.openxmlformats.org/markup-compatibility/2006" xmlns:mv="urn:schemas-microsoft-com:mac:vml" xmlns:o="urn:schemas-microsoft-com:office:office" xmlns:r="http://schemas.openxmlformats.org/officeDocument/2006/relationships" xmlns:m="http://schemas.openxmlformats.org/officeDocument/2006/math" xmlns:v="urn:schemas-microsoft-com:vml" xmlns:wp14="http://schemas.microsoft.com/office/word/2010/wordprocessingDrawing" xmlns:wp="http://schemas.openxmlformats.org/drawingml/2006/wordprocessingDrawing" xmlns:w10="urn:schemas-microsoft-com:office:word" xmlns:w="http://schemas.openxmlformats.org/wordprocessingml/2006/main" xmlns:w14="http://schemas.microsoft.com/office/word/2010/wordml" xmlns:wpg="http://schemas.microsoft.com/office/word/2010/wordprocessingGroup" xmlns:wpi="http://schemas.microsoft.com/office/word/2010/wordprocessingInk" xmlns:wne="http://schemas.microsoft.com/office/word/2006/wordml" xmlns:wps="http://schemas.microsoft.com/office/word/2010/wordprocessingShape" mc:Ignorable="w14 wp14">
   <w:docDefaults>
     <w:rPrDefault>
       <w:rPr>
@@ -5673,7 +5980,7 @@
     </w:rPrDefault>
     <w:pPrDefault/>
   </w:docDefaults>
-  <w:latentStyles w:defLockedState="0" w:defUIPriority="99" w:defSemiHidden="1" w:defUnhideWhenUsed="1" w:defQFormat="0" w:count="267">
+  <w:latentStyles w:defLockedState="0" w:defUIPriority="99" w:defSemiHidden="1" w:defUnhideWhenUsed="1" w:defQFormat="0" w:count="276">
     <w:lsdException w:name="Normal" w:semiHidden="0" w:uiPriority="0" w:unhideWhenUsed="0" w:qFormat="1"/>
     <w:lsdException w:name="heading 1" w:semiHidden="0" w:uiPriority="9" w:unhideWhenUsed="0" w:qFormat="1"/>
     <w:lsdException w:name="heading 2" w:uiPriority="9" w:qFormat="1"/>
@@ -6114,7 +6421,7 @@
       <w:color w:val="595959"/>
     </w:rPr>
   </w:style>
-  <w:style w:type="table" w:styleId="Grilledutableau">
+  <w:style w:type="table" w:styleId="Grille">
     <w:name w:val="Table Grid"/>
     <w:basedOn w:val="TableauNormal"/>
     <w:uiPriority w:val="59"/>
@@ -6586,7 +6893,7 @@
 </file>
 
 <file path=word/glossary/document.xml><?xml version="1.0" encoding="utf-8"?>
-<w:glossaryDocument xmlns:wpc="http://schemas.microsoft.com/office/word/2010/wordprocessingCanvas" xmlns:mc="http://schemas.openxmlformats.org/markup-compatibility/2006" xmlns:o="urn:schemas-microsoft-com:office:office" xmlns:r="http://schemas.openxmlformats.org/officeDocument/2006/relationships" xmlns:m="http://schemas.openxmlformats.org/officeDocument/2006/math" xmlns:v="urn:schemas-microsoft-com:vml" xmlns:wp14="http://schemas.microsoft.com/office/word/2010/wordprocessingDrawing" xmlns:wp="http://schemas.openxmlformats.org/drawingml/2006/wordprocessingDrawing" xmlns:w10="urn:schemas-microsoft-com:office:word" xmlns:w="http://schemas.openxmlformats.org/wordprocessingml/2006/main" xmlns:w14="http://schemas.microsoft.com/office/word/2010/wordml" xmlns:wpg="http://schemas.microsoft.com/office/word/2010/wordprocessingGroup" xmlns:wpi="http://schemas.microsoft.com/office/word/2010/wordprocessingInk" xmlns:wne="http://schemas.microsoft.com/office/word/2006/wordml" xmlns:wps="http://schemas.microsoft.com/office/word/2010/wordprocessingShape" mc:Ignorable="w14 wp14">
+<w:glossaryDocument xmlns:wpc="http://schemas.microsoft.com/office/word/2010/wordprocessingCanvas" xmlns:mo="http://schemas.microsoft.com/office/mac/office/2008/main" xmlns:mc="http://schemas.openxmlformats.org/markup-compatibility/2006" xmlns:mv="urn:schemas-microsoft-com:mac:vml" xmlns:o="urn:schemas-microsoft-com:office:office" xmlns:r="http://schemas.openxmlformats.org/officeDocument/2006/relationships" xmlns:m="http://schemas.openxmlformats.org/officeDocument/2006/math" xmlns:v="urn:schemas-microsoft-com:vml" xmlns:wp14="http://schemas.microsoft.com/office/word/2010/wordprocessingDrawing" xmlns:wp="http://schemas.openxmlformats.org/drawingml/2006/wordprocessingDrawing" xmlns:w10="urn:schemas-microsoft-com:office:word" xmlns:w="http://schemas.openxmlformats.org/wordprocessingml/2006/main" xmlns:w14="http://schemas.microsoft.com/office/word/2010/wordml" xmlns:wpg="http://schemas.microsoft.com/office/word/2010/wordprocessingGroup" xmlns:wpi="http://schemas.microsoft.com/office/word/2010/wordprocessingInk" xmlns:wne="http://schemas.microsoft.com/office/word/2006/wordml" xmlns:wps="http://schemas.microsoft.com/office/word/2010/wordprocessingShape" mc:Ignorable="w14 wp14">
   <w:docParts>
     <w:docPart>
       <w:docPartPr>
@@ -6621,32 +6928,32 @@
 <file path=word/glossary/fontTable.xml><?xml version="1.0" encoding="utf-8"?>
 <w:fonts xmlns:mc="http://schemas.openxmlformats.org/markup-compatibility/2006" xmlns:r="http://schemas.openxmlformats.org/officeDocument/2006/relationships" xmlns:w="http://schemas.openxmlformats.org/wordprocessingml/2006/main" xmlns:w14="http://schemas.microsoft.com/office/word/2010/wordml" mc:Ignorable="w14">
   <w:font w:name="Symbol">
-    <w:panose1 w:val="05050102010706020507"/>
+    <w:panose1 w:val="00000000000000000000"/>
     <w:charset w:val="02"/>
-    <w:family w:val="roman"/>
+    <w:family w:val="auto"/>
     <w:pitch w:val="variable"/>
     <w:sig w:usb0="00000000" w:usb1="10000000" w:usb2="00000000" w:usb3="00000000" w:csb0="80000000" w:csb1="00000000"/>
   </w:font>
   <w:font w:name="Times New Roman">
     <w:panose1 w:val="02020603050405020304"/>
     <w:charset w:val="00"/>
-    <w:family w:val="roman"/>
+    <w:family w:val="auto"/>
     <w:pitch w:val="variable"/>
-    <w:sig w:usb0="E0002AFF" w:usb1="C0007841" w:usb2="00000009" w:usb3="00000000" w:csb0="000001FF" w:csb1="00000000"/>
+    <w:sig w:usb0="00000003" w:usb1="00000000" w:usb2="00000000" w:usb3="00000000" w:csb0="00000001" w:csb1="00000000"/>
   </w:font>
   <w:font w:name="Wingdings 3">
     <w:panose1 w:val="05040102010807070707"/>
     <w:charset w:val="02"/>
-    <w:family w:val="roman"/>
+    <w:family w:val="auto"/>
     <w:pitch w:val="variable"/>
     <w:sig w:usb0="00000000" w:usb1="10000000" w:usb2="00000000" w:usb3="00000000" w:csb0="80000000" w:csb1="00000000"/>
   </w:font>
   <w:font w:name="Courier New">
     <w:panose1 w:val="02070309020205020404"/>
     <w:charset w:val="00"/>
-    <w:family w:val="modern"/>
-    <w:pitch w:val="fixed"/>
-    <w:sig w:usb0="E0002AFF" w:usb1="C0007843" w:usb2="00000009" w:usb3="00000000" w:csb0="000001FF" w:csb1="00000000"/>
+    <w:family w:val="auto"/>
+    <w:pitch w:val="variable"/>
+    <w:sig w:usb0="00000003" w:usb1="00000000" w:usb2="00000000" w:usb3="00000000" w:csb0="00000001" w:csb1="00000000"/>
   </w:font>
   <w:font w:name="Wingdings">
     <w:panose1 w:val="05000000000000000000"/>
@@ -6658,83 +6965,91 @@
   <w:font w:name="Mistral">
     <w:panose1 w:val="03090702030407020403"/>
     <w:charset w:val="00"/>
-    <w:family w:val="script"/>
+    <w:family w:val="auto"/>
     <w:pitch w:val="variable"/>
-    <w:sig w:usb0="00000287" w:usb1="00000000" w:usb2="00000000" w:usb3="00000000" w:csb0="0000009F" w:csb1="00000000"/>
+    <w:sig w:usb0="00000003" w:usb1="00000000" w:usb2="00000000" w:usb3="00000000" w:csb0="00000001" w:csb1="00000000"/>
   </w:font>
   <w:font w:name="Corbel">
     <w:panose1 w:val="020B0503020204020204"/>
     <w:charset w:val="00"/>
-    <w:family w:val="swiss"/>
+    <w:family w:val="auto"/>
     <w:pitch w:val="variable"/>
-    <w:sig w:usb0="A00002EF" w:usb1="4000A44B" w:usb2="00000000" w:usb3="00000000" w:csb0="0000019F" w:csb1="00000000"/>
+    <w:sig w:usb0="00000003" w:usb1="00000000" w:usb2="00000000" w:usb3="00000000" w:csb0="00000001" w:csb1="00000000"/>
   </w:font>
   <w:font w:name="Angsana New">
-    <w:panose1 w:val="02020603050405020304"/>
-    <w:charset w:val="00"/>
+    <w:panose1 w:val="00000000000000000000"/>
+    <w:charset w:val="DE"/>
     <w:family w:val="roman"/>
+    <w:notTrueType/>
     <w:pitch w:val="variable"/>
-    <w:sig w:usb0="81000003" w:usb1="00000000" w:usb2="00000000" w:usb3="00000000" w:csb0="00010001" w:csb1="00000000"/>
+    <w:sig w:usb0="01000001" w:usb1="00000000" w:usb2="00000000" w:usb3="00000000" w:csb0="00010000" w:csb1="00000000"/>
   </w:font>
   <w:font w:name="Trebuchet MS">
     <w:panose1 w:val="020B0603020202020204"/>
     <w:charset w:val="00"/>
-    <w:family w:val="swiss"/>
+    <w:family w:val="auto"/>
     <w:pitch w:val="variable"/>
-    <w:sig w:usb0="00000287" w:usb1="00000000" w:usb2="00000000" w:usb3="00000000" w:csb0="0000009F" w:csb1="00000000"/>
+    <w:sig w:usb0="00000003" w:usb1="00000000" w:usb2="00000000" w:usb3="00000000" w:csb0="00000001" w:csb1="00000000"/>
   </w:font>
   <w:font w:name="Tahoma">
     <w:panose1 w:val="020B0604030504040204"/>
     <w:charset w:val="00"/>
-    <w:family w:val="swiss"/>
-    <w:notTrueType/>
+    <w:family w:val="auto"/>
     <w:pitch w:val="variable"/>
     <w:sig w:usb0="00000003" w:usb1="00000000" w:usb2="00000000" w:usb3="00000000" w:csb0="00000001" w:csb1="00000000"/>
   </w:font>
   <w:font w:name="Calibri">
     <w:panose1 w:val="020F0502020204030204"/>
     <w:charset w:val="00"/>
-    <w:family w:val="swiss"/>
+    <w:family w:val="auto"/>
     <w:pitch w:val="variable"/>
-    <w:sig w:usb0="E10002FF" w:usb1="4000ACFF" w:usb2="00000009" w:usb3="00000000" w:csb0="0000019F" w:csb1="00000000"/>
+    <w:sig w:usb0="00000003" w:usb1="00000000" w:usb2="00000000" w:usb3="00000000" w:csb0="00000001" w:csb1="00000000"/>
   </w:font>
-  <w:font w:name="SimSun">
-    <w:altName w:val="宋体"/>
-    <w:panose1 w:val="02010600030101010101"/>
+  <w:font w:name="宋体">
+    <w:panose1 w:val="00000000000000000000"/>
     <w:charset w:val="86"/>
     <w:family w:val="auto"/>
+    <w:notTrueType/>
     <w:pitch w:val="variable"/>
-    <w:sig w:usb0="00000003" w:usb1="288F0000" w:usb2="00000016" w:usb3="00000000" w:csb0="00040001" w:csb1="00000000"/>
+    <w:sig w:usb0="00000001" w:usb1="080E0000" w:usb2="00000010" w:usb3="00000000" w:csb0="00040000" w:csb1="00000000"/>
   </w:font>
   <w:font w:name="Cordia New">
-    <w:panose1 w:val="020B0304020202020204"/>
+    <w:panose1 w:val="00000000000000000000"/>
+    <w:charset w:val="DE"/>
+    <w:family w:val="roman"/>
+    <w:notTrueType/>
+    <w:pitch w:val="variable"/>
+    <w:sig w:usb0="01000001" w:usb1="00000000" w:usb2="00000000" w:usb3="00000000" w:csb0="00010000" w:csb1="00000000"/>
+  </w:font>
+  <w:font w:name="Arial">
+    <w:panose1 w:val="020B0604020202020204"/>
     <w:charset w:val="00"/>
-    <w:family w:val="swiss"/>
+    <w:family w:val="auto"/>
     <w:pitch w:val="variable"/>
-    <w:sig w:usb0="81000003" w:usb1="00000000" w:usb2="00000000" w:usb3="00000000" w:csb0="00010001" w:csb1="00000000"/>
+    <w:sig w:usb0="00000003" w:usb1="00000000" w:usb2="00000000" w:usb3="00000000" w:csb0="00000001" w:csb1="00000000"/>
   </w:font>
   <w:font w:name="Cambria">
     <w:panose1 w:val="02040503050406030204"/>
     <w:charset w:val="00"/>
+    <w:family w:val="auto"/>
+    <w:pitch w:val="variable"/>
+    <w:sig w:usb0="00000003" w:usb1="00000000" w:usb2="00000000" w:usb3="00000000" w:csb0="00000001" w:csb1="00000000"/>
+  </w:font>
+  <w:font w:name="ＭＳ 明朝">
+    <w:panose1 w:val="00000000000000000000"/>
+    <w:charset w:val="80"/>
     <w:family w:val="roman"/>
-    <w:pitch w:val="variable"/>
-    <w:sig w:usb0="E00002FF" w:usb1="400004FF" w:usb2="00000000" w:usb3="00000000" w:csb0="0000019F" w:csb1="00000000"/>
+    <w:notTrueType/>
+    <w:pitch w:val="fixed"/>
+    <w:sig w:usb0="00000001" w:usb1="08070000" w:usb2="00000010" w:usb3="00000000" w:csb0="00020000" w:csb1="00000000"/>
   </w:font>
-  <w:font w:name="MS Mincho">
-    <w:altName w:val="ＭＳ 明朝"/>
-    <w:panose1 w:val="02020609040205080304"/>
+  <w:font w:name="ＭＳ ゴシック">
+    <w:panose1 w:val="00000000000000000000"/>
     <w:charset w:val="80"/>
     <w:family w:val="modern"/>
+    <w:notTrueType/>
     <w:pitch w:val="fixed"/>
-    <w:sig w:usb0="E00002FF" w:usb1="6AC7FDFB" w:usb2="00000012" w:usb3="00000000" w:csb0="0002009F" w:csb1="00000000"/>
-  </w:font>
-  <w:font w:name="MS Gothic">
-    <w:altName w:val="ＭＳ ゴシック"/>
-    <w:panose1 w:val="020B0609070205080204"/>
-    <w:charset w:val="80"/>
-    <w:family w:val="modern"/>
-    <w:pitch w:val="fixed"/>
-    <w:sig w:usb0="E00002FF" w:usb1="6AC7FDFB" w:usb2="00000012" w:usb3="00000000" w:csb0="0002009F" w:csb1="00000000"/>
+    <w:sig w:usb0="00000001" w:usb1="08070000" w:usb2="00000010" w:usb3="00000000" w:csb0="00020000" w:csb1="00000000"/>
   </w:font>
 </w:fonts>
 </file>
@@ -6760,6 +7075,7 @@
     <w:rsid w:val="008002C4"/>
     <w:rsid w:val="008376BB"/>
     <w:rsid w:val="00924531"/>
+    <w:rsid w:val="00C978C5"/>
     <w:rsid w:val="00E25C85"/>
     <w:rsid w:val="00E362F8"/>
     <w:rsid w:val="00F570B0"/>
@@ -6802,7 +7118,7 @@
       </w:pPr>
     </w:pPrDefault>
   </w:docDefaults>
-  <w:latentStyles w:defLockedState="0" w:defUIPriority="99" w:defSemiHidden="1" w:defUnhideWhenUsed="1" w:defQFormat="0" w:count="267">
+  <w:latentStyles w:defLockedState="0" w:defUIPriority="99" w:defSemiHidden="1" w:defUnhideWhenUsed="1" w:defQFormat="0" w:count="276">
     <w:lsdException w:name="Normal" w:semiHidden="0" w:uiPriority="0" w:unhideWhenUsed="0" w:qFormat="1"/>
     <w:lsdException w:name="heading 1" w:semiHidden="0" w:uiPriority="9" w:unhideWhenUsed="0" w:qFormat="1"/>
     <w:lsdException w:name="heading 2" w:uiPriority="9" w:qFormat="1"/>
@@ -6979,7 +7295,7 @@
 </file>
 
 <file path=word/glossary/stylesWithEffects.xml><?xml version="1.0" encoding="utf-8"?>
-<w:styles xmlns:wpc="http://schemas.microsoft.com/office/word/2010/wordprocessingCanvas" xmlns:mc="http://schemas.openxmlformats.org/markup-compatibility/2006" xmlns:o="urn:schemas-microsoft-com:office:office" xmlns:r="http://schemas.openxmlformats.org/officeDocument/2006/relationships" xmlns:m="http://schemas.openxmlformats.org/officeDocument/2006/math" xmlns:v="urn:schemas-microsoft-com:vml" xmlns:wp14="http://schemas.microsoft.com/office/word/2010/wordprocessingDrawing" xmlns:wp="http://schemas.openxmlformats.org/drawingml/2006/wordprocessingDrawing" xmlns:w10="urn:schemas-microsoft-com:office:word" xmlns:w="http://schemas.openxmlformats.org/wordprocessingml/2006/main" xmlns:w14="http://schemas.microsoft.com/office/word/2010/wordml" xmlns:wpg="http://schemas.microsoft.com/office/word/2010/wordprocessingGroup" xmlns:wpi="http://schemas.microsoft.com/office/word/2010/wordprocessingInk" xmlns:wne="http://schemas.microsoft.com/office/word/2006/wordml" xmlns:wps="http://schemas.microsoft.com/office/word/2010/wordprocessingShape" mc:Ignorable="w14 wp14">
+<w:styles xmlns:wpc="http://schemas.microsoft.com/office/word/2010/wordprocessingCanvas" xmlns:mo="http://schemas.microsoft.com/office/mac/office/2008/main" xmlns:mc="http://schemas.openxmlformats.org/markup-compatibility/2006" xmlns:mv="urn:schemas-microsoft-com:mac:vml" xmlns:o="urn:schemas-microsoft-com:office:office" xmlns:r="http://schemas.openxmlformats.org/officeDocument/2006/relationships" xmlns:m="http://schemas.openxmlformats.org/officeDocument/2006/math" xmlns:v="urn:schemas-microsoft-com:vml" xmlns:wp14="http://schemas.microsoft.com/office/word/2010/wordprocessingDrawing" xmlns:wp="http://schemas.openxmlformats.org/drawingml/2006/wordprocessingDrawing" xmlns:w10="urn:schemas-microsoft-com:office:word" xmlns:w="http://schemas.openxmlformats.org/wordprocessingml/2006/main" xmlns:w14="http://schemas.microsoft.com/office/word/2010/wordml" xmlns:wpg="http://schemas.microsoft.com/office/word/2010/wordprocessingGroup" xmlns:wpi="http://schemas.microsoft.com/office/word/2010/wordprocessingInk" xmlns:wne="http://schemas.microsoft.com/office/word/2006/wordml" xmlns:wps="http://schemas.microsoft.com/office/word/2010/wordprocessingShape" mc:Ignorable="w14 wp14">
   <w:docDefaults>
     <w:rPrDefault>
       <w:rPr>
@@ -6995,7 +7311,7 @@
       </w:pPr>
     </w:pPrDefault>
   </w:docDefaults>
-  <w:latentStyles w:defLockedState="0" w:defUIPriority="99" w:defSemiHidden="1" w:defUnhideWhenUsed="1" w:defQFormat="0" w:count="267">
+  <w:latentStyles w:defLockedState="0" w:defUIPriority="99" w:defSemiHidden="1" w:defUnhideWhenUsed="1" w:defQFormat="0" w:count="276">
     <w:lsdException w:name="Normal" w:semiHidden="0" w:uiPriority="0" w:unhideWhenUsed="0" w:qFormat="1"/>
     <w:lsdException w:name="heading 1" w:semiHidden="0" w:uiPriority="9" w:unhideWhenUsed="0" w:qFormat="1"/>
     <w:lsdException w:name="heading 2" w:uiPriority="9" w:qFormat="1"/>
@@ -7175,6 +7491,7 @@
 <w:webSettings xmlns:mc="http://schemas.openxmlformats.org/markup-compatibility/2006" xmlns:r="http://schemas.openxmlformats.org/officeDocument/2006/relationships" xmlns:w="http://schemas.openxmlformats.org/wordprocessingml/2006/main" xmlns:w14="http://schemas.microsoft.com/office/word/2010/wordml" mc:Ignorable="w14">
   <w:optimizeForBrowser/>
   <w:allowPNG/>
+  <w:doNotSaveAsSingleFile/>
 </w:webSettings>
 </file>
 
@@ -7485,7 +7802,7 @@
 </file>
 
 <file path=customXml/itemProps2.xml><?xml version="1.0" encoding="utf-8"?>
-<ds:datastoreItem xmlns:ds="http://schemas.openxmlformats.org/officeDocument/2006/customXml" ds:itemID="{3C36CAAF-0AFB-48F0-8F77-7594C155F216}">
+<ds:datastoreItem xmlns:ds="http://schemas.openxmlformats.org/officeDocument/2006/customXml" ds:itemID="{F626B936-711E-B047-AEBD-670BE46D56DB}">
   <ds:schemaRefs>
     <ds:schemaRef ds:uri="http://schemas.openxmlformats.org/officeDocument/2006/bibliography"/>
   </ds:schemaRefs>

</xml_diff>